<commit_message>
Added information on the SMS section
</commit_message>
<xml_diff>
--- a/ForecastSend Documentation.docx
+++ b/ForecastSend Documentation.docx
@@ -1,10 +1,9 @@
 
 <file path=word/document.xml><?xml version="1.0" encoding="utf-8"?>
-<w:document xmlns:o="urn:schemas-microsoft-com:office:office" xmlns:r="http://schemas.openxmlformats.org/officeDocument/2006/relationships" xmlns:v="urn:schemas-microsoft-com:vml" xmlns:w="http://schemas.openxmlformats.org/wordprocessingml/2006/main" xmlns:w10="urn:schemas-microsoft-com:office:word" xmlns:wp="http://schemas.openxmlformats.org/drawingml/2006/wordprocessingDrawing">
+<w:document xmlns:wpc="http://schemas.microsoft.com/office/word/2010/wordprocessingCanvas" xmlns:mc="http://schemas.openxmlformats.org/markup-compatibility/2006" xmlns:o="urn:schemas-microsoft-com:office:office" xmlns:r="http://schemas.openxmlformats.org/officeDocument/2006/relationships" xmlns:m="http://schemas.openxmlformats.org/officeDocument/2006/math" xmlns:v="urn:schemas-microsoft-com:vml" xmlns:wp14="http://schemas.microsoft.com/office/word/2010/wordprocessingDrawing" xmlns:wp="http://schemas.openxmlformats.org/drawingml/2006/wordprocessingDrawing" xmlns:w10="urn:schemas-microsoft-com:office:word" xmlns:w="http://schemas.openxmlformats.org/wordprocessingml/2006/main" xmlns:w14="http://schemas.microsoft.com/office/word/2010/wordml" xmlns:w15="http://schemas.microsoft.com/office/word/2012/wordml" xmlns:wpg="http://schemas.microsoft.com/office/word/2010/wordprocessingGroup" xmlns:wpi="http://schemas.microsoft.com/office/word/2010/wordprocessingInk" xmlns:wne="http://schemas.microsoft.com/office/word/2006/wordml" xmlns:wps="http://schemas.microsoft.com/office/word/2010/wordprocessingShape" mc:Ignorable="w14 w15 wp14">
   <w:body>
     <w:p>
       <w:pPr>
-        <w:pStyle w:val="Normal"/>
         <w:jc w:val="center"/>
         <w:rPr>
           <w:b/>
@@ -13,6 +12,7 @@
           <w:u w:val="single"/>
         </w:rPr>
       </w:pPr>
+      <w:proofErr w:type="spellStart"/>
       <w:r>
         <w:rPr>
           <w:b/>
@@ -20,12 +20,21 @@
           <w:szCs w:val="24"/>
           <w:u w:val="single"/>
         </w:rPr>
-        <w:t>ForecastSend Documentation</w:t>
-      </w:r>
-    </w:p>
-    <w:p>
-      <w:pPr>
-        <w:pStyle w:val="Normal"/>
+        <w:t>ForecastSend</w:t>
+      </w:r>
+      <w:proofErr w:type="spellEnd"/>
+      <w:r>
+        <w:rPr>
+          <w:b/>
+          <w:sz w:val="24"/>
+          <w:szCs w:val="24"/>
+          <w:u w:val="single"/>
+        </w:rPr>
+        <w:t xml:space="preserve"> Documentation</w:t>
+      </w:r>
+    </w:p>
+    <w:p>
+      <w:pPr>
         <w:jc w:val="center"/>
         <w:rPr>
           <w:b/>
@@ -34,14 +43,6 @@
           <w:u w:val="single"/>
         </w:rPr>
       </w:pPr>
-      <w:r>
-        <w:rPr>
-          <w:b/>
-          <w:sz w:val="24"/>
-          <w:szCs w:val="24"/>
-          <w:u w:val="single"/>
-        </w:rPr>
-      </w:r>
     </w:p>
     <w:p>
       <w:pPr>
@@ -62,15 +63,7 @@
           <w:sz w:val="24"/>
           <w:szCs w:val="24"/>
         </w:rPr>
-        <w:t>“</w:t>
-      </w:r>
-      <w:r>
-        <w:rPr>
-          <w:b/>
-          <w:sz w:val="24"/>
-          <w:szCs w:val="24"/>
-        </w:rPr>
-        <w:t>Text/String” Part</w:t>
+        <w:t>“Text/String” Part</w:t>
       </w:r>
     </w:p>
     <w:p>
@@ -468,7 +461,14 @@
           <w:sz w:val="24"/>
           <w:szCs w:val="24"/>
         </w:rPr>
-        <w:t>Rain mixed with snow</w:t>
+        <w:t>Rain m</w:t>
+      </w:r>
+      <w:r>
+        <w:rPr>
+          <w:sz w:val="24"/>
+          <w:szCs w:val="24"/>
+        </w:rPr>
+        <w:t>ixed with snow</w:t>
       </w:r>
     </w:p>
     <w:p>
@@ -748,7 +748,24 @@
           <w:sz w:val="24"/>
           <w:szCs w:val="24"/>
         </w:rPr>
-        <w:t>LA Area, moderate storm, moderate rain with wind, rain start at 9 am and end at 7 pm, 90% chance of rain, 0.50-1 inch of rain, coastal high/lows of 62-66/55-59F and valley high/lows of 61-65/50-55F, winds 15-25 mph</w:t>
+        <w:t xml:space="preserve">LA Area, moderate storm, </w:t>
+      </w:r>
+      <w:r>
+        <w:rPr>
+          <w:b/>
+          <w:sz w:val="24"/>
+          <w:szCs w:val="24"/>
+        </w:rPr>
+        <w:t xml:space="preserve">moderate rain with wind, rain start at 9 am and end at 7 pm, </w:t>
+      </w:r>
+      <w:r>
+        <w:rPr>
+          <w:b/>
+          <w:sz w:val="24"/>
+          <w:szCs w:val="24"/>
+        </w:rPr>
+        <w:lastRenderedPageBreak/>
+        <w:t>90% chance of rain, 0.50-1 inch of rain, coastal high/lows of 62-66/55-59F and valley high/lows of 61-65/50-55F, winds 15-25 mph</w:t>
       </w:r>
     </w:p>
     <w:p>
@@ -770,7 +787,15 @@
           <w:sz w:val="24"/>
           <w:szCs w:val="24"/>
         </w:rPr>
-        <w:t>Greetings! A storm will bring rain and wind to SoCal tomorrow. Rain will begin at 9 am and end at 7 pm.</w:t>
+        <w:t>Greetings! A storm will bring rain and wind to SoCal tomorrow. Rai</w:t>
+      </w:r>
+      <w:r>
+        <w:rPr>
+          <w:i/>
+          <w:sz w:val="24"/>
+          <w:szCs w:val="24"/>
+        </w:rPr>
+        <w:t>n will begin at 9 am and end at 7 pm.</w:t>
       </w:r>
     </w:p>
     <w:p>
@@ -814,7 +839,15 @@
           <w:sz w:val="24"/>
           <w:szCs w:val="24"/>
         </w:rPr>
-        <w:t>Next week a strong storm will affect the region, bringing heavy rain and strong winds. Stay tuned!</w:t>
+        <w:t xml:space="preserve">Next week a strong storm will affect the region, </w:t>
+      </w:r>
+      <w:r>
+        <w:rPr>
+          <w:i/>
+          <w:sz w:val="24"/>
+          <w:szCs w:val="24"/>
+        </w:rPr>
+        <w:t>bringing heavy rain and strong winds. Stay tuned!</w:t>
       </w:r>
     </w:p>
     <w:p>
@@ -904,22 +937,23 @@
           <w:numId w:val="1"/>
         </w:numPr>
         <w:rPr>
-          <w:b w:val="false"/>
-          <w:bCs w:val="false"/>
-          <w:sz w:val="24"/>
-          <w:szCs w:val="24"/>
-          <w:u w:val="none"/>
-        </w:rPr>
-      </w:pPr>
-      <w:r>
-        <w:rPr>
-          <w:b w:val="false"/>
-          <w:bCs w:val="false"/>
-          <w:sz w:val="24"/>
-          <w:szCs w:val="24"/>
-          <w:u w:val="none"/>
-        </w:rPr>
-        <w:t>Once forecast has been created, save it onto a text file.</w:t>
+          <w:sz w:val="24"/>
+          <w:szCs w:val="24"/>
+        </w:rPr>
+      </w:pPr>
+      <w:r>
+        <w:rPr>
+          <w:sz w:val="24"/>
+          <w:szCs w:val="24"/>
+        </w:rPr>
+        <w:t xml:space="preserve">Once forecast has been </w:t>
+      </w:r>
+      <w:r>
+        <w:rPr>
+          <w:sz w:val="24"/>
+          <w:szCs w:val="24"/>
+        </w:rPr>
+        <w:t>created, save it onto a text file.</w:t>
       </w:r>
     </w:p>
     <w:p>
@@ -930,20 +964,14 @@
           <w:numId w:val="1"/>
         </w:numPr>
         <w:rPr>
-          <w:b w:val="false"/>
-          <w:bCs w:val="false"/>
-          <w:sz w:val="24"/>
-          <w:szCs w:val="24"/>
-          <w:u w:val="none"/>
-        </w:rPr>
-      </w:pPr>
-      <w:r>
-        <w:rPr>
-          <w:b w:val="false"/>
-          <w:bCs w:val="false"/>
-          <w:sz w:val="24"/>
-          <w:szCs w:val="24"/>
-          <w:u w:val="none"/>
+          <w:sz w:val="24"/>
+          <w:szCs w:val="24"/>
+        </w:rPr>
+      </w:pPr>
+      <w:r>
+        <w:rPr>
+          <w:sz w:val="24"/>
+          <w:szCs w:val="24"/>
         </w:rPr>
         <w:t xml:space="preserve">The “SMS” program will open the text file and send it to cellphone numbers in the database. </w:t>
       </w:r>
@@ -956,20 +984,14 @@
           <w:numId w:val="1"/>
         </w:numPr>
         <w:rPr>
-          <w:b w:val="false"/>
-          <w:bCs w:val="false"/>
-          <w:sz w:val="24"/>
-          <w:szCs w:val="24"/>
-          <w:u w:val="none"/>
-        </w:rPr>
-      </w:pPr>
-      <w:r>
-        <w:rPr>
-          <w:b w:val="false"/>
-          <w:bCs w:val="false"/>
-          <w:sz w:val="24"/>
-          <w:szCs w:val="24"/>
-          <w:u w:val="none"/>
+          <w:sz w:val="24"/>
+          <w:szCs w:val="24"/>
+        </w:rPr>
+      </w:pPr>
+      <w:r>
+        <w:rPr>
+          <w:sz w:val="24"/>
+          <w:szCs w:val="24"/>
         </w:rPr>
         <w:t>Check and display the text (count the characters) then prompt user for confirmation.</w:t>
       </w:r>
@@ -993,15 +1015,7 @@
           <w:sz w:val="24"/>
           <w:szCs w:val="24"/>
         </w:rPr>
-        <w:t>“</w:t>
-      </w:r>
-      <w:r>
-        <w:rPr>
-          <w:b/>
-          <w:sz w:val="24"/>
-          <w:szCs w:val="24"/>
-        </w:rPr>
-        <w:t>SMS” Part</w:t>
+        <w:t>“SMS” Part</w:t>
       </w:r>
     </w:p>
     <w:p>
@@ -1021,7 +1035,14 @@
           <w:sz w:val="24"/>
           <w:szCs w:val="24"/>
         </w:rPr>
-        <w:t>When user submits forecast, the program sends the text via SMS messaging to cellphone numbers in the database</w:t>
+        <w:t xml:space="preserve">When user submits forecast, the </w:t>
+      </w:r>
+      <w:r>
+        <w:rPr>
+          <w:sz w:val="24"/>
+          <w:szCs w:val="24"/>
+        </w:rPr>
+        <w:t>program sends the text via SMS messaging to cellphone numbers in the database</w:t>
       </w:r>
     </w:p>
     <w:p>
@@ -1040,110 +1061,211 @@
       </w:pPr>
       <w:r>
         <w:rPr>
+          <w:sz w:val="24"/>
+          <w:szCs w:val="24"/>
+        </w:rPr>
+        <w:t xml:space="preserve">Use the </w:t>
+      </w:r>
+      <w:proofErr w:type="spellStart"/>
+      <w:r>
+        <w:rPr>
+          <w:sz w:val="24"/>
+          <w:szCs w:val="24"/>
+        </w:rPr>
+        <w:t>Twilio</w:t>
+      </w:r>
+      <w:proofErr w:type="spellEnd"/>
+      <w:r>
+        <w:rPr>
+          <w:sz w:val="24"/>
+          <w:szCs w:val="24"/>
+        </w:rPr>
+        <w:t xml:space="preserve"> API to send SMS messages:</w:t>
+      </w:r>
+    </w:p>
+    <w:p>
+      <w:pPr>
+        <w:pStyle w:val="ListParagraph"/>
+        <w:numPr>
+          <w:ilvl w:val="2"/>
+          <w:numId w:val="1"/>
+        </w:numPr>
+        <w:rPr>
+          <w:sz w:val="24"/>
+          <w:szCs w:val="24"/>
+        </w:rPr>
+      </w:pPr>
+      <w:hyperlink r:id="rId5" w:history="1">
+        <w:r>
+          <w:rPr>
+            <w:rStyle w:val="Hyperlink"/>
+            <w:sz w:val="24"/>
+            <w:szCs w:val="24"/>
+          </w:rPr>
+          <w:t>https://www.twilio.com/sms/api</w:t>
+        </w:r>
+      </w:hyperlink>
+    </w:p>
+    <w:p>
+      <w:pPr>
+        <w:pStyle w:val="ListParagraph"/>
+        <w:numPr>
+          <w:ilvl w:val="1"/>
+          <w:numId w:val="1"/>
+        </w:numPr>
+        <w:rPr>
           <w:b/>
           <w:i/>
           <w:sz w:val="24"/>
           <w:szCs w:val="24"/>
         </w:rPr>
-        <w:t>MORE LATER ONCE RESEARCH HAS BEEN DONE</w:t>
-      </w:r>
-    </w:p>
-    <w:p>
-      <w:pPr>
-        <w:pStyle w:val="ListParagraph"/>
-        <w:numPr>
-          <w:ilvl w:val="0"/>
-          <w:numId w:val="1"/>
-        </w:numPr>
-        <w:rPr>
-          <w:b/>
-          <w:sz w:val="24"/>
-          <w:szCs w:val="24"/>
-        </w:rPr>
-      </w:pPr>
-      <w:r>
-        <w:rPr>
-          <w:b/>
-          <w:sz w:val="24"/>
-          <w:szCs w:val="24"/>
-        </w:rPr>
-        <w:t>User Interface</w:t>
-      </w:r>
-    </w:p>
-    <w:p>
-      <w:pPr>
-        <w:pStyle w:val="ListParagraph"/>
-        <w:numPr>
-          <w:ilvl w:val="1"/>
-          <w:numId w:val="1"/>
-        </w:numPr>
-        <w:rPr>
-          <w:sz w:val="24"/>
-          <w:szCs w:val="24"/>
-        </w:rPr>
-      </w:pPr>
-      <w:r>
-        <w:rPr>
-          <w:sz w:val="24"/>
-          <w:szCs w:val="24"/>
-        </w:rPr>
-        <w:t xml:space="preserve">Look for simple and straight-forward UI that allows user to input information and review the forecast most efficiently </w:t>
-      </w:r>
-    </w:p>
-    <w:p>
-      <w:pPr>
-        <w:pStyle w:val="ListParagraph"/>
-        <w:numPr>
-          <w:ilvl w:val="1"/>
-          <w:numId w:val="1"/>
-        </w:numPr>
-        <w:rPr>
-          <w:b/>
-          <w:i/>
-          <w:sz w:val="24"/>
-          <w:szCs w:val="24"/>
-        </w:rPr>
-      </w:pPr>
+      </w:pPr>
+      <w:r>
+        <w:rPr>
+          <w:sz w:val="24"/>
+          <w:szCs w:val="24"/>
+        </w:rPr>
+        <w:t>For C++ help:</w:t>
+      </w:r>
+    </w:p>
+    <w:p>
+      <w:pPr>
+        <w:pStyle w:val="ListParagraph"/>
+        <w:numPr>
+          <w:ilvl w:val="2"/>
+          <w:numId w:val="1"/>
+        </w:numPr>
+        <w:rPr>
+          <w:sz w:val="24"/>
+          <w:szCs w:val="24"/>
+        </w:rPr>
+      </w:pPr>
+      <w:hyperlink r:id="rId6" w:history="1">
+        <w:r>
+          <w:rPr>
+            <w:rStyle w:val="Hyperlink"/>
+            <w:sz w:val="24"/>
+            <w:szCs w:val="24"/>
+          </w:rPr>
+          <w:t>https://www.example-code.com/vcpp/sms_send.asp</w:t>
+        </w:r>
+      </w:hyperlink>
+      <w:r>
+        <w:rPr>
+          <w:sz w:val="24"/>
+          <w:szCs w:val="24"/>
+        </w:rPr>
+        <w:t xml:space="preserve"> </w:t>
+      </w:r>
       <w:bookmarkStart w:id="0" w:name="_GoBack"/>
       <w:bookmarkEnd w:id="0"/>
-      <w:r>
+    </w:p>
+    <w:p>
+      <w:pPr>
+        <w:pStyle w:val="ListParagraph"/>
+        <w:numPr>
+          <w:ilvl w:val="0"/>
+          <w:numId w:val="1"/>
+        </w:numPr>
+        <w:rPr>
+          <w:b/>
+          <w:sz w:val="24"/>
+          <w:szCs w:val="24"/>
+        </w:rPr>
+      </w:pPr>
+      <w:r>
+        <w:rPr>
+          <w:b/>
+          <w:sz w:val="24"/>
+          <w:szCs w:val="24"/>
+        </w:rPr>
+        <w:t>U</w:t>
+      </w:r>
+      <w:r>
+        <w:rPr>
+          <w:b/>
+          <w:sz w:val="24"/>
+          <w:szCs w:val="24"/>
+        </w:rPr>
+        <w:t>ser Interface</w:t>
+      </w:r>
+    </w:p>
+    <w:p>
+      <w:pPr>
+        <w:pStyle w:val="ListParagraph"/>
+        <w:numPr>
+          <w:ilvl w:val="1"/>
+          <w:numId w:val="1"/>
+        </w:numPr>
+        <w:rPr>
+          <w:sz w:val="24"/>
+          <w:szCs w:val="24"/>
+        </w:rPr>
+      </w:pPr>
+      <w:r>
+        <w:rPr>
+          <w:sz w:val="24"/>
+          <w:szCs w:val="24"/>
+        </w:rPr>
+        <w:t xml:space="preserve">Look for simple and straight-forward UI that allows user to input information and review the forecast most efficiently </w:t>
+      </w:r>
+    </w:p>
+    <w:p>
+      <w:pPr>
+        <w:pStyle w:val="ListParagraph"/>
+        <w:numPr>
+          <w:ilvl w:val="1"/>
+          <w:numId w:val="1"/>
+        </w:numPr>
         <w:rPr>
           <w:b/>
           <w:i/>
           <w:sz w:val="24"/>
           <w:szCs w:val="24"/>
         </w:rPr>
-        <w:t xml:space="preserve">MORE LATER ONCE RESEARCH HAS BEEN DONE </w:t>
-      </w:r>
-    </w:p>
-    <w:p>
-      <w:pPr>
-        <w:pStyle w:val="ListParagraph"/>
-        <w:spacing w:before="0" w:after="160"/>
-        <w:ind w:left="2880" w:right="0" w:hanging="0"/>
-        <w:contextualSpacing/>
-        <w:rPr/>
-      </w:pPr>
-      <w:r>
-        <w:rPr/>
-      </w:r>
+      </w:pPr>
+      <w:r>
+        <w:rPr>
+          <w:b/>
+          <w:i/>
+          <w:sz w:val="24"/>
+          <w:szCs w:val="24"/>
+        </w:rPr>
+        <w:t>MORE</w:t>
+      </w:r>
+      <w:r>
+        <w:rPr>
+          <w:b/>
+          <w:i/>
+          <w:sz w:val="24"/>
+          <w:szCs w:val="24"/>
+        </w:rPr>
+        <w:t xml:space="preserve"> LATER ONCE RESEARCH HAS BEEN DONE </w:t>
+      </w:r>
+    </w:p>
+    <w:p>
+      <w:pPr>
+        <w:pStyle w:val="ListParagraph"/>
+        <w:ind w:left="2880"/>
+      </w:pPr>
     </w:p>
     <w:sectPr>
-      <w:type w:val="nextPage"/>
       <w:pgSz w:w="12240" w:h="15840"/>
-      <w:pgMar w:left="1440" w:right="1440" w:header="0" w:top="1440" w:footer="0" w:bottom="1440" w:gutter="0"/>
-      <w:pgNumType w:fmt="decimal"/>
-      <w:formProt w:val="false"/>
-      <w:textDirection w:val="lrTb"/>
-      <w:docGrid w:type="default" w:linePitch="360" w:charSpace="4294965247"/>
+      <w:pgMar w:top="1440" w:right="1440" w:bottom="1440" w:left="1440" w:header="0" w:footer="0" w:gutter="0"/>
+      <w:cols w:space="720"/>
+      <w:formProt w:val="0"/>
+      <w:docGrid w:linePitch="360" w:charSpace="-2049"/>
     </w:sectPr>
   </w:body>
 </w:document>
 </file>
 
 <file path=word/numbering.xml><?xml version="1.0" encoding="utf-8"?>
-<w:numbering xmlns:w="http://schemas.openxmlformats.org/wordprocessingml/2006/main" xmlns:o="urn:schemas-microsoft-com:office:office" xmlns:r="http://schemas.openxmlformats.org/officeDocument/2006/relationships" xmlns:v="urn:schemas-microsoft-com:vml">
-  <w:abstractNum w:abstractNumId="1">
+<w:numbering xmlns:wpc="http://schemas.microsoft.com/office/word/2010/wordprocessingCanvas" xmlns:mc="http://schemas.openxmlformats.org/markup-compatibility/2006" xmlns:o="urn:schemas-microsoft-com:office:office" xmlns:r="http://schemas.openxmlformats.org/officeDocument/2006/relationships" xmlns:m="http://schemas.openxmlformats.org/officeDocument/2006/math" xmlns:v="urn:schemas-microsoft-com:vml" xmlns:wp14="http://schemas.microsoft.com/office/word/2010/wordprocessingDrawing" xmlns:wp="http://schemas.openxmlformats.org/drawingml/2006/wordprocessingDrawing" xmlns:w10="urn:schemas-microsoft-com:office:word" xmlns:w="http://schemas.openxmlformats.org/wordprocessingml/2006/main" xmlns:w14="http://schemas.microsoft.com/office/word/2010/wordml" xmlns:w15="http://schemas.microsoft.com/office/word/2012/wordml" xmlns:wpg="http://schemas.microsoft.com/office/word/2010/wordprocessingGroup" xmlns:wpi="http://schemas.microsoft.com/office/word/2010/wordprocessingInk" xmlns:wne="http://schemas.microsoft.com/office/word/2006/wordml" xmlns:wps="http://schemas.microsoft.com/office/word/2010/wordprocessingShape" mc:Ignorable="w14 w15 wp14">
+  <w:abstractNum w:abstractNumId="0" w15:restartNumberingAfterBreak="0">
+    <w:nsid w:val="15A33399"/>
+    <w:multiLevelType w:val="multilevel"/>
+    <w:tmpl w:val="4C02731C"/>
     <w:lvl w:ilvl="0">
       <w:start w:val="1"/>
       <w:numFmt w:val="bullet"/>
@@ -1253,7 +1375,10 @@
       </w:rPr>
     </w:lvl>
   </w:abstractNum>
-  <w:abstractNum w:abstractNumId="2">
+  <w:abstractNum w:abstractNumId="1" w15:restartNumberingAfterBreak="0">
+    <w:nsid w:val="4A2400EF"/>
+    <w:multiLevelType w:val="multilevel"/>
+    <w:tmpl w:val="2146FDFE"/>
     <w:lvl w:ilvl="0">
       <w:start w:val="1"/>
       <w:numFmt w:val="none"/>
@@ -1373,20 +1498,20 @@
     </w:lvl>
   </w:abstractNum>
   <w:num w:numId="1">
-    <w:abstractNumId w:val="1"/>
+    <w:abstractNumId w:val="0"/>
   </w:num>
   <w:num w:numId="2">
-    <w:abstractNumId w:val="2"/>
+    <w:abstractNumId w:val="1"/>
   </w:num>
 </w:numbering>
 </file>
 
 <file path=word/styles.xml><?xml version="1.0" encoding="utf-8"?>
-<w:styles xmlns:w="http://schemas.openxmlformats.org/wordprocessingml/2006/main">
+<w:styles xmlns:mc="http://schemas.openxmlformats.org/markup-compatibility/2006" xmlns:r="http://schemas.openxmlformats.org/officeDocument/2006/relationships" xmlns:w="http://schemas.openxmlformats.org/wordprocessingml/2006/main" xmlns:w14="http://schemas.microsoft.com/office/word/2010/wordml" xmlns:w15="http://schemas.microsoft.com/office/word/2012/wordml" mc:Ignorable="w14 w15">
   <w:docDefaults>
     <w:rPrDefault>
       <w:rPr>
-        <w:rFonts w:ascii="Calibri" w:hAnsi="Calibri" w:eastAsia="Droid Sans Fallback" w:cs=""/>
+        <w:rFonts w:ascii="Calibri" w:eastAsia="Droid Sans Fallback" w:hAnsi="Calibri" w:cs="Times New Roman"/>
         <w:sz w:val="22"/>
         <w:szCs w:val="22"/>
         <w:lang w:val="en-US" w:eastAsia="zh-TW" w:bidi="ar-SA"/>
@@ -1394,415 +1519,425 @@
     </w:rPrDefault>
     <w:pPrDefault>
       <w:pPr>
-        <w:spacing w:lineRule="auto" w:line="259"/>
+        <w:spacing w:line="259" w:lineRule="auto"/>
       </w:pPr>
     </w:pPrDefault>
   </w:docDefaults>
-  <w:latentStyles w:count="371" w:defQFormat="0" w:defUnhideWhenUsed="0" w:defSemiHidden="0" w:defUIPriority="99" w:defLockedState="0">
-    <w:lsdException w:qFormat="1" w:uiPriority="0" w:name="Normal"/>
-    <w:lsdException w:qFormat="1" w:uiPriority="9" w:name="heading 1"/>
-    <w:lsdException w:qFormat="1" w:semiHidden="1" w:uiPriority="9" w:unhideWhenUsed="1" w:name="heading 2"/>
-    <w:lsdException w:qFormat="1" w:semiHidden="1" w:uiPriority="9" w:unhideWhenUsed="1" w:name="heading 3"/>
-    <w:lsdException w:qFormat="1" w:semiHidden="1" w:uiPriority="9" w:unhideWhenUsed="1" w:name="heading 4"/>
-    <w:lsdException w:qFormat="1" w:semiHidden="1" w:uiPriority="9" w:unhideWhenUsed="1" w:name="heading 5"/>
-    <w:lsdException w:qFormat="1" w:semiHidden="1" w:uiPriority="9" w:unhideWhenUsed="1" w:name="heading 6"/>
-    <w:lsdException w:qFormat="1" w:semiHidden="1" w:uiPriority="9" w:unhideWhenUsed="1" w:name="heading 7"/>
-    <w:lsdException w:qFormat="1" w:semiHidden="1" w:uiPriority="9" w:unhideWhenUsed="1" w:name="heading 8"/>
-    <w:lsdException w:qFormat="1" w:semiHidden="1" w:uiPriority="9" w:unhideWhenUsed="1" w:name="heading 9"/>
-    <w:lsdException w:semiHidden="1" w:unhideWhenUsed="1" w:name="index 1"/>
-    <w:lsdException w:semiHidden="1" w:unhideWhenUsed="1" w:name="index 2"/>
-    <w:lsdException w:semiHidden="1" w:unhideWhenUsed="1" w:name="index 3"/>
-    <w:lsdException w:semiHidden="1" w:unhideWhenUsed="1" w:name="index 4"/>
-    <w:lsdException w:semiHidden="1" w:unhideWhenUsed="1" w:name="index 5"/>
-    <w:lsdException w:semiHidden="1" w:unhideWhenUsed="1" w:name="index 6"/>
-    <w:lsdException w:semiHidden="1" w:unhideWhenUsed="1" w:name="index 7"/>
-    <w:lsdException w:semiHidden="1" w:unhideWhenUsed="1" w:name="index 8"/>
-    <w:lsdException w:semiHidden="1" w:unhideWhenUsed="1" w:name="index 9"/>
-    <w:lsdException w:semiHidden="1" w:uiPriority="39" w:unhideWhenUsed="1" w:name="toc 1"/>
-    <w:lsdException w:semiHidden="1" w:uiPriority="39" w:unhideWhenUsed="1" w:name="toc 2"/>
-    <w:lsdException w:semiHidden="1" w:uiPriority="39" w:unhideWhenUsed="1" w:name="toc 3"/>
-    <w:lsdException w:semiHidden="1" w:uiPriority="39" w:unhideWhenUsed="1" w:name="toc 4"/>
-    <w:lsdException w:semiHidden="1" w:uiPriority="39" w:unhideWhenUsed="1" w:name="toc 5"/>
-    <w:lsdException w:semiHidden="1" w:uiPriority="39" w:unhideWhenUsed="1" w:name="toc 6"/>
-    <w:lsdException w:semiHidden="1" w:uiPriority="39" w:unhideWhenUsed="1" w:name="toc 7"/>
-    <w:lsdException w:semiHidden="1" w:uiPriority="39" w:unhideWhenUsed="1" w:name="toc 8"/>
-    <w:lsdException w:semiHidden="1" w:uiPriority="39" w:unhideWhenUsed="1" w:name="toc 9"/>
-    <w:lsdException w:semiHidden="1" w:unhideWhenUsed="1" w:name="Normal Indent"/>
-    <w:lsdException w:semiHidden="1" w:unhideWhenUsed="1" w:name="footnote text"/>
-    <w:lsdException w:semiHidden="1" w:unhideWhenUsed="1" w:name="annotation text"/>
-    <w:lsdException w:semiHidden="1" w:unhideWhenUsed="1" w:name="header"/>
-    <w:lsdException w:semiHidden="1" w:unhideWhenUsed="1" w:name="footer"/>
-    <w:lsdException w:semiHidden="1" w:unhideWhenUsed="1" w:name="index heading"/>
-    <w:lsdException w:qFormat="1" w:semiHidden="1" w:uiPriority="35" w:unhideWhenUsed="1" w:name="caption"/>
-    <w:lsdException w:semiHidden="1" w:unhideWhenUsed="1" w:name="table of figures"/>
-    <w:lsdException w:semiHidden="1" w:unhideWhenUsed="1" w:name="envelope address"/>
-    <w:lsdException w:semiHidden="1" w:unhideWhenUsed="1" w:name="envelope return"/>
-    <w:lsdException w:semiHidden="1" w:unhideWhenUsed="1" w:name="footnote reference"/>
-    <w:lsdException w:semiHidden="1" w:unhideWhenUsed="1" w:name="annotation reference"/>
-    <w:lsdException w:semiHidden="1" w:unhideWhenUsed="1" w:name="line number"/>
-    <w:lsdException w:semiHidden="1" w:unhideWhenUsed="1" w:name="page number"/>
-    <w:lsdException w:semiHidden="1" w:unhideWhenUsed="1" w:name="endnote reference"/>
-    <w:lsdException w:semiHidden="1" w:unhideWhenUsed="1" w:name="endnote text"/>
-    <w:lsdException w:semiHidden="1" w:unhideWhenUsed="1" w:name="table of authorities"/>
-    <w:lsdException w:semiHidden="1" w:unhideWhenUsed="1" w:name="macro"/>
-    <w:lsdException w:semiHidden="1" w:unhideWhenUsed="1" w:name="toa heading"/>
-    <w:lsdException w:semiHidden="1" w:unhideWhenUsed="1" w:name="List"/>
-    <w:lsdException w:semiHidden="1" w:unhideWhenUsed="1" w:name="List Bullet"/>
-    <w:lsdException w:semiHidden="1" w:unhideWhenUsed="1" w:name="List Number"/>
-    <w:lsdException w:semiHidden="1" w:unhideWhenUsed="1" w:name="List 2"/>
-    <w:lsdException w:semiHidden="1" w:unhideWhenUsed="1" w:name="List 3"/>
-    <w:lsdException w:semiHidden="1" w:unhideWhenUsed="1" w:name="List 4"/>
-    <w:lsdException w:semiHidden="1" w:unhideWhenUsed="1" w:name="List 5"/>
-    <w:lsdException w:semiHidden="1" w:unhideWhenUsed="1" w:name="List Bullet 2"/>
-    <w:lsdException w:semiHidden="1" w:unhideWhenUsed="1" w:name="List Bullet 3"/>
-    <w:lsdException w:semiHidden="1" w:unhideWhenUsed="1" w:name="List Bullet 4"/>
-    <w:lsdException w:semiHidden="1" w:unhideWhenUsed="1" w:name="List Bullet 5"/>
-    <w:lsdException w:semiHidden="1" w:unhideWhenUsed="1" w:name="List Number 2"/>
-    <w:lsdException w:semiHidden="1" w:unhideWhenUsed="1" w:name="List Number 3"/>
-    <w:lsdException w:semiHidden="1" w:unhideWhenUsed="1" w:name="List Number 4"/>
-    <w:lsdException w:semiHidden="1" w:unhideWhenUsed="1" w:name="List Number 5"/>
-    <w:lsdException w:qFormat="1" w:uiPriority="10" w:name="Title"/>
-    <w:lsdException w:semiHidden="1" w:unhideWhenUsed="1" w:name="Closing"/>
-    <w:lsdException w:semiHidden="1" w:unhideWhenUsed="1" w:name="Signature"/>
-    <w:lsdException w:semiHidden="1" w:uiPriority="1" w:unhideWhenUsed="1" w:name="Default Paragraph Font"/>
-    <w:lsdException w:semiHidden="1" w:unhideWhenUsed="1" w:name="Body Text"/>
-    <w:lsdException w:semiHidden="1" w:unhideWhenUsed="1" w:name="Body Text Indent"/>
-    <w:lsdException w:semiHidden="1" w:unhideWhenUsed="1" w:name="List Continue"/>
-    <w:lsdException w:semiHidden="1" w:unhideWhenUsed="1" w:name="List Continue 2"/>
-    <w:lsdException w:semiHidden="1" w:unhideWhenUsed="1" w:name="List Continue 3"/>
-    <w:lsdException w:semiHidden="1" w:unhideWhenUsed="1" w:name="List Continue 4"/>
-    <w:lsdException w:semiHidden="1" w:unhideWhenUsed="1" w:name="List Continue 5"/>
-    <w:lsdException w:semiHidden="1" w:unhideWhenUsed="1" w:name="Message Header"/>
-    <w:lsdException w:qFormat="1" w:uiPriority="11" w:name="Subtitle"/>
-    <w:lsdException w:semiHidden="1" w:unhideWhenUsed="1" w:name="Salutation"/>
-    <w:lsdException w:semiHidden="1" w:unhideWhenUsed="1" w:name="Date"/>
-    <w:lsdException w:semiHidden="1" w:unhideWhenUsed="1" w:name="Body Text First Indent"/>
-    <w:lsdException w:semiHidden="1" w:unhideWhenUsed="1" w:name="Body Text First Indent 2"/>
-    <w:lsdException w:semiHidden="1" w:unhideWhenUsed="1" w:name="Note Heading"/>
-    <w:lsdException w:semiHidden="1" w:unhideWhenUsed="1" w:name="Body Text 2"/>
-    <w:lsdException w:semiHidden="1" w:unhideWhenUsed="1" w:name="Body Text 3"/>
-    <w:lsdException w:semiHidden="1" w:unhideWhenUsed="1" w:name="Body Text Indent 2"/>
-    <w:lsdException w:semiHidden="1" w:unhideWhenUsed="1" w:name="Body Text Indent 3"/>
-    <w:lsdException w:semiHidden="1" w:unhideWhenUsed="1" w:name="Block Text"/>
-    <w:lsdException w:semiHidden="1" w:unhideWhenUsed="1" w:name="Hyperlink"/>
-    <w:lsdException w:semiHidden="1" w:unhideWhenUsed="1" w:name="FollowedHyperlink"/>
-    <w:lsdException w:qFormat="1" w:uiPriority="22" w:name="Strong"/>
-    <w:lsdException w:qFormat="1" w:uiPriority="20" w:name="Emphasis"/>
-    <w:lsdException w:semiHidden="1" w:unhideWhenUsed="1" w:name="Document Map"/>
-    <w:lsdException w:semiHidden="1" w:unhideWhenUsed="1" w:name="Plain Text"/>
-    <w:lsdException w:semiHidden="1" w:unhideWhenUsed="1" w:name="E-mail Signature"/>
-    <w:lsdException w:semiHidden="1" w:unhideWhenUsed="1" w:name="HTML Top of Form"/>
-    <w:lsdException w:semiHidden="1" w:unhideWhenUsed="1" w:name="HTML Bottom of Form"/>
-    <w:lsdException w:semiHidden="1" w:unhideWhenUsed="1" w:name="Normal (Web)"/>
-    <w:lsdException w:semiHidden="1" w:unhideWhenUsed="1" w:name="HTML Acronym"/>
-    <w:lsdException w:semiHidden="1" w:unhideWhenUsed="1" w:name="HTML Address"/>
-    <w:lsdException w:semiHidden="1" w:unhideWhenUsed="1" w:name="HTML Cite"/>
-    <w:lsdException w:semiHidden="1" w:unhideWhenUsed="1" w:name="HTML Code"/>
-    <w:lsdException w:semiHidden="1" w:unhideWhenUsed="1" w:name="HTML Definition"/>
-    <w:lsdException w:semiHidden="1" w:unhideWhenUsed="1" w:name="HTML Keyboard"/>
-    <w:lsdException w:semiHidden="1" w:unhideWhenUsed="1" w:name="HTML Preformatted"/>
-    <w:lsdException w:semiHidden="1" w:unhideWhenUsed="1" w:name="HTML Sample"/>
-    <w:lsdException w:semiHidden="1" w:unhideWhenUsed="1" w:name="HTML Typewriter"/>
-    <w:lsdException w:semiHidden="1" w:unhideWhenUsed="1" w:name="HTML Variable"/>
-    <w:lsdException w:semiHidden="1" w:unhideWhenUsed="1" w:name="Normal Table"/>
-    <w:lsdException w:semiHidden="1" w:unhideWhenUsed="1" w:name="annotation subject"/>
-    <w:lsdException w:semiHidden="1" w:unhideWhenUsed="1" w:name="No List"/>
-    <w:lsdException w:semiHidden="1" w:unhideWhenUsed="1" w:name="Outline List 1"/>
-    <w:lsdException w:semiHidden="1" w:unhideWhenUsed="1" w:name="Outline List 2"/>
-    <w:lsdException w:semiHidden="1" w:unhideWhenUsed="1" w:name="Outline List 3"/>
-    <w:lsdException w:semiHidden="1" w:unhideWhenUsed="1" w:name="Table Simple 1"/>
-    <w:lsdException w:semiHidden="1" w:unhideWhenUsed="1" w:name="Table Simple 2"/>
-    <w:lsdException w:semiHidden="1" w:unhideWhenUsed="1" w:name="Table Simple 3"/>
-    <w:lsdException w:semiHidden="1" w:unhideWhenUsed="1" w:name="Table Classic 1"/>
-    <w:lsdException w:semiHidden="1" w:unhideWhenUsed="1" w:name="Table Classic 2"/>
-    <w:lsdException w:semiHidden="1" w:unhideWhenUsed="1" w:name="Table Classic 3"/>
-    <w:lsdException w:semiHidden="1" w:unhideWhenUsed="1" w:name="Table Classic 4"/>
-    <w:lsdException w:semiHidden="1" w:unhideWhenUsed="1" w:name="Table Colorful 1"/>
-    <w:lsdException w:semiHidden="1" w:unhideWhenUsed="1" w:name="Table Colorful 2"/>
-    <w:lsdException w:semiHidden="1" w:unhideWhenUsed="1" w:name="Table Colorful 3"/>
-    <w:lsdException w:semiHidden="1" w:unhideWhenUsed="1" w:name="Table Columns 1"/>
-    <w:lsdException w:semiHidden="1" w:unhideWhenUsed="1" w:name="Table Columns 2"/>
-    <w:lsdException w:semiHidden="1" w:unhideWhenUsed="1" w:name="Table Columns 3"/>
-    <w:lsdException w:semiHidden="1" w:unhideWhenUsed="1" w:name="Table Columns 4"/>
-    <w:lsdException w:semiHidden="1" w:unhideWhenUsed="1" w:name="Table Columns 5"/>
-    <w:lsdException w:semiHidden="1" w:unhideWhenUsed="1" w:name="Table Grid 1"/>
-    <w:lsdException w:semiHidden="1" w:unhideWhenUsed="1" w:name="Table Grid 2"/>
-    <w:lsdException w:semiHidden="1" w:unhideWhenUsed="1" w:name="Table Grid 3"/>
-    <w:lsdException w:semiHidden="1" w:unhideWhenUsed="1" w:name="Table Grid 4"/>
-    <w:lsdException w:semiHidden="1" w:unhideWhenUsed="1" w:name="Table Grid 5"/>
-    <w:lsdException w:semiHidden="1" w:unhideWhenUsed="1" w:name="Table Grid 6"/>
-    <w:lsdException w:semiHidden="1" w:unhideWhenUsed="1" w:name="Table Grid 7"/>
-    <w:lsdException w:semiHidden="1" w:unhideWhenUsed="1" w:name="Table Grid 8"/>
-    <w:lsdException w:semiHidden="1" w:unhideWhenUsed="1" w:name="Table List 1"/>
-    <w:lsdException w:semiHidden="1" w:unhideWhenUsed="1" w:name="Table List 2"/>
-    <w:lsdException w:semiHidden="1" w:unhideWhenUsed="1" w:name="Table List 3"/>
-    <w:lsdException w:semiHidden="1" w:unhideWhenUsed="1" w:name="Table List 4"/>
-    <w:lsdException w:semiHidden="1" w:unhideWhenUsed="1" w:name="Table List 5"/>
-    <w:lsdException w:semiHidden="1" w:unhideWhenUsed="1" w:name="Table List 6"/>
-    <w:lsdException w:semiHidden="1" w:unhideWhenUsed="1" w:name="Table List 7"/>
-    <w:lsdException w:semiHidden="1" w:unhideWhenUsed="1" w:name="Table List 8"/>
-    <w:lsdException w:semiHidden="1" w:unhideWhenUsed="1" w:name="Table 3D effects 1"/>
-    <w:lsdException w:semiHidden="1" w:unhideWhenUsed="1" w:name="Table 3D effects 2"/>
-    <w:lsdException w:semiHidden="1" w:unhideWhenUsed="1" w:name="Table 3D effects 3"/>
-    <w:lsdException w:semiHidden="1" w:unhideWhenUsed="1" w:name="Table Contemporary"/>
-    <w:lsdException w:semiHidden="1" w:unhideWhenUsed="1" w:name="Table Elegant"/>
-    <w:lsdException w:semiHidden="1" w:unhideWhenUsed="1" w:name="Table Professional"/>
-    <w:lsdException w:semiHidden="1" w:unhideWhenUsed="1" w:name="Table Subtle 1"/>
-    <w:lsdException w:semiHidden="1" w:unhideWhenUsed="1" w:name="Table Subtle 2"/>
-    <w:lsdException w:semiHidden="1" w:unhideWhenUsed="1" w:name="Table Web 1"/>
-    <w:lsdException w:semiHidden="1" w:unhideWhenUsed="1" w:name="Table Web 2"/>
-    <w:lsdException w:semiHidden="1" w:unhideWhenUsed="1" w:name="Table Web 3"/>
-    <w:lsdException w:semiHidden="1" w:unhideWhenUsed="1" w:name="Balloon Text"/>
-    <w:lsdException w:uiPriority="39" w:name="Table Grid"/>
-    <w:lsdException w:semiHidden="1" w:unhideWhenUsed="1" w:name="Table Theme"/>
-    <w:lsdException w:semiHidden="1" w:name="Placeholder Text"/>
-    <w:lsdException w:qFormat="1" w:uiPriority="1" w:name="No Spacing"/>
-    <w:lsdException w:uiPriority="60" w:name="Light Shading"/>
-    <w:lsdException w:uiPriority="61" w:name="Light List"/>
-    <w:lsdException w:uiPriority="62" w:name="Light Grid"/>
-    <w:lsdException w:uiPriority="63" w:name="Medium Shading 1"/>
-    <w:lsdException w:uiPriority="64" w:name="Medium Shading 2"/>
-    <w:lsdException w:uiPriority="65" w:name="Medium List 1"/>
-    <w:lsdException w:uiPriority="66" w:name="Medium List 2"/>
-    <w:lsdException w:uiPriority="67" w:name="Medium Grid 1"/>
-    <w:lsdException w:uiPriority="68" w:name="Medium Grid 2"/>
-    <w:lsdException w:uiPriority="69" w:name="Medium Grid 3"/>
-    <w:lsdException w:uiPriority="70" w:name="Dark List"/>
-    <w:lsdException w:uiPriority="71" w:name="Colorful Shading"/>
-    <w:lsdException w:uiPriority="72" w:name="Colorful List"/>
-    <w:lsdException w:uiPriority="73" w:name="Colorful Grid"/>
-    <w:lsdException w:uiPriority="60" w:name="Light Shading Accent 1"/>
-    <w:lsdException w:uiPriority="61" w:name="Light List Accent 1"/>
-    <w:lsdException w:uiPriority="62" w:name="Light Grid Accent 1"/>
-    <w:lsdException w:uiPriority="63" w:name="Medium Shading 1 Accent 1"/>
-    <w:lsdException w:uiPriority="64" w:name="Medium Shading 2 Accent 1"/>
-    <w:lsdException w:uiPriority="65" w:name="Medium List 1 Accent 1"/>
-    <w:lsdException w:semiHidden="1" w:name="Revision"/>
-    <w:lsdException w:qFormat="1" w:uiPriority="34" w:name="List Paragraph"/>
-    <w:lsdException w:qFormat="1" w:uiPriority="29" w:name="Quote"/>
-    <w:lsdException w:qFormat="1" w:uiPriority="30" w:name="Intense Quote"/>
-    <w:lsdException w:uiPriority="66" w:name="Medium List 2 Accent 1"/>
-    <w:lsdException w:uiPriority="67" w:name="Medium Grid 1 Accent 1"/>
-    <w:lsdException w:uiPriority="68" w:name="Medium Grid 2 Accent 1"/>
-    <w:lsdException w:uiPriority="69" w:name="Medium Grid 3 Accent 1"/>
-    <w:lsdException w:uiPriority="70" w:name="Dark List Accent 1"/>
-    <w:lsdException w:uiPriority="71" w:name="Colorful Shading Accent 1"/>
-    <w:lsdException w:uiPriority="72" w:name="Colorful List Accent 1"/>
-    <w:lsdException w:uiPriority="73" w:name="Colorful Grid Accent 1"/>
-    <w:lsdException w:uiPriority="60" w:name="Light Shading Accent 2"/>
-    <w:lsdException w:uiPriority="61" w:name="Light List Accent 2"/>
-    <w:lsdException w:uiPriority="62" w:name="Light Grid Accent 2"/>
-    <w:lsdException w:uiPriority="63" w:name="Medium Shading 1 Accent 2"/>
-    <w:lsdException w:uiPriority="64" w:name="Medium Shading 2 Accent 2"/>
-    <w:lsdException w:uiPriority="65" w:name="Medium List 1 Accent 2"/>
-    <w:lsdException w:uiPriority="66" w:name="Medium List 2 Accent 2"/>
-    <w:lsdException w:uiPriority="67" w:name="Medium Grid 1 Accent 2"/>
-    <w:lsdException w:uiPriority="68" w:name="Medium Grid 2 Accent 2"/>
-    <w:lsdException w:uiPriority="69" w:name="Medium Grid 3 Accent 2"/>
-    <w:lsdException w:uiPriority="70" w:name="Dark List Accent 2"/>
-    <w:lsdException w:uiPriority="71" w:name="Colorful Shading Accent 2"/>
-    <w:lsdException w:uiPriority="72" w:name="Colorful List Accent 2"/>
-    <w:lsdException w:uiPriority="73" w:name="Colorful Grid Accent 2"/>
-    <w:lsdException w:uiPriority="60" w:name="Light Shading Accent 3"/>
-    <w:lsdException w:uiPriority="61" w:name="Light List Accent 3"/>
-    <w:lsdException w:uiPriority="62" w:name="Light Grid Accent 3"/>
-    <w:lsdException w:uiPriority="63" w:name="Medium Shading 1 Accent 3"/>
-    <w:lsdException w:uiPriority="64" w:name="Medium Shading 2 Accent 3"/>
-    <w:lsdException w:uiPriority="65" w:name="Medium List 1 Accent 3"/>
-    <w:lsdException w:uiPriority="66" w:name="Medium List 2 Accent 3"/>
-    <w:lsdException w:uiPriority="67" w:name="Medium Grid 1 Accent 3"/>
-    <w:lsdException w:uiPriority="68" w:name="Medium Grid 2 Accent 3"/>
-    <w:lsdException w:uiPriority="69" w:name="Medium Grid 3 Accent 3"/>
-    <w:lsdException w:uiPriority="70" w:name="Dark List Accent 3"/>
-    <w:lsdException w:uiPriority="71" w:name="Colorful Shading Accent 3"/>
-    <w:lsdException w:uiPriority="72" w:name="Colorful List Accent 3"/>
-    <w:lsdException w:uiPriority="73" w:name="Colorful Grid Accent 3"/>
-    <w:lsdException w:uiPriority="60" w:name="Light Shading Accent 4"/>
-    <w:lsdException w:uiPriority="61" w:name="Light List Accent 4"/>
-    <w:lsdException w:uiPriority="62" w:name="Light Grid Accent 4"/>
-    <w:lsdException w:uiPriority="63" w:name="Medium Shading 1 Accent 4"/>
-    <w:lsdException w:uiPriority="64" w:name="Medium Shading 2 Accent 4"/>
-    <w:lsdException w:uiPriority="65" w:name="Medium List 1 Accent 4"/>
-    <w:lsdException w:uiPriority="66" w:name="Medium List 2 Accent 4"/>
-    <w:lsdException w:uiPriority="67" w:name="Medium Grid 1 Accent 4"/>
-    <w:lsdException w:uiPriority="68" w:name="Medium Grid 2 Accent 4"/>
-    <w:lsdException w:uiPriority="69" w:name="Medium Grid 3 Accent 4"/>
-    <w:lsdException w:uiPriority="70" w:name="Dark List Accent 4"/>
-    <w:lsdException w:uiPriority="71" w:name="Colorful Shading Accent 4"/>
-    <w:lsdException w:uiPriority="72" w:name="Colorful List Accent 4"/>
-    <w:lsdException w:uiPriority="73" w:name="Colorful Grid Accent 4"/>
-    <w:lsdException w:uiPriority="60" w:name="Light Shading Accent 5"/>
-    <w:lsdException w:uiPriority="61" w:name="Light List Accent 5"/>
-    <w:lsdException w:uiPriority="62" w:name="Light Grid Accent 5"/>
-    <w:lsdException w:uiPriority="63" w:name="Medium Shading 1 Accent 5"/>
-    <w:lsdException w:uiPriority="64" w:name="Medium Shading 2 Accent 5"/>
-    <w:lsdException w:uiPriority="65" w:name="Medium List 1 Accent 5"/>
-    <w:lsdException w:uiPriority="66" w:name="Medium List 2 Accent 5"/>
-    <w:lsdException w:uiPriority="67" w:name="Medium Grid 1 Accent 5"/>
-    <w:lsdException w:uiPriority="68" w:name="Medium Grid 2 Accent 5"/>
-    <w:lsdException w:uiPriority="69" w:name="Medium Grid 3 Accent 5"/>
-    <w:lsdException w:uiPriority="70" w:name="Dark List Accent 5"/>
-    <w:lsdException w:uiPriority="71" w:name="Colorful Shading Accent 5"/>
-    <w:lsdException w:uiPriority="72" w:name="Colorful List Accent 5"/>
-    <w:lsdException w:uiPriority="73" w:name="Colorful Grid Accent 5"/>
-    <w:lsdException w:uiPriority="60" w:name="Light Shading Accent 6"/>
-    <w:lsdException w:uiPriority="61" w:name="Light List Accent 6"/>
-    <w:lsdException w:uiPriority="62" w:name="Light Grid Accent 6"/>
-    <w:lsdException w:uiPriority="63" w:name="Medium Shading 1 Accent 6"/>
-    <w:lsdException w:uiPriority="64" w:name="Medium Shading 2 Accent 6"/>
-    <w:lsdException w:uiPriority="65" w:name="Medium List 1 Accent 6"/>
-    <w:lsdException w:uiPriority="66" w:name="Medium List 2 Accent 6"/>
-    <w:lsdException w:uiPriority="67" w:name="Medium Grid 1 Accent 6"/>
-    <w:lsdException w:uiPriority="68" w:name="Medium Grid 2 Accent 6"/>
-    <w:lsdException w:uiPriority="69" w:name="Medium Grid 3 Accent 6"/>
-    <w:lsdException w:uiPriority="70" w:name="Dark List Accent 6"/>
-    <w:lsdException w:uiPriority="71" w:name="Colorful Shading Accent 6"/>
-    <w:lsdException w:uiPriority="72" w:name="Colorful List Accent 6"/>
-    <w:lsdException w:uiPriority="73" w:name="Colorful Grid Accent 6"/>
-    <w:lsdException w:qFormat="1" w:uiPriority="19" w:name="Subtle Emphasis"/>
-    <w:lsdException w:qFormat="1" w:uiPriority="21" w:name="Intense Emphasis"/>
-    <w:lsdException w:qFormat="1" w:uiPriority="31" w:name="Subtle Reference"/>
-    <w:lsdException w:qFormat="1" w:uiPriority="32" w:name="Intense Reference"/>
-    <w:lsdException w:qFormat="1" w:uiPriority="33" w:name="Book Title"/>
-    <w:lsdException w:semiHidden="1" w:uiPriority="37" w:unhideWhenUsed="1" w:name="Bibliography"/>
-    <w:lsdException w:qFormat="1" w:semiHidden="1" w:uiPriority="39" w:unhideWhenUsed="1" w:name="TOC Heading"/>
-    <w:lsdException w:uiPriority="41" w:name="Plain Table 1"/>
-    <w:lsdException w:uiPriority="42" w:name="Plain Table 2"/>
-    <w:lsdException w:uiPriority="43" w:name="Plain Table 3"/>
-    <w:lsdException w:uiPriority="44" w:name="Plain Table 4"/>
-    <w:lsdException w:uiPriority="45" w:name="Plain Table 5"/>
-    <w:lsdException w:uiPriority="40" w:name="Grid Table Light"/>
-    <w:lsdException w:uiPriority="46" w:name="Grid Table 1 Light"/>
-    <w:lsdException w:uiPriority="47" w:name="Grid Table 2"/>
-    <w:lsdException w:uiPriority="48" w:name="Grid Table 3"/>
-    <w:lsdException w:uiPriority="49" w:name="Grid Table 4"/>
-    <w:lsdException w:uiPriority="50" w:name="Grid Table 5 Dark"/>
-    <w:lsdException w:uiPriority="51" w:name="Grid Table 6 Colorful"/>
-    <w:lsdException w:uiPriority="52" w:name="Grid Table 7 Colorful"/>
-    <w:lsdException w:uiPriority="46" w:name="Grid Table 1 Light Accent 1"/>
-    <w:lsdException w:uiPriority="47" w:name="Grid Table 2 Accent 1"/>
-    <w:lsdException w:uiPriority="48" w:name="Grid Table 3 Accent 1"/>
-    <w:lsdException w:uiPriority="49" w:name="Grid Table 4 Accent 1"/>
-    <w:lsdException w:uiPriority="50" w:name="Grid Table 5 Dark Accent 1"/>
-    <w:lsdException w:uiPriority="51" w:name="Grid Table 6 Colorful Accent 1"/>
-    <w:lsdException w:uiPriority="52" w:name="Grid Table 7 Colorful Accent 1"/>
-    <w:lsdException w:uiPriority="46" w:name="Grid Table 1 Light Accent 2"/>
-    <w:lsdException w:uiPriority="47" w:name="Grid Table 2 Accent 2"/>
-    <w:lsdException w:uiPriority="48" w:name="Grid Table 3 Accent 2"/>
-    <w:lsdException w:uiPriority="49" w:name="Grid Table 4 Accent 2"/>
-    <w:lsdException w:uiPriority="50" w:name="Grid Table 5 Dark Accent 2"/>
-    <w:lsdException w:uiPriority="51" w:name="Grid Table 6 Colorful Accent 2"/>
-    <w:lsdException w:uiPriority="52" w:name="Grid Table 7 Colorful Accent 2"/>
-    <w:lsdException w:uiPriority="46" w:name="Grid Table 1 Light Accent 3"/>
-    <w:lsdException w:uiPriority="47" w:name="Grid Table 2 Accent 3"/>
-    <w:lsdException w:uiPriority="48" w:name="Grid Table 3 Accent 3"/>
-    <w:lsdException w:uiPriority="49" w:name="Grid Table 4 Accent 3"/>
-    <w:lsdException w:uiPriority="50" w:name="Grid Table 5 Dark Accent 3"/>
-    <w:lsdException w:uiPriority="51" w:name="Grid Table 6 Colorful Accent 3"/>
-    <w:lsdException w:uiPriority="52" w:name="Grid Table 7 Colorful Accent 3"/>
-    <w:lsdException w:uiPriority="46" w:name="Grid Table 1 Light Accent 4"/>
-    <w:lsdException w:uiPriority="47" w:name="Grid Table 2 Accent 4"/>
-    <w:lsdException w:uiPriority="48" w:name="Grid Table 3 Accent 4"/>
-    <w:lsdException w:uiPriority="49" w:name="Grid Table 4 Accent 4"/>
-    <w:lsdException w:uiPriority="50" w:name="Grid Table 5 Dark Accent 4"/>
-    <w:lsdException w:uiPriority="51" w:name="Grid Table 6 Colorful Accent 4"/>
-    <w:lsdException w:uiPriority="52" w:name="Grid Table 7 Colorful Accent 4"/>
-    <w:lsdException w:uiPriority="46" w:name="Grid Table 1 Light Accent 5"/>
-    <w:lsdException w:uiPriority="47" w:name="Grid Table 2 Accent 5"/>
-    <w:lsdException w:uiPriority="48" w:name="Grid Table 3 Accent 5"/>
-    <w:lsdException w:uiPriority="49" w:name="Grid Table 4 Accent 5"/>
-    <w:lsdException w:uiPriority="50" w:name="Grid Table 5 Dark Accent 5"/>
-    <w:lsdException w:uiPriority="51" w:name="Grid Table 6 Colorful Accent 5"/>
-    <w:lsdException w:uiPriority="52" w:name="Grid Table 7 Colorful Accent 5"/>
-    <w:lsdException w:uiPriority="46" w:name="Grid Table 1 Light Accent 6"/>
-    <w:lsdException w:uiPriority="47" w:name="Grid Table 2 Accent 6"/>
-    <w:lsdException w:uiPriority="48" w:name="Grid Table 3 Accent 6"/>
-    <w:lsdException w:uiPriority="49" w:name="Grid Table 4 Accent 6"/>
-    <w:lsdException w:uiPriority="50" w:name="Grid Table 5 Dark Accent 6"/>
-    <w:lsdException w:uiPriority="51" w:name="Grid Table 6 Colorful Accent 6"/>
-    <w:lsdException w:uiPriority="52" w:name="Grid Table 7 Colorful Accent 6"/>
-    <w:lsdException w:uiPriority="46" w:name="List Table 1 Light"/>
-    <w:lsdException w:uiPriority="47" w:name="List Table 2"/>
-    <w:lsdException w:uiPriority="48" w:name="List Table 3"/>
-    <w:lsdException w:uiPriority="49" w:name="List Table 4"/>
-    <w:lsdException w:uiPriority="50" w:name="List Table 5 Dark"/>
-    <w:lsdException w:uiPriority="51" w:name="List Table 6 Colorful"/>
-    <w:lsdException w:uiPriority="52" w:name="List Table 7 Colorful"/>
-    <w:lsdException w:uiPriority="46" w:name="List Table 1 Light Accent 1"/>
-    <w:lsdException w:uiPriority="47" w:name="List Table 2 Accent 1"/>
-    <w:lsdException w:uiPriority="48" w:name="List Table 3 Accent 1"/>
-    <w:lsdException w:uiPriority="49" w:name="List Table 4 Accent 1"/>
-    <w:lsdException w:uiPriority="50" w:name="List Table 5 Dark Accent 1"/>
-    <w:lsdException w:uiPriority="51" w:name="List Table 6 Colorful Accent 1"/>
-    <w:lsdException w:uiPriority="52" w:name="List Table 7 Colorful Accent 1"/>
-    <w:lsdException w:uiPriority="46" w:name="List Table 1 Light Accent 2"/>
-    <w:lsdException w:uiPriority="47" w:name="List Table 2 Accent 2"/>
-    <w:lsdException w:uiPriority="48" w:name="List Table 3 Accent 2"/>
-    <w:lsdException w:uiPriority="49" w:name="List Table 4 Accent 2"/>
-    <w:lsdException w:uiPriority="50" w:name="List Table 5 Dark Accent 2"/>
-    <w:lsdException w:uiPriority="51" w:name="List Table 6 Colorful Accent 2"/>
-    <w:lsdException w:uiPriority="52" w:name="List Table 7 Colorful Accent 2"/>
-    <w:lsdException w:uiPriority="46" w:name="List Table 1 Light Accent 3"/>
-    <w:lsdException w:uiPriority="47" w:name="List Table 2 Accent 3"/>
-    <w:lsdException w:uiPriority="48" w:name="List Table 3 Accent 3"/>
-    <w:lsdException w:uiPriority="49" w:name="List Table 4 Accent 3"/>
-    <w:lsdException w:uiPriority="50" w:name="List Table 5 Dark Accent 3"/>
-    <w:lsdException w:uiPriority="51" w:name="List Table 6 Colorful Accent 3"/>
-    <w:lsdException w:uiPriority="52" w:name="List Table 7 Colorful Accent 3"/>
-    <w:lsdException w:uiPriority="46" w:name="List Table 1 Light Accent 4"/>
-    <w:lsdException w:uiPriority="47" w:name="List Table 2 Accent 4"/>
-    <w:lsdException w:uiPriority="48" w:name="List Table 3 Accent 4"/>
-    <w:lsdException w:uiPriority="49" w:name="List Table 4 Accent 4"/>
-    <w:lsdException w:uiPriority="50" w:name="List Table 5 Dark Accent 4"/>
-    <w:lsdException w:uiPriority="51" w:name="List Table 6 Colorful Accent 4"/>
-    <w:lsdException w:uiPriority="52" w:name="List Table 7 Colorful Accent 4"/>
-    <w:lsdException w:uiPriority="46" w:name="List Table 1 Light Accent 5"/>
-    <w:lsdException w:uiPriority="47" w:name="List Table 2 Accent 5"/>
-    <w:lsdException w:uiPriority="48" w:name="List Table 3 Accent 5"/>
-    <w:lsdException w:uiPriority="49" w:name="List Table 4 Accent 5"/>
-    <w:lsdException w:uiPriority="50" w:name="List Table 5 Dark Accent 5"/>
-    <w:lsdException w:uiPriority="51" w:name="List Table 6 Colorful Accent 5"/>
-    <w:lsdException w:uiPriority="52" w:name="List Table 7 Colorful Accent 5"/>
-    <w:lsdException w:uiPriority="46" w:name="List Table 1 Light Accent 6"/>
-    <w:lsdException w:uiPriority="47" w:name="List Table 2 Accent 6"/>
-    <w:lsdException w:uiPriority="48" w:name="List Table 3 Accent 6"/>
-    <w:lsdException w:uiPriority="49" w:name="List Table 4 Accent 6"/>
-    <w:lsdException w:uiPriority="50" w:name="List Table 5 Dark Accent 6"/>
-    <w:lsdException w:uiPriority="51" w:name="List Table 6 Colorful Accent 6"/>
-    <w:lsdException w:uiPriority="52" w:name="List Table 7 Colorful Accent 6"/>
+  <w:latentStyles w:defLockedState="0" w:defUIPriority="99" w:defSemiHidden="0" w:defUnhideWhenUsed="0" w:defQFormat="0" w:count="371">
+    <w:lsdException w:name="Normal" w:uiPriority="0" w:qFormat="1"/>
+    <w:lsdException w:name="heading 1" w:uiPriority="9" w:qFormat="1"/>
+    <w:lsdException w:name="heading 2" w:semiHidden="1" w:uiPriority="9" w:unhideWhenUsed="1" w:qFormat="1"/>
+    <w:lsdException w:name="heading 3" w:semiHidden="1" w:uiPriority="9" w:unhideWhenUsed="1" w:qFormat="1"/>
+    <w:lsdException w:name="heading 4" w:semiHidden="1" w:uiPriority="9" w:unhideWhenUsed="1" w:qFormat="1"/>
+    <w:lsdException w:name="heading 5" w:semiHidden="1" w:uiPriority="9" w:unhideWhenUsed="1" w:qFormat="1"/>
+    <w:lsdException w:name="heading 6" w:semiHidden="1" w:uiPriority="9" w:unhideWhenUsed="1" w:qFormat="1"/>
+    <w:lsdException w:name="heading 7" w:semiHidden="1" w:uiPriority="9" w:unhideWhenUsed="1" w:qFormat="1"/>
+    <w:lsdException w:name="heading 8" w:semiHidden="1" w:uiPriority="9" w:unhideWhenUsed="1" w:qFormat="1"/>
+    <w:lsdException w:name="heading 9" w:semiHidden="1" w:uiPriority="9" w:unhideWhenUsed="1" w:qFormat="1"/>
+    <w:lsdException w:name="index 1" w:semiHidden="1" w:unhideWhenUsed="1"/>
+    <w:lsdException w:name="index 2" w:semiHidden="1" w:unhideWhenUsed="1"/>
+    <w:lsdException w:name="index 3" w:semiHidden="1" w:unhideWhenUsed="1"/>
+    <w:lsdException w:name="index 4" w:semiHidden="1" w:unhideWhenUsed="1"/>
+    <w:lsdException w:name="index 5" w:semiHidden="1" w:unhideWhenUsed="1"/>
+    <w:lsdException w:name="index 6" w:semiHidden="1" w:unhideWhenUsed="1"/>
+    <w:lsdException w:name="index 7" w:semiHidden="1" w:unhideWhenUsed="1"/>
+    <w:lsdException w:name="index 8" w:semiHidden="1" w:unhideWhenUsed="1"/>
+    <w:lsdException w:name="index 9" w:semiHidden="1" w:unhideWhenUsed="1"/>
+    <w:lsdException w:name="toc 1" w:semiHidden="1" w:uiPriority="39" w:unhideWhenUsed="1"/>
+    <w:lsdException w:name="toc 2" w:semiHidden="1" w:uiPriority="39" w:unhideWhenUsed="1"/>
+    <w:lsdException w:name="toc 3" w:semiHidden="1" w:uiPriority="39" w:unhideWhenUsed="1"/>
+    <w:lsdException w:name="toc 4" w:semiHidden="1" w:uiPriority="39" w:unhideWhenUsed="1"/>
+    <w:lsdException w:name="toc 5" w:semiHidden="1" w:uiPriority="39" w:unhideWhenUsed="1"/>
+    <w:lsdException w:name="toc 6" w:semiHidden="1" w:uiPriority="39" w:unhideWhenUsed="1"/>
+    <w:lsdException w:name="toc 7" w:semiHidden="1" w:uiPriority="39" w:unhideWhenUsed="1"/>
+    <w:lsdException w:name="toc 8" w:semiHidden="1" w:uiPriority="39" w:unhideWhenUsed="1"/>
+    <w:lsdException w:name="toc 9" w:semiHidden="1" w:uiPriority="39" w:unhideWhenUsed="1"/>
+    <w:lsdException w:name="Normal Indent" w:semiHidden="1" w:unhideWhenUsed="1"/>
+    <w:lsdException w:name="footnote text" w:semiHidden="1" w:unhideWhenUsed="1"/>
+    <w:lsdException w:name="annotation text" w:semiHidden="1" w:unhideWhenUsed="1"/>
+    <w:lsdException w:name="header" w:semiHidden="1" w:unhideWhenUsed="1"/>
+    <w:lsdException w:name="footer" w:semiHidden="1" w:unhideWhenUsed="1"/>
+    <w:lsdException w:name="index heading" w:semiHidden="1" w:unhideWhenUsed="1"/>
+    <w:lsdException w:name="caption" w:semiHidden="1" w:uiPriority="35" w:unhideWhenUsed="1" w:qFormat="1"/>
+    <w:lsdException w:name="table of figures" w:semiHidden="1" w:unhideWhenUsed="1"/>
+    <w:lsdException w:name="envelope address" w:semiHidden="1" w:unhideWhenUsed="1"/>
+    <w:lsdException w:name="envelope return" w:semiHidden="1" w:unhideWhenUsed="1"/>
+    <w:lsdException w:name="footnote reference" w:semiHidden="1" w:unhideWhenUsed="1"/>
+    <w:lsdException w:name="annotation reference" w:semiHidden="1" w:unhideWhenUsed="1"/>
+    <w:lsdException w:name="line number" w:semiHidden="1" w:unhideWhenUsed="1"/>
+    <w:lsdException w:name="page number" w:semiHidden="1" w:unhideWhenUsed="1"/>
+    <w:lsdException w:name="endnote reference" w:semiHidden="1" w:unhideWhenUsed="1"/>
+    <w:lsdException w:name="endnote text" w:semiHidden="1" w:unhideWhenUsed="1"/>
+    <w:lsdException w:name="table of authorities" w:semiHidden="1" w:unhideWhenUsed="1"/>
+    <w:lsdException w:name="macro" w:semiHidden="1" w:unhideWhenUsed="1"/>
+    <w:lsdException w:name="toa heading" w:semiHidden="1" w:unhideWhenUsed="1"/>
+    <w:lsdException w:name="List" w:semiHidden="1" w:unhideWhenUsed="1"/>
+    <w:lsdException w:name="List Bullet" w:semiHidden="1" w:unhideWhenUsed="1"/>
+    <w:lsdException w:name="List Number" w:semiHidden="1" w:unhideWhenUsed="1"/>
+    <w:lsdException w:name="List 2" w:semiHidden="1" w:unhideWhenUsed="1"/>
+    <w:lsdException w:name="List 3" w:semiHidden="1" w:unhideWhenUsed="1"/>
+    <w:lsdException w:name="List 4" w:semiHidden="1" w:unhideWhenUsed="1"/>
+    <w:lsdException w:name="List 5" w:semiHidden="1" w:unhideWhenUsed="1"/>
+    <w:lsdException w:name="List Bullet 2" w:semiHidden="1" w:unhideWhenUsed="1"/>
+    <w:lsdException w:name="List Bullet 3" w:semiHidden="1" w:unhideWhenUsed="1"/>
+    <w:lsdException w:name="List Bullet 4" w:semiHidden="1" w:unhideWhenUsed="1"/>
+    <w:lsdException w:name="List Bullet 5" w:semiHidden="1" w:unhideWhenUsed="1"/>
+    <w:lsdException w:name="List Number 2" w:semiHidden="1" w:unhideWhenUsed="1"/>
+    <w:lsdException w:name="List Number 3" w:semiHidden="1" w:unhideWhenUsed="1"/>
+    <w:lsdException w:name="List Number 4" w:semiHidden="1" w:unhideWhenUsed="1"/>
+    <w:lsdException w:name="List Number 5" w:semiHidden="1" w:unhideWhenUsed="1"/>
+    <w:lsdException w:name="Title" w:uiPriority="10" w:qFormat="1"/>
+    <w:lsdException w:name="Closing" w:semiHidden="1" w:unhideWhenUsed="1"/>
+    <w:lsdException w:name="Signature" w:semiHidden="1" w:unhideWhenUsed="1"/>
+    <w:lsdException w:name="Default Paragraph Font" w:semiHidden="1" w:uiPriority="1" w:unhideWhenUsed="1"/>
+    <w:lsdException w:name="Body Text" w:semiHidden="1" w:unhideWhenUsed="1"/>
+    <w:lsdException w:name="Body Text Indent" w:semiHidden="1" w:unhideWhenUsed="1"/>
+    <w:lsdException w:name="List Continue" w:semiHidden="1" w:unhideWhenUsed="1"/>
+    <w:lsdException w:name="List Continue 2" w:semiHidden="1" w:unhideWhenUsed="1"/>
+    <w:lsdException w:name="List Continue 3" w:semiHidden="1" w:unhideWhenUsed="1"/>
+    <w:lsdException w:name="List Continue 4" w:semiHidden="1" w:unhideWhenUsed="1"/>
+    <w:lsdException w:name="List Continue 5" w:semiHidden="1" w:unhideWhenUsed="1"/>
+    <w:lsdException w:name="Message Header" w:semiHidden="1" w:unhideWhenUsed="1"/>
+    <w:lsdException w:name="Subtitle" w:uiPriority="11" w:qFormat="1"/>
+    <w:lsdException w:name="Salutation" w:semiHidden="1" w:unhideWhenUsed="1"/>
+    <w:lsdException w:name="Date" w:semiHidden="1" w:unhideWhenUsed="1"/>
+    <w:lsdException w:name="Body Text First Indent" w:semiHidden="1" w:unhideWhenUsed="1"/>
+    <w:lsdException w:name="Body Text First Indent 2" w:semiHidden="1" w:unhideWhenUsed="1"/>
+    <w:lsdException w:name="Note Heading" w:semiHidden="1" w:unhideWhenUsed="1"/>
+    <w:lsdException w:name="Body Text 2" w:semiHidden="1" w:unhideWhenUsed="1"/>
+    <w:lsdException w:name="Body Text 3" w:semiHidden="1" w:unhideWhenUsed="1"/>
+    <w:lsdException w:name="Body Text Indent 2" w:semiHidden="1" w:unhideWhenUsed="1"/>
+    <w:lsdException w:name="Body Text Indent 3" w:semiHidden="1" w:unhideWhenUsed="1"/>
+    <w:lsdException w:name="Block Text" w:semiHidden="1" w:unhideWhenUsed="1"/>
+    <w:lsdException w:name="Hyperlink" w:semiHidden="1" w:unhideWhenUsed="1"/>
+    <w:lsdException w:name="FollowedHyperlink" w:semiHidden="1" w:unhideWhenUsed="1"/>
+    <w:lsdException w:name="Strong" w:uiPriority="22" w:qFormat="1"/>
+    <w:lsdException w:name="Emphasis" w:uiPriority="20" w:qFormat="1"/>
+    <w:lsdException w:name="Document Map" w:semiHidden="1" w:unhideWhenUsed="1"/>
+    <w:lsdException w:name="Plain Text" w:semiHidden="1" w:unhideWhenUsed="1"/>
+    <w:lsdException w:name="E-mail Signature" w:semiHidden="1" w:unhideWhenUsed="1"/>
+    <w:lsdException w:name="HTML Top of Form" w:semiHidden="1" w:unhideWhenUsed="1"/>
+    <w:lsdException w:name="HTML Bottom of Form" w:semiHidden="1" w:unhideWhenUsed="1"/>
+    <w:lsdException w:name="Normal (Web)" w:semiHidden="1" w:unhideWhenUsed="1"/>
+    <w:lsdException w:name="HTML Acronym" w:semiHidden="1" w:unhideWhenUsed="1"/>
+    <w:lsdException w:name="HTML Address" w:semiHidden="1" w:unhideWhenUsed="1"/>
+    <w:lsdException w:name="HTML Cite" w:semiHidden="1" w:unhideWhenUsed="1"/>
+    <w:lsdException w:name="HTML Code" w:semiHidden="1" w:unhideWhenUsed="1"/>
+    <w:lsdException w:name="HTML Definition" w:semiHidden="1" w:unhideWhenUsed="1"/>
+    <w:lsdException w:name="HTML Keyboard" w:semiHidden="1" w:unhideWhenUsed="1"/>
+    <w:lsdException w:name="HTML Preformatted" w:semiHidden="1" w:unhideWhenUsed="1"/>
+    <w:lsdException w:name="HTML Sample" w:semiHidden="1" w:unhideWhenUsed="1"/>
+    <w:lsdException w:name="HTML Typewriter" w:semiHidden="1" w:unhideWhenUsed="1"/>
+    <w:lsdException w:name="HTML Variable" w:semiHidden="1" w:unhideWhenUsed="1"/>
+    <w:lsdException w:name="Normal Table" w:semiHidden="1" w:unhideWhenUsed="1"/>
+    <w:lsdException w:name="annotation subject" w:semiHidden="1" w:unhideWhenUsed="1"/>
+    <w:lsdException w:name="No List" w:semiHidden="1" w:unhideWhenUsed="1"/>
+    <w:lsdException w:name="Outline List 1" w:semiHidden="1" w:unhideWhenUsed="1"/>
+    <w:lsdException w:name="Outline List 2" w:semiHidden="1" w:unhideWhenUsed="1"/>
+    <w:lsdException w:name="Outline List 3" w:semiHidden="1" w:unhideWhenUsed="1"/>
+    <w:lsdException w:name="Table Simple 1" w:semiHidden="1" w:unhideWhenUsed="1"/>
+    <w:lsdException w:name="Table Simple 2" w:semiHidden="1" w:unhideWhenUsed="1"/>
+    <w:lsdException w:name="Table Simple 3" w:semiHidden="1" w:unhideWhenUsed="1"/>
+    <w:lsdException w:name="Table Classic 1" w:semiHidden="1" w:unhideWhenUsed="1"/>
+    <w:lsdException w:name="Table Classic 2" w:semiHidden="1" w:unhideWhenUsed="1"/>
+    <w:lsdException w:name="Table Classic 3" w:semiHidden="1" w:unhideWhenUsed="1"/>
+    <w:lsdException w:name="Table Classic 4" w:semiHidden="1" w:unhideWhenUsed="1"/>
+    <w:lsdException w:name="Table Colorful 1" w:semiHidden="1" w:unhideWhenUsed="1"/>
+    <w:lsdException w:name="Table Colorful 2" w:semiHidden="1" w:unhideWhenUsed="1"/>
+    <w:lsdException w:name="Table Colorful 3" w:semiHidden="1" w:unhideWhenUsed="1"/>
+    <w:lsdException w:name="Table Columns 1" w:semiHidden="1" w:unhideWhenUsed="1"/>
+    <w:lsdException w:name="Table Columns 2" w:semiHidden="1" w:unhideWhenUsed="1"/>
+    <w:lsdException w:name="Table Columns 3" w:semiHidden="1" w:unhideWhenUsed="1"/>
+    <w:lsdException w:name="Table Columns 4" w:semiHidden="1" w:unhideWhenUsed="1"/>
+    <w:lsdException w:name="Table Columns 5" w:semiHidden="1" w:unhideWhenUsed="1"/>
+    <w:lsdException w:name="Table Grid 1" w:semiHidden="1" w:unhideWhenUsed="1"/>
+    <w:lsdException w:name="Table Grid 2" w:semiHidden="1" w:unhideWhenUsed="1"/>
+    <w:lsdException w:name="Table Grid 3" w:semiHidden="1" w:unhideWhenUsed="1"/>
+    <w:lsdException w:name="Table Grid 4" w:semiHidden="1" w:unhideWhenUsed="1"/>
+    <w:lsdException w:name="Table Grid 5" w:semiHidden="1" w:unhideWhenUsed="1"/>
+    <w:lsdException w:name="Table Grid 6" w:semiHidden="1" w:unhideWhenUsed="1"/>
+    <w:lsdException w:name="Table Grid 7" w:semiHidden="1" w:unhideWhenUsed="1"/>
+    <w:lsdException w:name="Table Grid 8" w:semiHidden="1" w:unhideWhenUsed="1"/>
+    <w:lsdException w:name="Table List 1" w:semiHidden="1" w:unhideWhenUsed="1"/>
+    <w:lsdException w:name="Table List 2" w:semiHidden="1" w:unhideWhenUsed="1"/>
+    <w:lsdException w:name="Table List 3" w:semiHidden="1" w:unhideWhenUsed="1"/>
+    <w:lsdException w:name="Table List 4" w:semiHidden="1" w:unhideWhenUsed="1"/>
+    <w:lsdException w:name="Table List 5" w:semiHidden="1" w:unhideWhenUsed="1"/>
+    <w:lsdException w:name="Table List 6" w:semiHidden="1" w:unhideWhenUsed="1"/>
+    <w:lsdException w:name="Table List 7" w:semiHidden="1" w:unhideWhenUsed="1"/>
+    <w:lsdException w:name="Table List 8" w:semiHidden="1" w:unhideWhenUsed="1"/>
+    <w:lsdException w:name="Table 3D effects 1" w:semiHidden="1" w:unhideWhenUsed="1"/>
+    <w:lsdException w:name="Table 3D effects 2" w:semiHidden="1" w:unhideWhenUsed="1"/>
+    <w:lsdException w:name="Table 3D effects 3" w:semiHidden="1" w:unhideWhenUsed="1"/>
+    <w:lsdException w:name="Table Contemporary" w:semiHidden="1" w:unhideWhenUsed="1"/>
+    <w:lsdException w:name="Table Elegant" w:semiHidden="1" w:unhideWhenUsed="1"/>
+    <w:lsdException w:name="Table Professional" w:semiHidden="1" w:unhideWhenUsed="1"/>
+    <w:lsdException w:name="Table Subtle 1" w:semiHidden="1" w:unhideWhenUsed="1"/>
+    <w:lsdException w:name="Table Subtle 2" w:semiHidden="1" w:unhideWhenUsed="1"/>
+    <w:lsdException w:name="Table Web 1" w:semiHidden="1" w:unhideWhenUsed="1"/>
+    <w:lsdException w:name="Table Web 2" w:semiHidden="1" w:unhideWhenUsed="1"/>
+    <w:lsdException w:name="Table Web 3" w:semiHidden="1" w:unhideWhenUsed="1"/>
+    <w:lsdException w:name="Balloon Text" w:semiHidden="1" w:unhideWhenUsed="1"/>
+    <w:lsdException w:name="Table Grid" w:uiPriority="39"/>
+    <w:lsdException w:name="Table Theme" w:semiHidden="1" w:unhideWhenUsed="1"/>
+    <w:lsdException w:name="Placeholder Text" w:semiHidden="1"/>
+    <w:lsdException w:name="No Spacing" w:uiPriority="1" w:qFormat="1"/>
+    <w:lsdException w:name="Light Shading" w:uiPriority="60"/>
+    <w:lsdException w:name="Light List" w:uiPriority="61"/>
+    <w:lsdException w:name="Light Grid" w:uiPriority="62"/>
+    <w:lsdException w:name="Medium Shading 1" w:uiPriority="63"/>
+    <w:lsdException w:name="Medium Shading 2" w:uiPriority="64"/>
+    <w:lsdException w:name="Medium List 1" w:uiPriority="65"/>
+    <w:lsdException w:name="Medium List 2" w:uiPriority="66"/>
+    <w:lsdException w:name="Medium Grid 1" w:uiPriority="67"/>
+    <w:lsdException w:name="Medium Grid 2" w:uiPriority="68"/>
+    <w:lsdException w:name="Medium Grid 3" w:uiPriority="69"/>
+    <w:lsdException w:name="Dark List" w:uiPriority="70"/>
+    <w:lsdException w:name="Colorful Shading" w:uiPriority="71"/>
+    <w:lsdException w:name="Colorful List" w:uiPriority="72"/>
+    <w:lsdException w:name="Colorful Grid" w:uiPriority="73"/>
+    <w:lsdException w:name="Light Shading Accent 1" w:uiPriority="60"/>
+    <w:lsdException w:name="Light List Accent 1" w:uiPriority="61"/>
+    <w:lsdException w:name="Light Grid Accent 1" w:uiPriority="62"/>
+    <w:lsdException w:name="Medium Shading 1 Accent 1" w:uiPriority="63"/>
+    <w:lsdException w:name="Medium Shading 2 Accent 1" w:uiPriority="64"/>
+    <w:lsdException w:name="Medium List 1 Accent 1" w:uiPriority="65"/>
+    <w:lsdException w:name="Revision" w:semiHidden="1"/>
+    <w:lsdException w:name="List Paragraph" w:uiPriority="34" w:qFormat="1"/>
+    <w:lsdException w:name="Quote" w:uiPriority="29" w:qFormat="1"/>
+    <w:lsdException w:name="Intense Quote" w:uiPriority="30" w:qFormat="1"/>
+    <w:lsdException w:name="Medium List 2 Accent 1" w:uiPriority="66"/>
+    <w:lsdException w:name="Medium Grid 1 Accent 1" w:uiPriority="67"/>
+    <w:lsdException w:name="Medium Grid 2 Accent 1" w:uiPriority="68"/>
+    <w:lsdException w:name="Medium Grid 3 Accent 1" w:uiPriority="69"/>
+    <w:lsdException w:name="Dark List Accent 1" w:uiPriority="70"/>
+    <w:lsdException w:name="Colorful Shading Accent 1" w:uiPriority="71"/>
+    <w:lsdException w:name="Colorful List Accent 1" w:uiPriority="72"/>
+    <w:lsdException w:name="Colorful Grid Accent 1" w:uiPriority="73"/>
+    <w:lsdException w:name="Light Shading Accent 2" w:uiPriority="60"/>
+    <w:lsdException w:name="Light List Accent 2" w:uiPriority="61"/>
+    <w:lsdException w:name="Light Grid Accent 2" w:uiPriority="62"/>
+    <w:lsdException w:name="Medium Shading 1 Accent 2" w:uiPriority="63"/>
+    <w:lsdException w:name="Medium Shading 2 Accent 2" w:uiPriority="64"/>
+    <w:lsdException w:name="Medium List 1 Accent 2" w:uiPriority="65"/>
+    <w:lsdException w:name="Medium List 2 Accent 2" w:uiPriority="66"/>
+    <w:lsdException w:name="Medium Grid 1 Accent 2" w:uiPriority="67"/>
+    <w:lsdException w:name="Medium Grid 2 Accent 2" w:uiPriority="68"/>
+    <w:lsdException w:name="Medium Grid 3 Accent 2" w:uiPriority="69"/>
+    <w:lsdException w:name="Dark List Accent 2" w:uiPriority="70"/>
+    <w:lsdException w:name="Colorful Shading Accent 2" w:uiPriority="71"/>
+    <w:lsdException w:name="Colorful List Accent 2" w:uiPriority="72"/>
+    <w:lsdException w:name="Colorful Grid Accent 2" w:uiPriority="73"/>
+    <w:lsdException w:name="Light Shading Accent 3" w:uiPriority="60"/>
+    <w:lsdException w:name="Light List Accent 3" w:uiPriority="61"/>
+    <w:lsdException w:name="Light Grid Accent 3" w:uiPriority="62"/>
+    <w:lsdException w:name="Medium Shading 1 Accent 3" w:uiPriority="63"/>
+    <w:lsdException w:name="Medium Shading 2 Accent 3" w:uiPriority="64"/>
+    <w:lsdException w:name="Medium List 1 Accent 3" w:uiPriority="65"/>
+    <w:lsdException w:name="Medium List 2 Accent 3" w:uiPriority="66"/>
+    <w:lsdException w:name="Medium Grid 1 Accent 3" w:uiPriority="67"/>
+    <w:lsdException w:name="Medium Grid 2 Accent 3" w:uiPriority="68"/>
+    <w:lsdException w:name="Medium Grid 3 Accent 3" w:uiPriority="69"/>
+    <w:lsdException w:name="Dark List Accent 3" w:uiPriority="70"/>
+    <w:lsdException w:name="Colorful Shading Accent 3" w:uiPriority="71"/>
+    <w:lsdException w:name="Colorful List Accent 3" w:uiPriority="72"/>
+    <w:lsdException w:name="Colorful Grid Accent 3" w:uiPriority="73"/>
+    <w:lsdException w:name="Light Shading Accent 4" w:uiPriority="60"/>
+    <w:lsdException w:name="Light List Accent 4" w:uiPriority="61"/>
+    <w:lsdException w:name="Light Grid Accent 4" w:uiPriority="62"/>
+    <w:lsdException w:name="Medium Shading 1 Accent 4" w:uiPriority="63"/>
+    <w:lsdException w:name="Medium Shading 2 Accent 4" w:uiPriority="64"/>
+    <w:lsdException w:name="Medium List 1 Accent 4" w:uiPriority="65"/>
+    <w:lsdException w:name="Medium List 2 Accent 4" w:uiPriority="66"/>
+    <w:lsdException w:name="Medium Grid 1 Accent 4" w:uiPriority="67"/>
+    <w:lsdException w:name="Medium Grid 2 Accent 4" w:uiPriority="68"/>
+    <w:lsdException w:name="Medium Grid 3 Accent 4" w:uiPriority="69"/>
+    <w:lsdException w:name="Dark List Accent 4" w:uiPriority="70"/>
+    <w:lsdException w:name="Colorful Shading Accent 4" w:uiPriority="71"/>
+    <w:lsdException w:name="Colorful List Accent 4" w:uiPriority="72"/>
+    <w:lsdException w:name="Colorful Grid Accent 4" w:uiPriority="73"/>
+    <w:lsdException w:name="Light Shading Accent 5" w:uiPriority="60"/>
+    <w:lsdException w:name="Light List Accent 5" w:uiPriority="61"/>
+    <w:lsdException w:name="Light Grid Accent 5" w:uiPriority="62"/>
+    <w:lsdException w:name="Medium Shading 1 Accent 5" w:uiPriority="63"/>
+    <w:lsdException w:name="Medium Shading 2 Accent 5" w:uiPriority="64"/>
+    <w:lsdException w:name="Medium List 1 Accent 5" w:uiPriority="65"/>
+    <w:lsdException w:name="Medium List 2 Accent 5" w:uiPriority="66"/>
+    <w:lsdException w:name="Medium Grid 1 Accent 5" w:uiPriority="67"/>
+    <w:lsdException w:name="Medium Grid 2 Accent 5" w:uiPriority="68"/>
+    <w:lsdException w:name="Medium Grid 3 Accent 5" w:uiPriority="69"/>
+    <w:lsdException w:name="Dark List Accent 5" w:uiPriority="70"/>
+    <w:lsdException w:name="Colorful Shading Accent 5" w:uiPriority="71"/>
+    <w:lsdException w:name="Colorful List Accent 5" w:uiPriority="72"/>
+    <w:lsdException w:name="Colorful Grid Accent 5" w:uiPriority="73"/>
+    <w:lsdException w:name="Light Shading Accent 6" w:uiPriority="60"/>
+    <w:lsdException w:name="Light List Accent 6" w:uiPriority="61"/>
+    <w:lsdException w:name="Light Grid Accent 6" w:uiPriority="62"/>
+    <w:lsdException w:name="Medium Shading 1 Accent 6" w:uiPriority="63"/>
+    <w:lsdException w:name="Medium Shading 2 Accent 6" w:uiPriority="64"/>
+    <w:lsdException w:name="Medium List 1 Accent 6" w:uiPriority="65"/>
+    <w:lsdException w:name="Medium List 2 Accent 6" w:uiPriority="66"/>
+    <w:lsdException w:name="Medium Grid 1 Accent 6" w:uiPriority="67"/>
+    <w:lsdException w:name="Medium Grid 2 Accent 6" w:uiPriority="68"/>
+    <w:lsdException w:name="Medium Grid 3 Accent 6" w:uiPriority="69"/>
+    <w:lsdException w:name="Dark List Accent 6" w:uiPriority="70"/>
+    <w:lsdException w:name="Colorful Shading Accent 6" w:uiPriority="71"/>
+    <w:lsdException w:name="Colorful List Accent 6" w:uiPriority="72"/>
+    <w:lsdException w:name="Colorful Grid Accent 6" w:uiPriority="73"/>
+    <w:lsdException w:name="Subtle Emphasis" w:uiPriority="19" w:qFormat="1"/>
+    <w:lsdException w:name="Intense Emphasis" w:uiPriority="21" w:qFormat="1"/>
+    <w:lsdException w:name="Subtle Reference" w:uiPriority="31" w:qFormat="1"/>
+    <w:lsdException w:name="Intense Reference" w:uiPriority="32" w:qFormat="1"/>
+    <w:lsdException w:name="Book Title" w:uiPriority="33" w:qFormat="1"/>
+    <w:lsdException w:name="Bibliography" w:semiHidden="1" w:uiPriority="37" w:unhideWhenUsed="1"/>
+    <w:lsdException w:name="TOC Heading" w:semiHidden="1" w:uiPriority="39" w:unhideWhenUsed="1" w:qFormat="1"/>
+    <w:lsdException w:name="Plain Table 1" w:uiPriority="41"/>
+    <w:lsdException w:name="Plain Table 2" w:uiPriority="42"/>
+    <w:lsdException w:name="Plain Table 3" w:uiPriority="43"/>
+    <w:lsdException w:name="Plain Table 4" w:uiPriority="44"/>
+    <w:lsdException w:name="Plain Table 5" w:uiPriority="45"/>
+    <w:lsdException w:name="Grid Table Light" w:uiPriority="40"/>
+    <w:lsdException w:name="Grid Table 1 Light" w:uiPriority="46"/>
+    <w:lsdException w:name="Grid Table 2" w:uiPriority="47"/>
+    <w:lsdException w:name="Grid Table 3" w:uiPriority="48"/>
+    <w:lsdException w:name="Grid Table 4" w:uiPriority="49"/>
+    <w:lsdException w:name="Grid Table 5 Dark" w:uiPriority="50"/>
+    <w:lsdException w:name="Grid Table 6 Colorful" w:uiPriority="51"/>
+    <w:lsdException w:name="Grid Table 7 Colorful" w:uiPriority="52"/>
+    <w:lsdException w:name="Grid Table 1 Light Accent 1" w:uiPriority="46"/>
+    <w:lsdException w:name="Grid Table 2 Accent 1" w:uiPriority="47"/>
+    <w:lsdException w:name="Grid Table 3 Accent 1" w:uiPriority="48"/>
+    <w:lsdException w:name="Grid Table 4 Accent 1" w:uiPriority="49"/>
+    <w:lsdException w:name="Grid Table 5 Dark Accent 1" w:uiPriority="50"/>
+    <w:lsdException w:name="Grid Table 6 Colorful Accent 1" w:uiPriority="51"/>
+    <w:lsdException w:name="Grid Table 7 Colorful Accent 1" w:uiPriority="52"/>
+    <w:lsdException w:name="Grid Table 1 Light Accent 2" w:uiPriority="46"/>
+    <w:lsdException w:name="Grid Table 2 Accent 2" w:uiPriority="47"/>
+    <w:lsdException w:name="Grid Table 3 Accent 2" w:uiPriority="48"/>
+    <w:lsdException w:name="Grid Table 4 Accent 2" w:uiPriority="49"/>
+    <w:lsdException w:name="Grid Table 5 Dark Accent 2" w:uiPriority="50"/>
+    <w:lsdException w:name="Grid Table 6 Colorful Accent 2" w:uiPriority="51"/>
+    <w:lsdException w:name="Grid Table 7 Colorful Accent 2" w:uiPriority="52"/>
+    <w:lsdException w:name="Grid Table 1 Light Accent 3" w:uiPriority="46"/>
+    <w:lsdException w:name="Grid Table 2 Accent 3" w:uiPriority="47"/>
+    <w:lsdException w:name="Grid Table 3 Accent 3" w:uiPriority="48"/>
+    <w:lsdException w:name="Grid Table 4 Accent 3" w:uiPriority="49"/>
+    <w:lsdException w:name="Grid Table 5 Dark Accent 3" w:uiPriority="50"/>
+    <w:lsdException w:name="Grid Table 6 Colorful Accent 3" w:uiPriority="51"/>
+    <w:lsdException w:name="Grid Table 7 Colorful Accent 3" w:uiPriority="52"/>
+    <w:lsdException w:name="Grid Table 1 Light Accent 4" w:uiPriority="46"/>
+    <w:lsdException w:name="Grid Table 2 Accent 4" w:uiPriority="47"/>
+    <w:lsdException w:name="Grid Table 3 Accent 4" w:uiPriority="48"/>
+    <w:lsdException w:name="Grid Table 4 Accent 4" w:uiPriority="49"/>
+    <w:lsdException w:name="Grid Table 5 Dark Accent 4" w:uiPriority="50"/>
+    <w:lsdException w:name="Grid Table 6 Colorful Accent 4" w:uiPriority="51"/>
+    <w:lsdException w:name="Grid Table 7 Colorful Accent 4" w:uiPriority="52"/>
+    <w:lsdException w:name="Grid Table 1 Light Accent 5" w:uiPriority="46"/>
+    <w:lsdException w:name="Grid Table 2 Accent 5" w:uiPriority="47"/>
+    <w:lsdException w:name="Grid Table 3 Accent 5" w:uiPriority="48"/>
+    <w:lsdException w:name="Grid Table 4 Accent 5" w:uiPriority="49"/>
+    <w:lsdException w:name="Grid Table 5 Dark Accent 5" w:uiPriority="50"/>
+    <w:lsdException w:name="Grid Table 6 Colorful Accent 5" w:uiPriority="51"/>
+    <w:lsdException w:name="Grid Table 7 Colorful Accent 5" w:uiPriority="52"/>
+    <w:lsdException w:name="Grid Table 1 Light Accent 6" w:uiPriority="46"/>
+    <w:lsdException w:name="Grid Table 2 Accent 6" w:uiPriority="47"/>
+    <w:lsdException w:name="Grid Table 3 Accent 6" w:uiPriority="48"/>
+    <w:lsdException w:name="Grid Table 4 Accent 6" w:uiPriority="49"/>
+    <w:lsdException w:name="Grid Table 5 Dark Accent 6" w:uiPriority="50"/>
+    <w:lsdException w:name="Grid Table 6 Colorful Accent 6" w:uiPriority="51"/>
+    <w:lsdException w:name="Grid Table 7 Colorful Accent 6" w:uiPriority="52"/>
+    <w:lsdException w:name="List Table 1 Light" w:uiPriority="46"/>
+    <w:lsdException w:name="List Table 2" w:uiPriority="47"/>
+    <w:lsdException w:name="List Table 3" w:uiPriority="48"/>
+    <w:lsdException w:name="List Table 4" w:uiPriority="49"/>
+    <w:lsdException w:name="List Table 5 Dark" w:uiPriority="50"/>
+    <w:lsdException w:name="List Table 6 Colorful" w:uiPriority="51"/>
+    <w:lsdException w:name="List Table 7 Colorful" w:uiPriority="52"/>
+    <w:lsdException w:name="List Table 1 Light Accent 1" w:uiPriority="46"/>
+    <w:lsdException w:name="List Table 2 Accent 1" w:uiPriority="47"/>
+    <w:lsdException w:name="List Table 3 Accent 1" w:uiPriority="48"/>
+    <w:lsdException w:name="List Table 4 Accent 1" w:uiPriority="49"/>
+    <w:lsdException w:name="List Table 5 Dark Accent 1" w:uiPriority="50"/>
+    <w:lsdException w:name="List Table 6 Colorful Accent 1" w:uiPriority="51"/>
+    <w:lsdException w:name="List Table 7 Colorful Accent 1" w:uiPriority="52"/>
+    <w:lsdException w:name="List Table 1 Light Accent 2" w:uiPriority="46"/>
+    <w:lsdException w:name="List Table 2 Accent 2" w:uiPriority="47"/>
+    <w:lsdException w:name="List Table 3 Accent 2" w:uiPriority="48"/>
+    <w:lsdException w:name="List Table 4 Accent 2" w:uiPriority="49"/>
+    <w:lsdException w:name="List Table 5 Dark Accent 2" w:uiPriority="50"/>
+    <w:lsdException w:name="List Table 6 Colorful Accent 2" w:uiPriority="51"/>
+    <w:lsdException w:name="List Table 7 Colorful Accent 2" w:uiPriority="52"/>
+    <w:lsdException w:name="List Table 1 Light Accent 3" w:uiPriority="46"/>
+    <w:lsdException w:name="List Table 2 Accent 3" w:uiPriority="47"/>
+    <w:lsdException w:name="List Table 3 Accent 3" w:uiPriority="48"/>
+    <w:lsdException w:name="List Table 4 Accent 3" w:uiPriority="49"/>
+    <w:lsdException w:name="List Table 5 Dark Accent 3" w:uiPriority="50"/>
+    <w:lsdException w:name="List Table 6 Colorful Accent 3" w:uiPriority="51"/>
+    <w:lsdException w:name="List Table 7 Colorful Accent 3" w:uiPriority="52"/>
+    <w:lsdException w:name="List Table 1 Light Accent 4" w:uiPriority="46"/>
+    <w:lsdException w:name="List Table 2 Accent 4" w:uiPriority="47"/>
+    <w:lsdException w:name="List Table 3 Accent 4" w:uiPriority="48"/>
+    <w:lsdException w:name="List Table 4 Accent 4" w:uiPriority="49"/>
+    <w:lsdException w:name="List Table 5 Dark Accent 4" w:uiPriority="50"/>
+    <w:lsdException w:name="List Table 6 Colorful Accent 4" w:uiPriority="51"/>
+    <w:lsdException w:name="List Table 7 Colorful Accent 4" w:uiPriority="52"/>
+    <w:lsdException w:name="List Table 1 Light Accent 5" w:uiPriority="46"/>
+    <w:lsdException w:name="List Table 2 Accent 5" w:uiPriority="47"/>
+    <w:lsdException w:name="List Table 3 Accent 5" w:uiPriority="48"/>
+    <w:lsdException w:name="List Table 4 Accent 5" w:uiPriority="49"/>
+    <w:lsdException w:name="List Table 5 Dark Accent 5" w:uiPriority="50"/>
+    <w:lsdException w:name="List Table 6 Colorful Accent 5" w:uiPriority="51"/>
+    <w:lsdException w:name="List Table 7 Colorful Accent 5" w:uiPriority="52"/>
+    <w:lsdException w:name="List Table 1 Light Accent 6" w:uiPriority="46"/>
+    <w:lsdException w:name="List Table 2 Accent 6" w:uiPriority="47"/>
+    <w:lsdException w:name="List Table 3 Accent 6" w:uiPriority="48"/>
+    <w:lsdException w:name="List Table 4 Accent 6" w:uiPriority="49"/>
+    <w:lsdException w:name="List Table 5 Dark Accent 6" w:uiPriority="50"/>
+    <w:lsdException w:name="List Table 6 Colorful Accent 6" w:uiPriority="51"/>
+    <w:lsdException w:name="List Table 7 Colorful Accent 6" w:uiPriority="52"/>
   </w:latentStyles>
-  <w:style w:type="paragraph" w:styleId="Normal" w:default="1">
+  <w:style w:type="paragraph" w:default="1" w:styleId="Normal">
     <w:name w:val="Normal"/>
     <w:qFormat/>
     <w:pPr>
-      <w:widowControl/>
-      <w:suppressAutoHyphens w:val="true"/>
-      <w:bidi w:val="0"/>
-      <w:spacing w:lineRule="auto" w:line="259" w:before="0" w:after="160"/>
-      <w:jc w:val="left"/>
+      <w:suppressAutoHyphens/>
+      <w:spacing w:after="160"/>
     </w:pPr>
-    <w:rPr>
-      <w:rFonts w:ascii="Calibri" w:hAnsi="Calibri" w:eastAsia="Droid Sans Fallback" w:cs=""/>
-      <w:color w:val="auto"/>
-      <w:sz w:val="22"/>
-      <w:szCs w:val="22"/>
-      <w:lang w:val="en-US" w:eastAsia="zh-TW" w:bidi="ar-SA"/>
-    </w:rPr>
   </w:style>
-  <w:style w:type="character" w:styleId="DefaultParagraphFont" w:default="1">
+  <w:style w:type="character" w:default="1" w:styleId="DefaultParagraphFont">
     <w:name w:val="Default Paragraph Font"/>
     <w:uiPriority w:val="1"/>
     <w:semiHidden/>
     <w:unhideWhenUsed/>
-    <w:rPr/>
   </w:style>
-  <w:style w:type="character" w:styleId="ListLabel1">
+  <w:style w:type="table" w:default="1" w:styleId="TableNormal">
+    <w:name w:val="Normal Table"/>
+    <w:uiPriority w:val="99"/>
+    <w:semiHidden/>
+    <w:unhideWhenUsed/>
+    <w:tblPr>
+      <w:tblInd w:w="0" w:type="dxa"/>
+      <w:tblCellMar>
+        <w:top w:w="0" w:type="dxa"/>
+        <w:left w:w="108" w:type="dxa"/>
+        <w:bottom w:w="0" w:type="dxa"/>
+        <w:right w:w="108" w:type="dxa"/>
+      </w:tblCellMar>
+    </w:tblPr>
+  </w:style>
+  <w:style w:type="numbering" w:default="1" w:styleId="NoList">
+    <w:name w:val="No List"/>
+    <w:uiPriority w:val="99"/>
+    <w:semiHidden/>
+    <w:unhideWhenUsed/>
+  </w:style>
+  <w:style w:type="character" w:customStyle="1" w:styleId="ListLabel1">
     <w:name w:val="ListLabel 1"/>
     <w:rPr>
       <w:rFonts w:cs="Courier New"/>
     </w:rPr>
   </w:style>
-  <w:style w:type="paragraph" w:styleId="Heading">
+  <w:style w:type="paragraph" w:customStyle="1" w:styleId="Heading">
     <w:name w:val="Heading"/>
     <w:basedOn w:val="Normal"/>
     <w:next w:val="TextBody"/>
@@ -1811,29 +1946,27 @@
       <w:spacing w:before="240" w:after="120"/>
     </w:pPr>
     <w:rPr>
-      <w:rFonts w:ascii="Liberation Sans" w:hAnsi="Liberation Sans" w:eastAsia="Droid Sans Fallback" w:cs="FreeSans"/>
+      <w:rFonts w:ascii="Liberation Sans" w:hAnsi="Liberation Sans" w:cs="FreeSans"/>
       <w:sz w:val="28"/>
       <w:szCs w:val="28"/>
     </w:rPr>
   </w:style>
-  <w:style w:type="paragraph" w:styleId="TextBody">
+  <w:style w:type="paragraph" w:customStyle="1" w:styleId="TextBody">
     <w:name w:val="Text Body"/>
     <w:basedOn w:val="Normal"/>
     <w:pPr>
-      <w:spacing w:lineRule="auto" w:line="288" w:before="0" w:after="140"/>
+      <w:spacing w:after="140" w:line="288" w:lineRule="auto"/>
     </w:pPr>
-    <w:rPr/>
   </w:style>
   <w:style w:type="paragraph" w:styleId="List">
     <w:name w:val="List"/>
     <w:basedOn w:val="TextBody"/>
-    <w:pPr/>
     <w:rPr>
       <w:rFonts w:cs="FreeSans"/>
     </w:rPr>
   </w:style>
   <w:style w:type="paragraph" w:styleId="Caption">
-    <w:name w:val="Caption"/>
+    <w:name w:val="caption"/>
     <w:basedOn w:val="Normal"/>
     <w:pPr>
       <w:suppressLineNumbers/>
@@ -1847,7 +1980,7 @@
       <w:szCs w:val="24"/>
     </w:rPr>
   </w:style>
-  <w:style w:type="paragraph" w:styleId="Index">
+  <w:style w:type="paragraph" w:customStyle="1" w:styleId="Index">
     <w:name w:val="Index"/>
     <w:basedOn w:val="Normal"/>
     <w:pPr>
@@ -1859,37 +1992,25 @@
   </w:style>
   <w:style w:type="paragraph" w:styleId="ListParagraph">
     <w:name w:val="List Paragraph"/>
+    <w:basedOn w:val="Normal"/>
     <w:uiPriority w:val="34"/>
     <w:qFormat/>
-    <w:rsid w:val="006e17f6"/>
-    <w:basedOn w:val="Normal"/>
+    <w:rsid w:val="006E17F6"/>
     <w:pPr>
-      <w:spacing w:before="0" w:after="160"/>
-      <w:ind w:left="720" w:right="0" w:hanging="0"/>
+      <w:ind w:left="720"/>
       <w:contextualSpacing/>
     </w:pPr>
-    <w:rPr/>
   </w:style>
-  <w:style w:type="numbering" w:styleId="NoList" w:default="1">
-    <w:name w:val="No List"/>
+  <w:style w:type="character" w:styleId="Hyperlink">
+    <w:name w:val="Hyperlink"/>
+    <w:basedOn w:val="DefaultParagraphFont"/>
     <w:uiPriority w:val="99"/>
-    <w:semiHidden/>
     <w:unhideWhenUsed/>
-  </w:style>
-  <w:style w:type="table" w:default="1" w:styleId="TableNormal">
-    <w:name w:val="Normal Table"/>
-    <w:uiPriority w:val="99"/>
-    <w:semiHidden/>
-    <w:unhideWhenUsed/>
-    <w:tblPr>
-      <w:tblInd w:type="dxa" w:w="0"/>
-      <w:tblCellMar>
-        <w:top w:w="0" w:type="dxa"/>
-        <w:left w:w="108" w:type="dxa"/>
-        <w:bottom w:w="0" w:type="dxa"/>
-        <w:right w:w="108" w:type="dxa"/>
-      </w:tblCellMar>
-    </w:tblPr>
+    <w:rsid w:val="007631E9"/>
+    <w:rPr>
+      <w:color w:val="0563C1" w:themeColor="hyperlink"/>
+      <w:u w:val="single"/>
+    </w:rPr>
   </w:style>
 </w:styles>
 </file>

</xml_diff>

<commit_message>
made some changes to the SMS part of the documentation
</commit_message>
<xml_diff>
--- a/ForecastSend Documentation.docx
+++ b/ForecastSend Documentation.docx
@@ -1,9 +1,10 @@
 
 <file path=word/document.xml><?xml version="1.0" encoding="utf-8"?>
-<w:document xmlns:wpc="http://schemas.microsoft.com/office/word/2010/wordprocessingCanvas" xmlns:mc="http://schemas.openxmlformats.org/markup-compatibility/2006" xmlns:o="urn:schemas-microsoft-com:office:office" xmlns:r="http://schemas.openxmlformats.org/officeDocument/2006/relationships" xmlns:m="http://schemas.openxmlformats.org/officeDocument/2006/math" xmlns:v="urn:schemas-microsoft-com:vml" xmlns:wp14="http://schemas.microsoft.com/office/word/2010/wordprocessingDrawing" xmlns:wp="http://schemas.openxmlformats.org/drawingml/2006/wordprocessingDrawing" xmlns:w10="urn:schemas-microsoft-com:office:word" xmlns:w="http://schemas.openxmlformats.org/wordprocessingml/2006/main" xmlns:w14="http://schemas.microsoft.com/office/word/2010/wordml" xmlns:w15="http://schemas.microsoft.com/office/word/2012/wordml" xmlns:wpg="http://schemas.microsoft.com/office/word/2010/wordprocessingGroup" xmlns:wpi="http://schemas.microsoft.com/office/word/2010/wordprocessingInk" xmlns:wne="http://schemas.microsoft.com/office/word/2006/wordml" xmlns:wps="http://schemas.microsoft.com/office/word/2010/wordprocessingShape" mc:Ignorable="w14 w15 wp14">
+<w:document xmlns:o="urn:schemas-microsoft-com:office:office" xmlns:r="http://schemas.openxmlformats.org/officeDocument/2006/relationships" xmlns:v="urn:schemas-microsoft-com:vml" xmlns:w="http://schemas.openxmlformats.org/wordprocessingml/2006/main" xmlns:w10="urn:schemas-microsoft-com:office:word" xmlns:wp="http://schemas.openxmlformats.org/drawingml/2006/wordprocessingDrawing">
   <w:body>
     <w:p>
       <w:pPr>
+        <w:pStyle w:val="Normal"/>
         <w:jc w:val="center"/>
         <w:rPr>
           <w:b/>
@@ -12,7 +13,6 @@
           <w:u w:val="single"/>
         </w:rPr>
       </w:pPr>
-      <w:proofErr w:type="spellStart"/>
       <w:r>
         <w:rPr>
           <w:b/>
@@ -20,29 +20,28 @@
           <w:szCs w:val="24"/>
           <w:u w:val="single"/>
         </w:rPr>
-        <w:t>ForecastSend</w:t>
-      </w:r>
-      <w:proofErr w:type="spellEnd"/>
-      <w:r>
+        <w:t>ForecastSend Documentation</w:t>
+      </w:r>
+    </w:p>
+    <w:p>
+      <w:pPr>
+        <w:pStyle w:val="Normal"/>
+        <w:jc w:val="center"/>
         <w:rPr>
           <w:b/>
           <w:sz w:val="24"/>
           <w:szCs w:val="24"/>
           <w:u w:val="single"/>
         </w:rPr>
-        <w:t xml:space="preserve"> Documentation</w:t>
-      </w:r>
-    </w:p>
-    <w:p>
-      <w:pPr>
-        <w:jc w:val="center"/>
+      </w:pPr>
+      <w:r>
         <w:rPr>
           <w:b/>
           <w:sz w:val="24"/>
           <w:szCs w:val="24"/>
           <w:u w:val="single"/>
         </w:rPr>
-      </w:pPr>
+      </w:r>
     </w:p>
     <w:p>
       <w:pPr>
@@ -63,7 +62,15 @@
           <w:sz w:val="24"/>
           <w:szCs w:val="24"/>
         </w:rPr>
-        <w:t>“Text/String” Part</w:t>
+        <w:t>“</w:t>
+      </w:r>
+      <w:r>
+        <w:rPr>
+          <w:b/>
+          <w:sz w:val="24"/>
+          <w:szCs w:val="24"/>
+        </w:rPr>
+        <w:t>Text/String” Part</w:t>
       </w:r>
     </w:p>
     <w:p>
@@ -461,14 +468,7 @@
           <w:sz w:val="24"/>
           <w:szCs w:val="24"/>
         </w:rPr>
-        <w:t>Rain m</w:t>
-      </w:r>
-      <w:r>
-        <w:rPr>
-          <w:sz w:val="24"/>
-          <w:szCs w:val="24"/>
-        </w:rPr>
-        <w:t>ixed with snow</w:t>
+        <w:t>Rain mixed with snow</w:t>
       </w:r>
     </w:p>
     <w:p>
@@ -748,24 +748,7 @@
           <w:sz w:val="24"/>
           <w:szCs w:val="24"/>
         </w:rPr>
-        <w:t xml:space="preserve">LA Area, moderate storm, </w:t>
-      </w:r>
-      <w:r>
-        <w:rPr>
-          <w:b/>
-          <w:sz w:val="24"/>
-          <w:szCs w:val="24"/>
-        </w:rPr>
-        <w:t xml:space="preserve">moderate rain with wind, rain start at 9 am and end at 7 pm, </w:t>
-      </w:r>
-      <w:r>
-        <w:rPr>
-          <w:b/>
-          <w:sz w:val="24"/>
-          <w:szCs w:val="24"/>
-        </w:rPr>
-        <w:lastRenderedPageBreak/>
-        <w:t>90% chance of rain, 0.50-1 inch of rain, coastal high/lows of 62-66/55-59F and valley high/lows of 61-65/50-55F, winds 15-25 mph</w:t>
+        <w:t>LA Area, moderate storm, moderate rain with wind, rain start at 9 am and end at 7 pm, 90% chance of rain, 0.50-1 inch of rain, coastal high/lows of 62-66/55-59F and valley high/lows of 61-65/50-55F, winds 15-25 mph</w:t>
       </w:r>
     </w:p>
     <w:p>
@@ -787,15 +770,29 @@
           <w:sz w:val="24"/>
           <w:szCs w:val="24"/>
         </w:rPr>
-        <w:t>Greetings! A storm will bring rain and wind to SoCal tomorrow. Rai</w:t>
-      </w:r>
-      <w:r>
+        <w:t>Greetings! A storm will bring rain and wind to SoCal tomorrow. Rain will begin at 9 am and end at 7 pm.</w:t>
+      </w:r>
+    </w:p>
+    <w:p>
+      <w:pPr>
+        <w:pStyle w:val="ListParagraph"/>
+        <w:numPr>
+          <w:ilvl w:val="3"/>
+          <w:numId w:val="1"/>
+        </w:numPr>
         <w:rPr>
           <w:i/>
           <w:sz w:val="24"/>
           <w:szCs w:val="24"/>
         </w:rPr>
-        <w:t>n will begin at 9 am and end at 7 pm.</w:t>
+      </w:pPr>
+      <w:r>
+        <w:rPr>
+          <w:i/>
+          <w:sz w:val="24"/>
+          <w:szCs w:val="24"/>
+        </w:rPr>
+        <w:t>Chance of rain 90%. Rainfall between 0.50 and 1 inch. The high/low will be 62-66/55-59F near the coast and 61-65/50-55F in the inland valley. Windy—winds 15-25 mph.</w:t>
       </w:r>
     </w:p>
     <w:p>
@@ -817,7 +814,7 @@
           <w:sz w:val="24"/>
           <w:szCs w:val="24"/>
         </w:rPr>
-        <w:t>Chance of rain 90%. Rainfall between 0.50 and 1 inch. The high/low will be 62-66/55-59F near the coast and 61-65/50-55F in the inland valley. Windy—winds 15-25 mph.</w:t>
+        <w:t>Next week a strong storm will affect the region, bringing heavy rain and strong winds. Stay tuned!</w:t>
       </w:r>
     </w:p>
     <w:p>
@@ -828,6 +825,7 @@
           <w:numId w:val="1"/>
         </w:numPr>
         <w:rPr>
+          <w:b/>
           <w:i/>
           <w:sz w:val="24"/>
           <w:szCs w:val="24"/>
@@ -835,19 +833,107 @@
       </w:pPr>
       <w:r>
         <w:rPr>
+          <w:b/>
           <w:i/>
           <w:sz w:val="24"/>
           <w:szCs w:val="24"/>
         </w:rPr>
-        <w:t xml:space="preserve">Next week a strong storm will affect the region, </w:t>
-      </w:r>
-      <w:r>
-        <w:rPr>
-          <w:i/>
-          <w:sz w:val="24"/>
-          <w:szCs w:val="24"/>
-        </w:rPr>
-        <w:t>bringing heavy rain and strong winds. Stay tuned!</w:t>
+        <w:t>CHARACTER COUNT: 370 (WITHIN 480 CHARACTER LIMIT)</w:t>
+      </w:r>
+    </w:p>
+    <w:p>
+      <w:pPr>
+        <w:pStyle w:val="ListParagraph"/>
+        <w:numPr>
+          <w:ilvl w:val="2"/>
+          <w:numId w:val="1"/>
+        </w:numPr>
+        <w:rPr>
+          <w:sz w:val="24"/>
+          <w:szCs w:val="24"/>
+        </w:rPr>
+      </w:pPr>
+      <w:r>
+        <w:rPr>
+          <w:sz w:val="24"/>
+          <w:szCs w:val="24"/>
+        </w:rPr>
+        <w:t>Warn user if character count of forecast exceeds 480 (3 text messages).</w:t>
+      </w:r>
+    </w:p>
+    <w:p>
+      <w:pPr>
+        <w:pStyle w:val="ListParagraph"/>
+        <w:numPr>
+          <w:ilvl w:val="1"/>
+          <w:numId w:val="1"/>
+        </w:numPr>
+        <w:rPr>
+          <w:sz w:val="24"/>
+          <w:szCs w:val="24"/>
+        </w:rPr>
+      </w:pPr>
+      <w:r>
+        <w:rPr>
+          <w:sz w:val="24"/>
+          <w:szCs w:val="24"/>
+        </w:rPr>
+        <w:t xml:space="preserve">Prompt User to Review Forecast </w:t>
+      </w:r>
+      <w:r>
+        <w:rPr>
+          <w:b/>
+          <w:sz w:val="24"/>
+          <w:szCs w:val="24"/>
+        </w:rPr>
+        <w:t>(DOUBLE CHECK)</w:t>
+      </w:r>
+      <w:r>
+        <w:rPr>
+          <w:sz w:val="24"/>
+          <w:szCs w:val="24"/>
+        </w:rPr>
+        <w:t xml:space="preserve"> for submission</w:t>
+      </w:r>
+    </w:p>
+    <w:p>
+      <w:pPr>
+        <w:pStyle w:val="ListParagraph"/>
+        <w:numPr>
+          <w:ilvl w:val="2"/>
+          <w:numId w:val="1"/>
+        </w:numPr>
+        <w:rPr>
+          <w:sz w:val="24"/>
+          <w:szCs w:val="24"/>
+        </w:rPr>
+      </w:pPr>
+      <w:r>
+        <w:rPr>
+          <w:sz w:val="24"/>
+          <w:szCs w:val="24"/>
+        </w:rPr>
+        <w:t>Once forecast has been created, save it onto a text file.</w:t>
+      </w:r>
+    </w:p>
+    <w:p>
+      <w:pPr>
+        <w:pStyle w:val="ListParagraph"/>
+        <w:numPr>
+          <w:ilvl w:val="2"/>
+          <w:numId w:val="1"/>
+        </w:numPr>
+        <w:rPr>
+          <w:sz w:val="24"/>
+          <w:szCs w:val="24"/>
+        </w:rPr>
+      </w:pPr>
+      <w:r>
+        <w:rPr>
+          <w:sz w:val="24"/>
+          <w:szCs w:val="24"/>
+        </w:rPr>
+        <w:t xml:space="preserve">The “SMS” program will open the text file and send it to cellphone numbers in the database. </w:t>
       </w:r>
     </w:p>
     <w:p>
@@ -858,20 +944,86 @@
           <w:numId w:val="1"/>
         </w:numPr>
         <w:rPr>
-          <w:b/>
-          <w:i/>
-          <w:sz w:val="24"/>
-          <w:szCs w:val="24"/>
-        </w:rPr>
-      </w:pPr>
-      <w:r>
-        <w:rPr>
-          <w:b/>
-          <w:i/>
-          <w:sz w:val="24"/>
-          <w:szCs w:val="24"/>
-        </w:rPr>
-        <w:t>CHARACTER COUNT: 370 (WITHIN 480 CHARACTER LIMIT)</w:t>
+          <w:sz w:val="24"/>
+          <w:szCs w:val="24"/>
+        </w:rPr>
+      </w:pPr>
+      <w:r>
+        <w:rPr>
+          <w:sz w:val="24"/>
+          <w:szCs w:val="24"/>
+        </w:rPr>
+        <w:t>Check and display the text (count the characters) then prompt user for confirmation.</w:t>
+      </w:r>
+    </w:p>
+    <w:p>
+      <w:pPr>
+        <w:pStyle w:val="ListParagraph"/>
+        <w:numPr>
+          <w:ilvl w:val="0"/>
+          <w:numId w:val="1"/>
+        </w:numPr>
+        <w:rPr>
+          <w:b/>
+          <w:sz w:val="24"/>
+          <w:szCs w:val="24"/>
+        </w:rPr>
+      </w:pPr>
+      <w:r>
+        <w:rPr>
+          <w:b/>
+          <w:sz w:val="24"/>
+          <w:szCs w:val="24"/>
+        </w:rPr>
+        <w:t>“</w:t>
+      </w:r>
+      <w:r>
+        <w:rPr>
+          <w:b/>
+          <w:sz w:val="24"/>
+          <w:szCs w:val="24"/>
+        </w:rPr>
+        <w:t>SMS” Part</w:t>
+      </w:r>
+    </w:p>
+    <w:p>
+      <w:pPr>
+        <w:pStyle w:val="ListParagraph"/>
+        <w:numPr>
+          <w:ilvl w:val="1"/>
+          <w:numId w:val="1"/>
+        </w:numPr>
+        <w:rPr>
+          <w:sz w:val="24"/>
+          <w:szCs w:val="24"/>
+        </w:rPr>
+      </w:pPr>
+      <w:r>
+        <w:rPr>
+          <w:sz w:val="24"/>
+          <w:szCs w:val="24"/>
+        </w:rPr>
+        <w:t>When user submits forecast, the program sends the text via SMS messaging to cellphone numbers in the database</w:t>
+      </w:r>
+    </w:p>
+    <w:p>
+      <w:pPr>
+        <w:pStyle w:val="ListParagraph"/>
+        <w:numPr>
+          <w:ilvl w:val="1"/>
+          <w:numId w:val="1"/>
+        </w:numPr>
+        <w:rPr>
+          <w:sz w:val="24"/>
+          <w:szCs w:val="24"/>
+        </w:rPr>
+      </w:pPr>
+      <w:r>
+        <w:rPr>
+          <w:sz w:val="24"/>
+          <w:szCs w:val="24"/>
+        </w:rPr>
+        <w:t>Use the Twilio API to send SMS messages:</w:t>
       </w:r>
     </w:p>
     <w:p>
@@ -882,223 +1034,15 @@
           <w:numId w:val="1"/>
         </w:numPr>
         <w:rPr>
-          <w:sz w:val="24"/>
-          <w:szCs w:val="24"/>
-        </w:rPr>
-      </w:pPr>
-      <w:r>
-        <w:rPr>
-          <w:sz w:val="24"/>
-          <w:szCs w:val="24"/>
-        </w:rPr>
-        <w:t>Warn user if character count of forecast exceeds 480 (3 text messages).</w:t>
-      </w:r>
-    </w:p>
-    <w:p>
-      <w:pPr>
-        <w:pStyle w:val="ListParagraph"/>
-        <w:numPr>
-          <w:ilvl w:val="1"/>
-          <w:numId w:val="1"/>
-        </w:numPr>
-        <w:rPr>
-          <w:sz w:val="24"/>
-          <w:szCs w:val="24"/>
-        </w:rPr>
-      </w:pPr>
-      <w:r>
-        <w:rPr>
-          <w:sz w:val="24"/>
-          <w:szCs w:val="24"/>
-        </w:rPr>
-        <w:t xml:space="preserve">Prompt User to Review Forecast </w:t>
-      </w:r>
-      <w:r>
-        <w:rPr>
-          <w:b/>
-          <w:sz w:val="24"/>
-          <w:szCs w:val="24"/>
-        </w:rPr>
-        <w:t>(DOUBLE CHECK)</w:t>
-      </w:r>
-      <w:r>
-        <w:rPr>
-          <w:sz w:val="24"/>
-          <w:szCs w:val="24"/>
-        </w:rPr>
-        <w:t xml:space="preserve"> for submission</w:t>
-      </w:r>
-    </w:p>
-    <w:p>
-      <w:pPr>
-        <w:pStyle w:val="ListParagraph"/>
-        <w:numPr>
-          <w:ilvl w:val="2"/>
-          <w:numId w:val="1"/>
-        </w:numPr>
-        <w:rPr>
-          <w:sz w:val="24"/>
-          <w:szCs w:val="24"/>
-        </w:rPr>
-      </w:pPr>
-      <w:r>
-        <w:rPr>
-          <w:sz w:val="24"/>
-          <w:szCs w:val="24"/>
-        </w:rPr>
-        <w:t xml:space="preserve">Once forecast has been </w:t>
-      </w:r>
-      <w:r>
-        <w:rPr>
-          <w:sz w:val="24"/>
-          <w:szCs w:val="24"/>
-        </w:rPr>
-        <w:t>created, save it onto a text file.</w:t>
-      </w:r>
-    </w:p>
-    <w:p>
-      <w:pPr>
-        <w:pStyle w:val="ListParagraph"/>
-        <w:numPr>
-          <w:ilvl w:val="2"/>
-          <w:numId w:val="1"/>
-        </w:numPr>
-        <w:rPr>
-          <w:sz w:val="24"/>
-          <w:szCs w:val="24"/>
-        </w:rPr>
-      </w:pPr>
-      <w:r>
-        <w:rPr>
-          <w:sz w:val="24"/>
-          <w:szCs w:val="24"/>
-        </w:rPr>
-        <w:t xml:space="preserve">The “SMS” program will open the text file and send it to cellphone numbers in the database. </w:t>
-      </w:r>
-    </w:p>
-    <w:p>
-      <w:pPr>
-        <w:pStyle w:val="ListParagraph"/>
-        <w:numPr>
-          <w:ilvl w:val="3"/>
-          <w:numId w:val="1"/>
-        </w:numPr>
-        <w:rPr>
-          <w:sz w:val="24"/>
-          <w:szCs w:val="24"/>
-        </w:rPr>
-      </w:pPr>
-      <w:r>
-        <w:rPr>
-          <w:sz w:val="24"/>
-          <w:szCs w:val="24"/>
-        </w:rPr>
-        <w:t>Check and display the text (count the characters) then prompt user for confirmation.</w:t>
-      </w:r>
-    </w:p>
-    <w:p>
-      <w:pPr>
-        <w:pStyle w:val="ListParagraph"/>
-        <w:numPr>
-          <w:ilvl w:val="0"/>
-          <w:numId w:val="1"/>
-        </w:numPr>
-        <w:rPr>
-          <w:b/>
-          <w:sz w:val="24"/>
-          <w:szCs w:val="24"/>
-        </w:rPr>
-      </w:pPr>
-      <w:r>
-        <w:rPr>
-          <w:b/>
-          <w:sz w:val="24"/>
-          <w:szCs w:val="24"/>
-        </w:rPr>
-        <w:t>“SMS” Part</w:t>
-      </w:r>
-    </w:p>
-    <w:p>
-      <w:pPr>
-        <w:pStyle w:val="ListParagraph"/>
-        <w:numPr>
-          <w:ilvl w:val="1"/>
-          <w:numId w:val="1"/>
-        </w:numPr>
-        <w:rPr>
-          <w:sz w:val="24"/>
-          <w:szCs w:val="24"/>
-        </w:rPr>
-      </w:pPr>
-      <w:r>
-        <w:rPr>
-          <w:sz w:val="24"/>
-          <w:szCs w:val="24"/>
-        </w:rPr>
-        <w:t xml:space="preserve">When user submits forecast, the </w:t>
-      </w:r>
-      <w:r>
-        <w:rPr>
-          <w:sz w:val="24"/>
-          <w:szCs w:val="24"/>
-        </w:rPr>
-        <w:t>program sends the text via SMS messaging to cellphone numbers in the database</w:t>
-      </w:r>
-    </w:p>
-    <w:p>
-      <w:pPr>
-        <w:pStyle w:val="ListParagraph"/>
-        <w:numPr>
-          <w:ilvl w:val="1"/>
-          <w:numId w:val="1"/>
-        </w:numPr>
-        <w:rPr>
-          <w:b/>
-          <w:i/>
-          <w:sz w:val="24"/>
-          <w:szCs w:val="24"/>
-        </w:rPr>
-      </w:pPr>
-      <w:r>
-        <w:rPr>
-          <w:sz w:val="24"/>
-          <w:szCs w:val="24"/>
-        </w:rPr>
-        <w:t xml:space="preserve">Use the </w:t>
-      </w:r>
-      <w:proofErr w:type="spellStart"/>
-      <w:r>
-        <w:rPr>
-          <w:sz w:val="24"/>
-          <w:szCs w:val="24"/>
-        </w:rPr>
-        <w:t>Twilio</w:t>
-      </w:r>
-      <w:proofErr w:type="spellEnd"/>
-      <w:r>
-        <w:rPr>
-          <w:sz w:val="24"/>
-          <w:szCs w:val="24"/>
-        </w:rPr>
-        <w:t xml:space="preserve"> API to send SMS messages:</w:t>
-      </w:r>
-    </w:p>
-    <w:p>
-      <w:pPr>
-        <w:pStyle w:val="ListParagraph"/>
-        <w:numPr>
-          <w:ilvl w:val="2"/>
-          <w:numId w:val="1"/>
-        </w:numPr>
-        <w:rPr>
-          <w:sz w:val="24"/>
-          <w:szCs w:val="24"/>
-        </w:rPr>
-      </w:pPr>
-      <w:hyperlink r:id="rId5" w:history="1">
+          <w:rStyle w:val="VisitedInternetLink"/>
+          <w:sz w:val="24"/>
+          <w:szCs w:val="24"/>
+        </w:rPr>
+      </w:pPr>
+      <w:hyperlink r:id="rId2">
         <w:r>
           <w:rPr>
-            <w:rStyle w:val="Hyperlink"/>
+            <w:rStyle w:val="VisitedInternetLink"/>
             <w:sz w:val="24"/>
             <w:szCs w:val="24"/>
           </w:rPr>
@@ -1114,8 +1058,6 @@
           <w:numId w:val="1"/>
         </w:numPr>
         <w:rPr>
-          <w:b/>
-          <w:i/>
           <w:sz w:val="24"/>
           <w:szCs w:val="24"/>
         </w:rPr>
@@ -1140,25 +1082,27 @@
           <w:szCs w:val="24"/>
         </w:rPr>
       </w:pPr>
-      <w:hyperlink r:id="rId6" w:history="1">
+      <w:hyperlink r:id="rId3">
+        <w:bookmarkStart w:id="0" w:name="_GoBack"/>
+        <w:bookmarkEnd w:id="0"/>
         <w:r>
           <w:rPr>
-            <w:rStyle w:val="Hyperlink"/>
+            <w:rStyle w:val="InternetLink"/>
             <w:sz w:val="24"/>
             <w:szCs w:val="24"/>
           </w:rPr>
-          <w:t>https://www.example-code.com/vcpp/sms_send.asp</w:t>
+          <w:t>https://www.twilio.com/blog/2010/12/new-c-twilio-api-wrapper-by-laurent-luce.html</w:t>
         </w:r>
       </w:hyperlink>
-      <w:r>
-        <w:rPr>
-          <w:sz w:val="24"/>
-          <w:szCs w:val="24"/>
-        </w:rPr>
-        <w:t xml:space="preserve"> </w:t>
-      </w:r>
-      <w:bookmarkStart w:id="0" w:name="_GoBack"/>
-      <w:bookmarkEnd w:id="0"/>
+      <w:hyperlink r:id="rId4">
+        <w:r>
+          <w:rPr>
+            <w:sz w:val="24"/>
+            <w:szCs w:val="24"/>
+          </w:rPr>
+          <w:t xml:space="preserve"> </w:t>
+        </w:r>
+      </w:hyperlink>
     </w:p>
     <w:p>
       <w:pPr>
@@ -1179,15 +1123,7 @@
           <w:sz w:val="24"/>
           <w:szCs w:val="24"/>
         </w:rPr>
-        <w:t>U</w:t>
-      </w:r>
-      <w:r>
-        <w:rPr>
-          <w:b/>
-          <w:sz w:val="24"/>
-          <w:szCs w:val="24"/>
-        </w:rPr>
-        <w:t>ser Interface</w:t>
+        <w:t>User Interface</w:t>
       </w:r>
     </w:p>
     <w:p>
@@ -1231,41 +1167,37 @@
           <w:sz w:val="24"/>
           <w:szCs w:val="24"/>
         </w:rPr>
-        <w:t>MORE</w:t>
-      </w:r>
-      <w:r>
-        <w:rPr>
-          <w:b/>
-          <w:i/>
-          <w:sz w:val="24"/>
-          <w:szCs w:val="24"/>
-        </w:rPr>
-        <w:t xml:space="preserve"> LATER ONCE RESEARCH HAS BEEN DONE </w:t>
-      </w:r>
-    </w:p>
-    <w:p>
-      <w:pPr>
-        <w:pStyle w:val="ListParagraph"/>
-        <w:ind w:left="2880"/>
-      </w:pPr>
+        <w:t xml:space="preserve">MORE LATER ONCE RESEARCH HAS BEEN DONE </w:t>
+      </w:r>
+    </w:p>
+    <w:p>
+      <w:pPr>
+        <w:pStyle w:val="ListParagraph"/>
+        <w:spacing w:before="0" w:after="160"/>
+        <w:ind w:left="2880" w:right="0" w:hanging="0"/>
+        <w:contextualSpacing/>
+        <w:rPr/>
+      </w:pPr>
+      <w:r>
+        <w:rPr/>
+      </w:r>
     </w:p>
     <w:sectPr>
+      <w:type w:val="nextPage"/>
       <w:pgSz w:w="12240" w:h="15840"/>
-      <w:pgMar w:top="1440" w:right="1440" w:bottom="1440" w:left="1440" w:header="0" w:footer="0" w:gutter="0"/>
-      <w:cols w:space="720"/>
-      <w:formProt w:val="0"/>
-      <w:docGrid w:linePitch="360" w:charSpace="-2049"/>
+      <w:pgMar w:left="1440" w:right="1440" w:header="0" w:top="1440" w:footer="0" w:bottom="1440" w:gutter="0"/>
+      <w:pgNumType w:fmt="decimal"/>
+      <w:formProt w:val="false"/>
+      <w:textDirection w:val="lrTb"/>
+      <w:docGrid w:type="default" w:linePitch="360" w:charSpace="4294965247"/>
     </w:sectPr>
   </w:body>
 </w:document>
 </file>
 
 <file path=word/numbering.xml><?xml version="1.0" encoding="utf-8"?>
-<w:numbering xmlns:wpc="http://schemas.microsoft.com/office/word/2010/wordprocessingCanvas" xmlns:mc="http://schemas.openxmlformats.org/markup-compatibility/2006" xmlns:o="urn:schemas-microsoft-com:office:office" xmlns:r="http://schemas.openxmlformats.org/officeDocument/2006/relationships" xmlns:m="http://schemas.openxmlformats.org/officeDocument/2006/math" xmlns:v="urn:schemas-microsoft-com:vml" xmlns:wp14="http://schemas.microsoft.com/office/word/2010/wordprocessingDrawing" xmlns:wp="http://schemas.openxmlformats.org/drawingml/2006/wordprocessingDrawing" xmlns:w10="urn:schemas-microsoft-com:office:word" xmlns:w="http://schemas.openxmlformats.org/wordprocessingml/2006/main" xmlns:w14="http://schemas.microsoft.com/office/word/2010/wordml" xmlns:w15="http://schemas.microsoft.com/office/word/2012/wordml" xmlns:wpg="http://schemas.microsoft.com/office/word/2010/wordprocessingGroup" xmlns:wpi="http://schemas.microsoft.com/office/word/2010/wordprocessingInk" xmlns:wne="http://schemas.microsoft.com/office/word/2006/wordml" xmlns:wps="http://schemas.microsoft.com/office/word/2010/wordprocessingShape" mc:Ignorable="w14 w15 wp14">
-  <w:abstractNum w:abstractNumId="0" w15:restartNumberingAfterBreak="0">
-    <w:nsid w:val="15A33399"/>
-    <w:multiLevelType w:val="multilevel"/>
-    <w:tmpl w:val="4C02731C"/>
+<w:numbering xmlns:w="http://schemas.openxmlformats.org/wordprocessingml/2006/main" xmlns:o="urn:schemas-microsoft-com:office:office" xmlns:r="http://schemas.openxmlformats.org/officeDocument/2006/relationships" xmlns:v="urn:schemas-microsoft-com:vml">
+  <w:abstractNum w:abstractNumId="1">
     <w:lvl w:ilvl="0">
       <w:start w:val="1"/>
       <w:numFmt w:val="bullet"/>
@@ -1375,10 +1307,7 @@
       </w:rPr>
     </w:lvl>
   </w:abstractNum>
-  <w:abstractNum w:abstractNumId="1" w15:restartNumberingAfterBreak="0">
-    <w:nsid w:val="4A2400EF"/>
-    <w:multiLevelType w:val="multilevel"/>
-    <w:tmpl w:val="2146FDFE"/>
+  <w:abstractNum w:abstractNumId="2">
     <w:lvl w:ilvl="0">
       <w:start w:val="1"/>
       <w:numFmt w:val="none"/>
@@ -1498,20 +1427,20 @@
     </w:lvl>
   </w:abstractNum>
   <w:num w:numId="1">
-    <w:abstractNumId w:val="0"/>
+    <w:abstractNumId w:val="1"/>
   </w:num>
   <w:num w:numId="2">
-    <w:abstractNumId w:val="1"/>
+    <w:abstractNumId w:val="2"/>
   </w:num>
 </w:numbering>
 </file>
 
 <file path=word/styles.xml><?xml version="1.0" encoding="utf-8"?>
-<w:styles xmlns:mc="http://schemas.openxmlformats.org/markup-compatibility/2006" xmlns:r="http://schemas.openxmlformats.org/officeDocument/2006/relationships" xmlns:w="http://schemas.openxmlformats.org/wordprocessingml/2006/main" xmlns:w14="http://schemas.microsoft.com/office/word/2010/wordml" xmlns:w15="http://schemas.microsoft.com/office/word/2012/wordml" mc:Ignorable="w14 w15">
+<w:styles xmlns:w="http://schemas.openxmlformats.org/wordprocessingml/2006/main">
   <w:docDefaults>
     <w:rPrDefault>
       <w:rPr>
-        <w:rFonts w:ascii="Calibri" w:eastAsia="Droid Sans Fallback" w:hAnsi="Calibri" w:cs="Times New Roman"/>
+        <w:rFonts w:ascii="Calibri" w:hAnsi="Calibri" w:eastAsia="Droid Sans Fallback" w:cs="Times New Roman"/>
         <w:sz w:val="22"/>
         <w:szCs w:val="22"/>
         <w:lang w:val="en-US" w:eastAsia="zh-TW" w:bidi="ar-SA"/>
@@ -1519,425 +1448,453 @@
     </w:rPrDefault>
     <w:pPrDefault>
       <w:pPr>
-        <w:spacing w:line="259" w:lineRule="auto"/>
+        <w:spacing w:lineRule="auto" w:line="259"/>
       </w:pPr>
     </w:pPrDefault>
   </w:docDefaults>
-  <w:latentStyles w:defLockedState="0" w:defUIPriority="99" w:defSemiHidden="0" w:defUnhideWhenUsed="0" w:defQFormat="0" w:count="371">
-    <w:lsdException w:name="Normal" w:uiPriority="0" w:qFormat="1"/>
-    <w:lsdException w:name="heading 1" w:uiPriority="9" w:qFormat="1"/>
-    <w:lsdException w:name="heading 2" w:semiHidden="1" w:uiPriority="9" w:unhideWhenUsed="1" w:qFormat="1"/>
-    <w:lsdException w:name="heading 3" w:semiHidden="1" w:uiPriority="9" w:unhideWhenUsed="1" w:qFormat="1"/>
-    <w:lsdException w:name="heading 4" w:semiHidden="1" w:uiPriority="9" w:unhideWhenUsed="1" w:qFormat="1"/>
-    <w:lsdException w:name="heading 5" w:semiHidden="1" w:uiPriority="9" w:unhideWhenUsed="1" w:qFormat="1"/>
-    <w:lsdException w:name="heading 6" w:semiHidden="1" w:uiPriority="9" w:unhideWhenUsed="1" w:qFormat="1"/>
-    <w:lsdException w:name="heading 7" w:semiHidden="1" w:uiPriority="9" w:unhideWhenUsed="1" w:qFormat="1"/>
-    <w:lsdException w:name="heading 8" w:semiHidden="1" w:uiPriority="9" w:unhideWhenUsed="1" w:qFormat="1"/>
-    <w:lsdException w:name="heading 9" w:semiHidden="1" w:uiPriority="9" w:unhideWhenUsed="1" w:qFormat="1"/>
-    <w:lsdException w:name="index 1" w:semiHidden="1" w:unhideWhenUsed="1"/>
-    <w:lsdException w:name="index 2" w:semiHidden="1" w:unhideWhenUsed="1"/>
-    <w:lsdException w:name="index 3" w:semiHidden="1" w:unhideWhenUsed="1"/>
-    <w:lsdException w:name="index 4" w:semiHidden="1" w:unhideWhenUsed="1"/>
-    <w:lsdException w:name="index 5" w:semiHidden="1" w:unhideWhenUsed="1"/>
-    <w:lsdException w:name="index 6" w:semiHidden="1" w:unhideWhenUsed="1"/>
-    <w:lsdException w:name="index 7" w:semiHidden="1" w:unhideWhenUsed="1"/>
-    <w:lsdException w:name="index 8" w:semiHidden="1" w:unhideWhenUsed="1"/>
-    <w:lsdException w:name="index 9" w:semiHidden="1" w:unhideWhenUsed="1"/>
-    <w:lsdException w:name="toc 1" w:semiHidden="1" w:uiPriority="39" w:unhideWhenUsed="1"/>
-    <w:lsdException w:name="toc 2" w:semiHidden="1" w:uiPriority="39" w:unhideWhenUsed="1"/>
-    <w:lsdException w:name="toc 3" w:semiHidden="1" w:uiPriority="39" w:unhideWhenUsed="1"/>
-    <w:lsdException w:name="toc 4" w:semiHidden="1" w:uiPriority="39" w:unhideWhenUsed="1"/>
-    <w:lsdException w:name="toc 5" w:semiHidden="1" w:uiPriority="39" w:unhideWhenUsed="1"/>
-    <w:lsdException w:name="toc 6" w:semiHidden="1" w:uiPriority="39" w:unhideWhenUsed="1"/>
-    <w:lsdException w:name="toc 7" w:semiHidden="1" w:uiPriority="39" w:unhideWhenUsed="1"/>
-    <w:lsdException w:name="toc 8" w:semiHidden="1" w:uiPriority="39" w:unhideWhenUsed="1"/>
-    <w:lsdException w:name="toc 9" w:semiHidden="1" w:uiPriority="39" w:unhideWhenUsed="1"/>
-    <w:lsdException w:name="Normal Indent" w:semiHidden="1" w:unhideWhenUsed="1"/>
-    <w:lsdException w:name="footnote text" w:semiHidden="1" w:unhideWhenUsed="1"/>
-    <w:lsdException w:name="annotation text" w:semiHidden="1" w:unhideWhenUsed="1"/>
-    <w:lsdException w:name="header" w:semiHidden="1" w:unhideWhenUsed="1"/>
-    <w:lsdException w:name="footer" w:semiHidden="1" w:unhideWhenUsed="1"/>
-    <w:lsdException w:name="index heading" w:semiHidden="1" w:unhideWhenUsed="1"/>
-    <w:lsdException w:name="caption" w:semiHidden="1" w:uiPriority="35" w:unhideWhenUsed="1" w:qFormat="1"/>
-    <w:lsdException w:name="table of figures" w:semiHidden="1" w:unhideWhenUsed="1"/>
-    <w:lsdException w:name="envelope address" w:semiHidden="1" w:unhideWhenUsed="1"/>
-    <w:lsdException w:name="envelope return" w:semiHidden="1" w:unhideWhenUsed="1"/>
-    <w:lsdException w:name="footnote reference" w:semiHidden="1" w:unhideWhenUsed="1"/>
-    <w:lsdException w:name="annotation reference" w:semiHidden="1" w:unhideWhenUsed="1"/>
-    <w:lsdException w:name="line number" w:semiHidden="1" w:unhideWhenUsed="1"/>
-    <w:lsdException w:name="page number" w:semiHidden="1" w:unhideWhenUsed="1"/>
-    <w:lsdException w:name="endnote reference" w:semiHidden="1" w:unhideWhenUsed="1"/>
-    <w:lsdException w:name="endnote text" w:semiHidden="1" w:unhideWhenUsed="1"/>
-    <w:lsdException w:name="table of authorities" w:semiHidden="1" w:unhideWhenUsed="1"/>
-    <w:lsdException w:name="macro" w:semiHidden="1" w:unhideWhenUsed="1"/>
-    <w:lsdException w:name="toa heading" w:semiHidden="1" w:unhideWhenUsed="1"/>
-    <w:lsdException w:name="List" w:semiHidden="1" w:unhideWhenUsed="1"/>
-    <w:lsdException w:name="List Bullet" w:semiHidden="1" w:unhideWhenUsed="1"/>
-    <w:lsdException w:name="List Number" w:semiHidden="1" w:unhideWhenUsed="1"/>
-    <w:lsdException w:name="List 2" w:semiHidden="1" w:unhideWhenUsed="1"/>
-    <w:lsdException w:name="List 3" w:semiHidden="1" w:unhideWhenUsed="1"/>
-    <w:lsdException w:name="List 4" w:semiHidden="1" w:unhideWhenUsed="1"/>
-    <w:lsdException w:name="List 5" w:semiHidden="1" w:unhideWhenUsed="1"/>
-    <w:lsdException w:name="List Bullet 2" w:semiHidden="1" w:unhideWhenUsed="1"/>
-    <w:lsdException w:name="List Bullet 3" w:semiHidden="1" w:unhideWhenUsed="1"/>
-    <w:lsdException w:name="List Bullet 4" w:semiHidden="1" w:unhideWhenUsed="1"/>
-    <w:lsdException w:name="List Bullet 5" w:semiHidden="1" w:unhideWhenUsed="1"/>
-    <w:lsdException w:name="List Number 2" w:semiHidden="1" w:unhideWhenUsed="1"/>
-    <w:lsdException w:name="List Number 3" w:semiHidden="1" w:unhideWhenUsed="1"/>
-    <w:lsdException w:name="List Number 4" w:semiHidden="1" w:unhideWhenUsed="1"/>
-    <w:lsdException w:name="List Number 5" w:semiHidden="1" w:unhideWhenUsed="1"/>
-    <w:lsdException w:name="Title" w:uiPriority="10" w:qFormat="1"/>
-    <w:lsdException w:name="Closing" w:semiHidden="1" w:unhideWhenUsed="1"/>
-    <w:lsdException w:name="Signature" w:semiHidden="1" w:unhideWhenUsed="1"/>
-    <w:lsdException w:name="Default Paragraph Font" w:semiHidden="1" w:uiPriority="1" w:unhideWhenUsed="1"/>
-    <w:lsdException w:name="Body Text" w:semiHidden="1" w:unhideWhenUsed="1"/>
-    <w:lsdException w:name="Body Text Indent" w:semiHidden="1" w:unhideWhenUsed="1"/>
-    <w:lsdException w:name="List Continue" w:semiHidden="1" w:unhideWhenUsed="1"/>
-    <w:lsdException w:name="List Continue 2" w:semiHidden="1" w:unhideWhenUsed="1"/>
-    <w:lsdException w:name="List Continue 3" w:semiHidden="1" w:unhideWhenUsed="1"/>
-    <w:lsdException w:name="List Continue 4" w:semiHidden="1" w:unhideWhenUsed="1"/>
-    <w:lsdException w:name="List Continue 5" w:semiHidden="1" w:unhideWhenUsed="1"/>
-    <w:lsdException w:name="Message Header" w:semiHidden="1" w:unhideWhenUsed="1"/>
-    <w:lsdException w:name="Subtitle" w:uiPriority="11" w:qFormat="1"/>
-    <w:lsdException w:name="Salutation" w:semiHidden="1" w:unhideWhenUsed="1"/>
-    <w:lsdException w:name="Date" w:semiHidden="1" w:unhideWhenUsed="1"/>
-    <w:lsdException w:name="Body Text First Indent" w:semiHidden="1" w:unhideWhenUsed="1"/>
-    <w:lsdException w:name="Body Text First Indent 2" w:semiHidden="1" w:unhideWhenUsed="1"/>
-    <w:lsdException w:name="Note Heading" w:semiHidden="1" w:unhideWhenUsed="1"/>
-    <w:lsdException w:name="Body Text 2" w:semiHidden="1" w:unhideWhenUsed="1"/>
-    <w:lsdException w:name="Body Text 3" w:semiHidden="1" w:unhideWhenUsed="1"/>
-    <w:lsdException w:name="Body Text Indent 2" w:semiHidden="1" w:unhideWhenUsed="1"/>
-    <w:lsdException w:name="Body Text Indent 3" w:semiHidden="1" w:unhideWhenUsed="1"/>
-    <w:lsdException w:name="Block Text" w:semiHidden="1" w:unhideWhenUsed="1"/>
-    <w:lsdException w:name="Hyperlink" w:semiHidden="1" w:unhideWhenUsed="1"/>
-    <w:lsdException w:name="FollowedHyperlink" w:semiHidden="1" w:unhideWhenUsed="1"/>
-    <w:lsdException w:name="Strong" w:uiPriority="22" w:qFormat="1"/>
-    <w:lsdException w:name="Emphasis" w:uiPriority="20" w:qFormat="1"/>
-    <w:lsdException w:name="Document Map" w:semiHidden="1" w:unhideWhenUsed="1"/>
-    <w:lsdException w:name="Plain Text" w:semiHidden="1" w:unhideWhenUsed="1"/>
-    <w:lsdException w:name="E-mail Signature" w:semiHidden="1" w:unhideWhenUsed="1"/>
-    <w:lsdException w:name="HTML Top of Form" w:semiHidden="1" w:unhideWhenUsed="1"/>
-    <w:lsdException w:name="HTML Bottom of Form" w:semiHidden="1" w:unhideWhenUsed="1"/>
-    <w:lsdException w:name="Normal (Web)" w:semiHidden="1" w:unhideWhenUsed="1"/>
-    <w:lsdException w:name="HTML Acronym" w:semiHidden="1" w:unhideWhenUsed="1"/>
-    <w:lsdException w:name="HTML Address" w:semiHidden="1" w:unhideWhenUsed="1"/>
-    <w:lsdException w:name="HTML Cite" w:semiHidden="1" w:unhideWhenUsed="1"/>
-    <w:lsdException w:name="HTML Code" w:semiHidden="1" w:unhideWhenUsed="1"/>
-    <w:lsdException w:name="HTML Definition" w:semiHidden="1" w:unhideWhenUsed="1"/>
-    <w:lsdException w:name="HTML Keyboard" w:semiHidden="1" w:unhideWhenUsed="1"/>
-    <w:lsdException w:name="HTML Preformatted" w:semiHidden="1" w:unhideWhenUsed="1"/>
-    <w:lsdException w:name="HTML Sample" w:semiHidden="1" w:unhideWhenUsed="1"/>
-    <w:lsdException w:name="HTML Typewriter" w:semiHidden="1" w:unhideWhenUsed="1"/>
-    <w:lsdException w:name="HTML Variable" w:semiHidden="1" w:unhideWhenUsed="1"/>
-    <w:lsdException w:name="Normal Table" w:semiHidden="1" w:unhideWhenUsed="1"/>
-    <w:lsdException w:name="annotation subject" w:semiHidden="1" w:unhideWhenUsed="1"/>
-    <w:lsdException w:name="No List" w:semiHidden="1" w:unhideWhenUsed="1"/>
-    <w:lsdException w:name="Outline List 1" w:semiHidden="1" w:unhideWhenUsed="1"/>
-    <w:lsdException w:name="Outline List 2" w:semiHidden="1" w:unhideWhenUsed="1"/>
-    <w:lsdException w:name="Outline List 3" w:semiHidden="1" w:unhideWhenUsed="1"/>
-    <w:lsdException w:name="Table Simple 1" w:semiHidden="1" w:unhideWhenUsed="1"/>
-    <w:lsdException w:name="Table Simple 2" w:semiHidden="1" w:unhideWhenUsed="1"/>
-    <w:lsdException w:name="Table Simple 3" w:semiHidden="1" w:unhideWhenUsed="1"/>
-    <w:lsdException w:name="Table Classic 1" w:semiHidden="1" w:unhideWhenUsed="1"/>
-    <w:lsdException w:name="Table Classic 2" w:semiHidden="1" w:unhideWhenUsed="1"/>
-    <w:lsdException w:name="Table Classic 3" w:semiHidden="1" w:unhideWhenUsed="1"/>
-    <w:lsdException w:name="Table Classic 4" w:semiHidden="1" w:unhideWhenUsed="1"/>
-    <w:lsdException w:name="Table Colorful 1" w:semiHidden="1" w:unhideWhenUsed="1"/>
-    <w:lsdException w:name="Table Colorful 2" w:semiHidden="1" w:unhideWhenUsed="1"/>
-    <w:lsdException w:name="Table Colorful 3" w:semiHidden="1" w:unhideWhenUsed="1"/>
-    <w:lsdException w:name="Table Columns 1" w:semiHidden="1" w:unhideWhenUsed="1"/>
-    <w:lsdException w:name="Table Columns 2" w:semiHidden="1" w:unhideWhenUsed="1"/>
-    <w:lsdException w:name="Table Columns 3" w:semiHidden="1" w:unhideWhenUsed="1"/>
-    <w:lsdException w:name="Table Columns 4" w:semiHidden="1" w:unhideWhenUsed="1"/>
-    <w:lsdException w:name="Table Columns 5" w:semiHidden="1" w:unhideWhenUsed="1"/>
-    <w:lsdException w:name="Table Grid 1" w:semiHidden="1" w:unhideWhenUsed="1"/>
-    <w:lsdException w:name="Table Grid 2" w:semiHidden="1" w:unhideWhenUsed="1"/>
-    <w:lsdException w:name="Table Grid 3" w:semiHidden="1" w:unhideWhenUsed="1"/>
-    <w:lsdException w:name="Table Grid 4" w:semiHidden="1" w:unhideWhenUsed="1"/>
-    <w:lsdException w:name="Table Grid 5" w:semiHidden="1" w:unhideWhenUsed="1"/>
-    <w:lsdException w:name="Table Grid 6" w:semiHidden="1" w:unhideWhenUsed="1"/>
-    <w:lsdException w:name="Table Grid 7" w:semiHidden="1" w:unhideWhenUsed="1"/>
-    <w:lsdException w:name="Table Grid 8" w:semiHidden="1" w:unhideWhenUsed="1"/>
-    <w:lsdException w:name="Table List 1" w:semiHidden="1" w:unhideWhenUsed="1"/>
-    <w:lsdException w:name="Table List 2" w:semiHidden="1" w:unhideWhenUsed="1"/>
-    <w:lsdException w:name="Table List 3" w:semiHidden="1" w:unhideWhenUsed="1"/>
-    <w:lsdException w:name="Table List 4" w:semiHidden="1" w:unhideWhenUsed="1"/>
-    <w:lsdException w:name="Table List 5" w:semiHidden="1" w:unhideWhenUsed="1"/>
-    <w:lsdException w:name="Table List 6" w:semiHidden="1" w:unhideWhenUsed="1"/>
-    <w:lsdException w:name="Table List 7" w:semiHidden="1" w:unhideWhenUsed="1"/>
-    <w:lsdException w:name="Table List 8" w:semiHidden="1" w:unhideWhenUsed="1"/>
-    <w:lsdException w:name="Table 3D effects 1" w:semiHidden="1" w:unhideWhenUsed="1"/>
-    <w:lsdException w:name="Table 3D effects 2" w:semiHidden="1" w:unhideWhenUsed="1"/>
-    <w:lsdException w:name="Table 3D effects 3" w:semiHidden="1" w:unhideWhenUsed="1"/>
-    <w:lsdException w:name="Table Contemporary" w:semiHidden="1" w:unhideWhenUsed="1"/>
-    <w:lsdException w:name="Table Elegant" w:semiHidden="1" w:unhideWhenUsed="1"/>
-    <w:lsdException w:name="Table Professional" w:semiHidden="1" w:unhideWhenUsed="1"/>
-    <w:lsdException w:name="Table Subtle 1" w:semiHidden="1" w:unhideWhenUsed="1"/>
-    <w:lsdException w:name="Table Subtle 2" w:semiHidden="1" w:unhideWhenUsed="1"/>
-    <w:lsdException w:name="Table Web 1" w:semiHidden="1" w:unhideWhenUsed="1"/>
-    <w:lsdException w:name="Table Web 2" w:semiHidden="1" w:unhideWhenUsed="1"/>
-    <w:lsdException w:name="Table Web 3" w:semiHidden="1" w:unhideWhenUsed="1"/>
-    <w:lsdException w:name="Balloon Text" w:semiHidden="1" w:unhideWhenUsed="1"/>
-    <w:lsdException w:name="Table Grid" w:uiPriority="39"/>
-    <w:lsdException w:name="Table Theme" w:semiHidden="1" w:unhideWhenUsed="1"/>
-    <w:lsdException w:name="Placeholder Text" w:semiHidden="1"/>
-    <w:lsdException w:name="No Spacing" w:uiPriority="1" w:qFormat="1"/>
-    <w:lsdException w:name="Light Shading" w:uiPriority="60"/>
-    <w:lsdException w:name="Light List" w:uiPriority="61"/>
-    <w:lsdException w:name="Light Grid" w:uiPriority="62"/>
-    <w:lsdException w:name="Medium Shading 1" w:uiPriority="63"/>
-    <w:lsdException w:name="Medium Shading 2" w:uiPriority="64"/>
-    <w:lsdException w:name="Medium List 1" w:uiPriority="65"/>
-    <w:lsdException w:name="Medium List 2" w:uiPriority="66"/>
-    <w:lsdException w:name="Medium Grid 1" w:uiPriority="67"/>
-    <w:lsdException w:name="Medium Grid 2" w:uiPriority="68"/>
-    <w:lsdException w:name="Medium Grid 3" w:uiPriority="69"/>
-    <w:lsdException w:name="Dark List" w:uiPriority="70"/>
-    <w:lsdException w:name="Colorful Shading" w:uiPriority="71"/>
-    <w:lsdException w:name="Colorful List" w:uiPriority="72"/>
-    <w:lsdException w:name="Colorful Grid" w:uiPriority="73"/>
-    <w:lsdException w:name="Light Shading Accent 1" w:uiPriority="60"/>
-    <w:lsdException w:name="Light List Accent 1" w:uiPriority="61"/>
-    <w:lsdException w:name="Light Grid Accent 1" w:uiPriority="62"/>
-    <w:lsdException w:name="Medium Shading 1 Accent 1" w:uiPriority="63"/>
-    <w:lsdException w:name="Medium Shading 2 Accent 1" w:uiPriority="64"/>
-    <w:lsdException w:name="Medium List 1 Accent 1" w:uiPriority="65"/>
-    <w:lsdException w:name="Revision" w:semiHidden="1"/>
-    <w:lsdException w:name="List Paragraph" w:uiPriority="34" w:qFormat="1"/>
-    <w:lsdException w:name="Quote" w:uiPriority="29" w:qFormat="1"/>
-    <w:lsdException w:name="Intense Quote" w:uiPriority="30" w:qFormat="1"/>
-    <w:lsdException w:name="Medium List 2 Accent 1" w:uiPriority="66"/>
-    <w:lsdException w:name="Medium Grid 1 Accent 1" w:uiPriority="67"/>
-    <w:lsdException w:name="Medium Grid 2 Accent 1" w:uiPriority="68"/>
-    <w:lsdException w:name="Medium Grid 3 Accent 1" w:uiPriority="69"/>
-    <w:lsdException w:name="Dark List Accent 1" w:uiPriority="70"/>
-    <w:lsdException w:name="Colorful Shading Accent 1" w:uiPriority="71"/>
-    <w:lsdException w:name="Colorful List Accent 1" w:uiPriority="72"/>
-    <w:lsdException w:name="Colorful Grid Accent 1" w:uiPriority="73"/>
-    <w:lsdException w:name="Light Shading Accent 2" w:uiPriority="60"/>
-    <w:lsdException w:name="Light List Accent 2" w:uiPriority="61"/>
-    <w:lsdException w:name="Light Grid Accent 2" w:uiPriority="62"/>
-    <w:lsdException w:name="Medium Shading 1 Accent 2" w:uiPriority="63"/>
-    <w:lsdException w:name="Medium Shading 2 Accent 2" w:uiPriority="64"/>
-    <w:lsdException w:name="Medium List 1 Accent 2" w:uiPriority="65"/>
-    <w:lsdException w:name="Medium List 2 Accent 2" w:uiPriority="66"/>
-    <w:lsdException w:name="Medium Grid 1 Accent 2" w:uiPriority="67"/>
-    <w:lsdException w:name="Medium Grid 2 Accent 2" w:uiPriority="68"/>
-    <w:lsdException w:name="Medium Grid 3 Accent 2" w:uiPriority="69"/>
-    <w:lsdException w:name="Dark List Accent 2" w:uiPriority="70"/>
-    <w:lsdException w:name="Colorful Shading Accent 2" w:uiPriority="71"/>
-    <w:lsdException w:name="Colorful List Accent 2" w:uiPriority="72"/>
-    <w:lsdException w:name="Colorful Grid Accent 2" w:uiPriority="73"/>
-    <w:lsdException w:name="Light Shading Accent 3" w:uiPriority="60"/>
-    <w:lsdException w:name="Light List Accent 3" w:uiPriority="61"/>
-    <w:lsdException w:name="Light Grid Accent 3" w:uiPriority="62"/>
-    <w:lsdException w:name="Medium Shading 1 Accent 3" w:uiPriority="63"/>
-    <w:lsdException w:name="Medium Shading 2 Accent 3" w:uiPriority="64"/>
-    <w:lsdException w:name="Medium List 1 Accent 3" w:uiPriority="65"/>
-    <w:lsdException w:name="Medium List 2 Accent 3" w:uiPriority="66"/>
-    <w:lsdException w:name="Medium Grid 1 Accent 3" w:uiPriority="67"/>
-    <w:lsdException w:name="Medium Grid 2 Accent 3" w:uiPriority="68"/>
-    <w:lsdException w:name="Medium Grid 3 Accent 3" w:uiPriority="69"/>
-    <w:lsdException w:name="Dark List Accent 3" w:uiPriority="70"/>
-    <w:lsdException w:name="Colorful Shading Accent 3" w:uiPriority="71"/>
-    <w:lsdException w:name="Colorful List Accent 3" w:uiPriority="72"/>
-    <w:lsdException w:name="Colorful Grid Accent 3" w:uiPriority="73"/>
-    <w:lsdException w:name="Light Shading Accent 4" w:uiPriority="60"/>
-    <w:lsdException w:name="Light List Accent 4" w:uiPriority="61"/>
-    <w:lsdException w:name="Light Grid Accent 4" w:uiPriority="62"/>
-    <w:lsdException w:name="Medium Shading 1 Accent 4" w:uiPriority="63"/>
-    <w:lsdException w:name="Medium Shading 2 Accent 4" w:uiPriority="64"/>
-    <w:lsdException w:name="Medium List 1 Accent 4" w:uiPriority="65"/>
-    <w:lsdException w:name="Medium List 2 Accent 4" w:uiPriority="66"/>
-    <w:lsdException w:name="Medium Grid 1 Accent 4" w:uiPriority="67"/>
-    <w:lsdException w:name="Medium Grid 2 Accent 4" w:uiPriority="68"/>
-    <w:lsdException w:name="Medium Grid 3 Accent 4" w:uiPriority="69"/>
-    <w:lsdException w:name="Dark List Accent 4" w:uiPriority="70"/>
-    <w:lsdException w:name="Colorful Shading Accent 4" w:uiPriority="71"/>
-    <w:lsdException w:name="Colorful List Accent 4" w:uiPriority="72"/>
-    <w:lsdException w:name="Colorful Grid Accent 4" w:uiPriority="73"/>
-    <w:lsdException w:name="Light Shading Accent 5" w:uiPriority="60"/>
-    <w:lsdException w:name="Light List Accent 5" w:uiPriority="61"/>
-    <w:lsdException w:name="Light Grid Accent 5" w:uiPriority="62"/>
-    <w:lsdException w:name="Medium Shading 1 Accent 5" w:uiPriority="63"/>
-    <w:lsdException w:name="Medium Shading 2 Accent 5" w:uiPriority="64"/>
-    <w:lsdException w:name="Medium List 1 Accent 5" w:uiPriority="65"/>
-    <w:lsdException w:name="Medium List 2 Accent 5" w:uiPriority="66"/>
-    <w:lsdException w:name="Medium Grid 1 Accent 5" w:uiPriority="67"/>
-    <w:lsdException w:name="Medium Grid 2 Accent 5" w:uiPriority="68"/>
-    <w:lsdException w:name="Medium Grid 3 Accent 5" w:uiPriority="69"/>
-    <w:lsdException w:name="Dark List Accent 5" w:uiPriority="70"/>
-    <w:lsdException w:name="Colorful Shading Accent 5" w:uiPriority="71"/>
-    <w:lsdException w:name="Colorful List Accent 5" w:uiPriority="72"/>
-    <w:lsdException w:name="Colorful Grid Accent 5" w:uiPriority="73"/>
-    <w:lsdException w:name="Light Shading Accent 6" w:uiPriority="60"/>
-    <w:lsdException w:name="Light List Accent 6" w:uiPriority="61"/>
-    <w:lsdException w:name="Light Grid Accent 6" w:uiPriority="62"/>
-    <w:lsdException w:name="Medium Shading 1 Accent 6" w:uiPriority="63"/>
-    <w:lsdException w:name="Medium Shading 2 Accent 6" w:uiPriority="64"/>
-    <w:lsdException w:name="Medium List 1 Accent 6" w:uiPriority="65"/>
-    <w:lsdException w:name="Medium List 2 Accent 6" w:uiPriority="66"/>
-    <w:lsdException w:name="Medium Grid 1 Accent 6" w:uiPriority="67"/>
-    <w:lsdException w:name="Medium Grid 2 Accent 6" w:uiPriority="68"/>
-    <w:lsdException w:name="Medium Grid 3 Accent 6" w:uiPriority="69"/>
-    <w:lsdException w:name="Dark List Accent 6" w:uiPriority="70"/>
-    <w:lsdException w:name="Colorful Shading Accent 6" w:uiPriority="71"/>
-    <w:lsdException w:name="Colorful List Accent 6" w:uiPriority="72"/>
-    <w:lsdException w:name="Colorful Grid Accent 6" w:uiPriority="73"/>
-    <w:lsdException w:name="Subtle Emphasis" w:uiPriority="19" w:qFormat="1"/>
-    <w:lsdException w:name="Intense Emphasis" w:uiPriority="21" w:qFormat="1"/>
-    <w:lsdException w:name="Subtle Reference" w:uiPriority="31" w:qFormat="1"/>
-    <w:lsdException w:name="Intense Reference" w:uiPriority="32" w:qFormat="1"/>
-    <w:lsdException w:name="Book Title" w:uiPriority="33" w:qFormat="1"/>
-    <w:lsdException w:name="Bibliography" w:semiHidden="1" w:uiPriority="37" w:unhideWhenUsed="1"/>
-    <w:lsdException w:name="TOC Heading" w:semiHidden="1" w:uiPriority="39" w:unhideWhenUsed="1" w:qFormat="1"/>
-    <w:lsdException w:name="Plain Table 1" w:uiPriority="41"/>
-    <w:lsdException w:name="Plain Table 2" w:uiPriority="42"/>
-    <w:lsdException w:name="Plain Table 3" w:uiPriority="43"/>
-    <w:lsdException w:name="Plain Table 4" w:uiPriority="44"/>
-    <w:lsdException w:name="Plain Table 5" w:uiPriority="45"/>
-    <w:lsdException w:name="Grid Table Light" w:uiPriority="40"/>
-    <w:lsdException w:name="Grid Table 1 Light" w:uiPriority="46"/>
-    <w:lsdException w:name="Grid Table 2" w:uiPriority="47"/>
-    <w:lsdException w:name="Grid Table 3" w:uiPriority="48"/>
-    <w:lsdException w:name="Grid Table 4" w:uiPriority="49"/>
-    <w:lsdException w:name="Grid Table 5 Dark" w:uiPriority="50"/>
-    <w:lsdException w:name="Grid Table 6 Colorful" w:uiPriority="51"/>
-    <w:lsdException w:name="Grid Table 7 Colorful" w:uiPriority="52"/>
-    <w:lsdException w:name="Grid Table 1 Light Accent 1" w:uiPriority="46"/>
-    <w:lsdException w:name="Grid Table 2 Accent 1" w:uiPriority="47"/>
-    <w:lsdException w:name="Grid Table 3 Accent 1" w:uiPriority="48"/>
-    <w:lsdException w:name="Grid Table 4 Accent 1" w:uiPriority="49"/>
-    <w:lsdException w:name="Grid Table 5 Dark Accent 1" w:uiPriority="50"/>
-    <w:lsdException w:name="Grid Table 6 Colorful Accent 1" w:uiPriority="51"/>
-    <w:lsdException w:name="Grid Table 7 Colorful Accent 1" w:uiPriority="52"/>
-    <w:lsdException w:name="Grid Table 1 Light Accent 2" w:uiPriority="46"/>
-    <w:lsdException w:name="Grid Table 2 Accent 2" w:uiPriority="47"/>
-    <w:lsdException w:name="Grid Table 3 Accent 2" w:uiPriority="48"/>
-    <w:lsdException w:name="Grid Table 4 Accent 2" w:uiPriority="49"/>
-    <w:lsdException w:name="Grid Table 5 Dark Accent 2" w:uiPriority="50"/>
-    <w:lsdException w:name="Grid Table 6 Colorful Accent 2" w:uiPriority="51"/>
-    <w:lsdException w:name="Grid Table 7 Colorful Accent 2" w:uiPriority="52"/>
-    <w:lsdException w:name="Grid Table 1 Light Accent 3" w:uiPriority="46"/>
-    <w:lsdException w:name="Grid Table 2 Accent 3" w:uiPriority="47"/>
-    <w:lsdException w:name="Grid Table 3 Accent 3" w:uiPriority="48"/>
-    <w:lsdException w:name="Grid Table 4 Accent 3" w:uiPriority="49"/>
-    <w:lsdException w:name="Grid Table 5 Dark Accent 3" w:uiPriority="50"/>
-    <w:lsdException w:name="Grid Table 6 Colorful Accent 3" w:uiPriority="51"/>
-    <w:lsdException w:name="Grid Table 7 Colorful Accent 3" w:uiPriority="52"/>
-    <w:lsdException w:name="Grid Table 1 Light Accent 4" w:uiPriority="46"/>
-    <w:lsdException w:name="Grid Table 2 Accent 4" w:uiPriority="47"/>
-    <w:lsdException w:name="Grid Table 3 Accent 4" w:uiPriority="48"/>
-    <w:lsdException w:name="Grid Table 4 Accent 4" w:uiPriority="49"/>
-    <w:lsdException w:name="Grid Table 5 Dark Accent 4" w:uiPriority="50"/>
-    <w:lsdException w:name="Grid Table 6 Colorful Accent 4" w:uiPriority="51"/>
-    <w:lsdException w:name="Grid Table 7 Colorful Accent 4" w:uiPriority="52"/>
-    <w:lsdException w:name="Grid Table 1 Light Accent 5" w:uiPriority="46"/>
-    <w:lsdException w:name="Grid Table 2 Accent 5" w:uiPriority="47"/>
-    <w:lsdException w:name="Grid Table 3 Accent 5" w:uiPriority="48"/>
-    <w:lsdException w:name="Grid Table 4 Accent 5" w:uiPriority="49"/>
-    <w:lsdException w:name="Grid Table 5 Dark Accent 5" w:uiPriority="50"/>
-    <w:lsdException w:name="Grid Table 6 Colorful Accent 5" w:uiPriority="51"/>
-    <w:lsdException w:name="Grid Table 7 Colorful Accent 5" w:uiPriority="52"/>
-    <w:lsdException w:name="Grid Table 1 Light Accent 6" w:uiPriority="46"/>
-    <w:lsdException w:name="Grid Table 2 Accent 6" w:uiPriority="47"/>
-    <w:lsdException w:name="Grid Table 3 Accent 6" w:uiPriority="48"/>
-    <w:lsdException w:name="Grid Table 4 Accent 6" w:uiPriority="49"/>
-    <w:lsdException w:name="Grid Table 5 Dark Accent 6" w:uiPriority="50"/>
-    <w:lsdException w:name="Grid Table 6 Colorful Accent 6" w:uiPriority="51"/>
-    <w:lsdException w:name="Grid Table 7 Colorful Accent 6" w:uiPriority="52"/>
-    <w:lsdException w:name="List Table 1 Light" w:uiPriority="46"/>
-    <w:lsdException w:name="List Table 2" w:uiPriority="47"/>
-    <w:lsdException w:name="List Table 3" w:uiPriority="48"/>
-    <w:lsdException w:name="List Table 4" w:uiPriority="49"/>
-    <w:lsdException w:name="List Table 5 Dark" w:uiPriority="50"/>
-    <w:lsdException w:name="List Table 6 Colorful" w:uiPriority="51"/>
-    <w:lsdException w:name="List Table 7 Colorful" w:uiPriority="52"/>
-    <w:lsdException w:name="List Table 1 Light Accent 1" w:uiPriority="46"/>
-    <w:lsdException w:name="List Table 2 Accent 1" w:uiPriority="47"/>
-    <w:lsdException w:name="List Table 3 Accent 1" w:uiPriority="48"/>
-    <w:lsdException w:name="List Table 4 Accent 1" w:uiPriority="49"/>
-    <w:lsdException w:name="List Table 5 Dark Accent 1" w:uiPriority="50"/>
-    <w:lsdException w:name="List Table 6 Colorful Accent 1" w:uiPriority="51"/>
-    <w:lsdException w:name="List Table 7 Colorful Accent 1" w:uiPriority="52"/>
-    <w:lsdException w:name="List Table 1 Light Accent 2" w:uiPriority="46"/>
-    <w:lsdException w:name="List Table 2 Accent 2" w:uiPriority="47"/>
-    <w:lsdException w:name="List Table 3 Accent 2" w:uiPriority="48"/>
-    <w:lsdException w:name="List Table 4 Accent 2" w:uiPriority="49"/>
-    <w:lsdException w:name="List Table 5 Dark Accent 2" w:uiPriority="50"/>
-    <w:lsdException w:name="List Table 6 Colorful Accent 2" w:uiPriority="51"/>
-    <w:lsdException w:name="List Table 7 Colorful Accent 2" w:uiPriority="52"/>
-    <w:lsdException w:name="List Table 1 Light Accent 3" w:uiPriority="46"/>
-    <w:lsdException w:name="List Table 2 Accent 3" w:uiPriority="47"/>
-    <w:lsdException w:name="List Table 3 Accent 3" w:uiPriority="48"/>
-    <w:lsdException w:name="List Table 4 Accent 3" w:uiPriority="49"/>
-    <w:lsdException w:name="List Table 5 Dark Accent 3" w:uiPriority="50"/>
-    <w:lsdException w:name="List Table 6 Colorful Accent 3" w:uiPriority="51"/>
-    <w:lsdException w:name="List Table 7 Colorful Accent 3" w:uiPriority="52"/>
-    <w:lsdException w:name="List Table 1 Light Accent 4" w:uiPriority="46"/>
-    <w:lsdException w:name="List Table 2 Accent 4" w:uiPriority="47"/>
-    <w:lsdException w:name="List Table 3 Accent 4" w:uiPriority="48"/>
-    <w:lsdException w:name="List Table 4 Accent 4" w:uiPriority="49"/>
-    <w:lsdException w:name="List Table 5 Dark Accent 4" w:uiPriority="50"/>
-    <w:lsdException w:name="List Table 6 Colorful Accent 4" w:uiPriority="51"/>
-    <w:lsdException w:name="List Table 7 Colorful Accent 4" w:uiPriority="52"/>
-    <w:lsdException w:name="List Table 1 Light Accent 5" w:uiPriority="46"/>
-    <w:lsdException w:name="List Table 2 Accent 5" w:uiPriority="47"/>
-    <w:lsdException w:name="List Table 3 Accent 5" w:uiPriority="48"/>
-    <w:lsdException w:name="List Table 4 Accent 5" w:uiPriority="49"/>
-    <w:lsdException w:name="List Table 5 Dark Accent 5" w:uiPriority="50"/>
-    <w:lsdException w:name="List Table 6 Colorful Accent 5" w:uiPriority="51"/>
-    <w:lsdException w:name="List Table 7 Colorful Accent 5" w:uiPriority="52"/>
-    <w:lsdException w:name="List Table 1 Light Accent 6" w:uiPriority="46"/>
-    <w:lsdException w:name="List Table 2 Accent 6" w:uiPriority="47"/>
-    <w:lsdException w:name="List Table 3 Accent 6" w:uiPriority="48"/>
-    <w:lsdException w:name="List Table 4 Accent 6" w:uiPriority="49"/>
-    <w:lsdException w:name="List Table 5 Dark Accent 6" w:uiPriority="50"/>
-    <w:lsdException w:name="List Table 6 Colorful Accent 6" w:uiPriority="51"/>
-    <w:lsdException w:name="List Table 7 Colorful Accent 6" w:uiPriority="52"/>
+  <w:latentStyles w:count="371" w:defQFormat="0" w:defUnhideWhenUsed="0" w:defSemiHidden="0" w:defUIPriority="99" w:defLockedState="0">
+    <w:lsdException w:qFormat="1" w:uiPriority="0" w:name="Normal"/>
+    <w:lsdException w:qFormat="1" w:uiPriority="9" w:name="heading 1"/>
+    <w:lsdException w:qFormat="1" w:semiHidden="1" w:uiPriority="9" w:unhideWhenUsed="1" w:name="heading 2"/>
+    <w:lsdException w:qFormat="1" w:semiHidden="1" w:uiPriority="9" w:unhideWhenUsed="1" w:name="heading 3"/>
+    <w:lsdException w:qFormat="1" w:semiHidden="1" w:uiPriority="9" w:unhideWhenUsed="1" w:name="heading 4"/>
+    <w:lsdException w:qFormat="1" w:semiHidden="1" w:uiPriority="9" w:unhideWhenUsed="1" w:name="heading 5"/>
+    <w:lsdException w:qFormat="1" w:semiHidden="1" w:uiPriority="9" w:unhideWhenUsed="1" w:name="heading 6"/>
+    <w:lsdException w:qFormat="1" w:semiHidden="1" w:uiPriority="9" w:unhideWhenUsed="1" w:name="heading 7"/>
+    <w:lsdException w:qFormat="1" w:semiHidden="1" w:uiPriority="9" w:unhideWhenUsed="1" w:name="heading 8"/>
+    <w:lsdException w:qFormat="1" w:semiHidden="1" w:uiPriority="9" w:unhideWhenUsed="1" w:name="heading 9"/>
+    <w:lsdException w:semiHidden="1" w:unhideWhenUsed="1" w:name="index 1"/>
+    <w:lsdException w:semiHidden="1" w:unhideWhenUsed="1" w:name="index 2"/>
+    <w:lsdException w:semiHidden="1" w:unhideWhenUsed="1" w:name="index 3"/>
+    <w:lsdException w:semiHidden="1" w:unhideWhenUsed="1" w:name="index 4"/>
+    <w:lsdException w:semiHidden="1" w:unhideWhenUsed="1" w:name="index 5"/>
+    <w:lsdException w:semiHidden="1" w:unhideWhenUsed="1" w:name="index 6"/>
+    <w:lsdException w:semiHidden="1" w:unhideWhenUsed="1" w:name="index 7"/>
+    <w:lsdException w:semiHidden="1" w:unhideWhenUsed="1" w:name="index 8"/>
+    <w:lsdException w:semiHidden="1" w:unhideWhenUsed="1" w:name="index 9"/>
+    <w:lsdException w:semiHidden="1" w:uiPriority="39" w:unhideWhenUsed="1" w:name="toc 1"/>
+    <w:lsdException w:semiHidden="1" w:uiPriority="39" w:unhideWhenUsed="1" w:name="toc 2"/>
+    <w:lsdException w:semiHidden="1" w:uiPriority="39" w:unhideWhenUsed="1" w:name="toc 3"/>
+    <w:lsdException w:semiHidden="1" w:uiPriority="39" w:unhideWhenUsed="1" w:name="toc 4"/>
+    <w:lsdException w:semiHidden="1" w:uiPriority="39" w:unhideWhenUsed="1" w:name="toc 5"/>
+    <w:lsdException w:semiHidden="1" w:uiPriority="39" w:unhideWhenUsed="1" w:name="toc 6"/>
+    <w:lsdException w:semiHidden="1" w:uiPriority="39" w:unhideWhenUsed="1" w:name="toc 7"/>
+    <w:lsdException w:semiHidden="1" w:uiPriority="39" w:unhideWhenUsed="1" w:name="toc 8"/>
+    <w:lsdException w:semiHidden="1" w:uiPriority="39" w:unhideWhenUsed="1" w:name="toc 9"/>
+    <w:lsdException w:semiHidden="1" w:unhideWhenUsed="1" w:name="Normal Indent"/>
+    <w:lsdException w:semiHidden="1" w:unhideWhenUsed="1" w:name="footnote text"/>
+    <w:lsdException w:semiHidden="1" w:unhideWhenUsed="1" w:name="annotation text"/>
+    <w:lsdException w:semiHidden="1" w:unhideWhenUsed="1" w:name="header"/>
+    <w:lsdException w:semiHidden="1" w:unhideWhenUsed="1" w:name="footer"/>
+    <w:lsdException w:semiHidden="1" w:unhideWhenUsed="1" w:name="index heading"/>
+    <w:lsdException w:qFormat="1" w:semiHidden="1" w:uiPriority="35" w:unhideWhenUsed="1" w:name="caption"/>
+    <w:lsdException w:semiHidden="1" w:unhideWhenUsed="1" w:name="table of figures"/>
+    <w:lsdException w:semiHidden="1" w:unhideWhenUsed="1" w:name="envelope address"/>
+    <w:lsdException w:semiHidden="1" w:unhideWhenUsed="1" w:name="envelope return"/>
+    <w:lsdException w:semiHidden="1" w:unhideWhenUsed="1" w:name="footnote reference"/>
+    <w:lsdException w:semiHidden="1" w:unhideWhenUsed="1" w:name="annotation reference"/>
+    <w:lsdException w:semiHidden="1" w:unhideWhenUsed="1" w:name="line number"/>
+    <w:lsdException w:semiHidden="1" w:unhideWhenUsed="1" w:name="page number"/>
+    <w:lsdException w:semiHidden="1" w:unhideWhenUsed="1" w:name="endnote reference"/>
+    <w:lsdException w:semiHidden="1" w:unhideWhenUsed="1" w:name="endnote text"/>
+    <w:lsdException w:semiHidden="1" w:unhideWhenUsed="1" w:name="table of authorities"/>
+    <w:lsdException w:semiHidden="1" w:unhideWhenUsed="1" w:name="macro"/>
+    <w:lsdException w:semiHidden="1" w:unhideWhenUsed="1" w:name="toa heading"/>
+    <w:lsdException w:semiHidden="1" w:unhideWhenUsed="1" w:name="List"/>
+    <w:lsdException w:semiHidden="1" w:unhideWhenUsed="1" w:name="List Bullet"/>
+    <w:lsdException w:semiHidden="1" w:unhideWhenUsed="1" w:name="List Number"/>
+    <w:lsdException w:semiHidden="1" w:unhideWhenUsed="1" w:name="List 2"/>
+    <w:lsdException w:semiHidden="1" w:unhideWhenUsed="1" w:name="List 3"/>
+    <w:lsdException w:semiHidden="1" w:unhideWhenUsed="1" w:name="List 4"/>
+    <w:lsdException w:semiHidden="1" w:unhideWhenUsed="1" w:name="List 5"/>
+    <w:lsdException w:semiHidden="1" w:unhideWhenUsed="1" w:name="List Bullet 2"/>
+    <w:lsdException w:semiHidden="1" w:unhideWhenUsed="1" w:name="List Bullet 3"/>
+    <w:lsdException w:semiHidden="1" w:unhideWhenUsed="1" w:name="List Bullet 4"/>
+    <w:lsdException w:semiHidden="1" w:unhideWhenUsed="1" w:name="List Bullet 5"/>
+    <w:lsdException w:semiHidden="1" w:unhideWhenUsed="1" w:name="List Number 2"/>
+    <w:lsdException w:semiHidden="1" w:unhideWhenUsed="1" w:name="List Number 3"/>
+    <w:lsdException w:semiHidden="1" w:unhideWhenUsed="1" w:name="List Number 4"/>
+    <w:lsdException w:semiHidden="1" w:unhideWhenUsed="1" w:name="List Number 5"/>
+    <w:lsdException w:qFormat="1" w:uiPriority="10" w:name="Title"/>
+    <w:lsdException w:semiHidden="1" w:unhideWhenUsed="1" w:name="Closing"/>
+    <w:lsdException w:semiHidden="1" w:unhideWhenUsed="1" w:name="Signature"/>
+    <w:lsdException w:semiHidden="1" w:uiPriority="1" w:unhideWhenUsed="1" w:name="Default Paragraph Font"/>
+    <w:lsdException w:semiHidden="1" w:unhideWhenUsed="1" w:name="Body Text"/>
+    <w:lsdException w:semiHidden="1" w:unhideWhenUsed="1" w:name="Body Text Indent"/>
+    <w:lsdException w:semiHidden="1" w:unhideWhenUsed="1" w:name="List Continue"/>
+    <w:lsdException w:semiHidden="1" w:unhideWhenUsed="1" w:name="List Continue 2"/>
+    <w:lsdException w:semiHidden="1" w:unhideWhenUsed="1" w:name="List Continue 3"/>
+    <w:lsdException w:semiHidden="1" w:unhideWhenUsed="1" w:name="List Continue 4"/>
+    <w:lsdException w:semiHidden="1" w:unhideWhenUsed="1" w:name="List Continue 5"/>
+    <w:lsdException w:semiHidden="1" w:unhideWhenUsed="1" w:name="Message Header"/>
+    <w:lsdException w:qFormat="1" w:uiPriority="11" w:name="Subtitle"/>
+    <w:lsdException w:semiHidden="1" w:unhideWhenUsed="1" w:name="Salutation"/>
+    <w:lsdException w:semiHidden="1" w:unhideWhenUsed="1" w:name="Date"/>
+    <w:lsdException w:semiHidden="1" w:unhideWhenUsed="1" w:name="Body Text First Indent"/>
+    <w:lsdException w:semiHidden="1" w:unhideWhenUsed="1" w:name="Body Text First Indent 2"/>
+    <w:lsdException w:semiHidden="1" w:unhideWhenUsed="1" w:name="Note Heading"/>
+    <w:lsdException w:semiHidden="1" w:unhideWhenUsed="1" w:name="Body Text 2"/>
+    <w:lsdException w:semiHidden="1" w:unhideWhenUsed="1" w:name="Body Text 3"/>
+    <w:lsdException w:semiHidden="1" w:unhideWhenUsed="1" w:name="Body Text Indent 2"/>
+    <w:lsdException w:semiHidden="1" w:unhideWhenUsed="1" w:name="Body Text Indent 3"/>
+    <w:lsdException w:semiHidden="1" w:unhideWhenUsed="1" w:name="Block Text"/>
+    <w:lsdException w:semiHidden="1" w:unhideWhenUsed="1" w:name="Hyperlink"/>
+    <w:lsdException w:semiHidden="1" w:unhideWhenUsed="1" w:name="FollowedHyperlink"/>
+    <w:lsdException w:qFormat="1" w:uiPriority="22" w:name="Strong"/>
+    <w:lsdException w:qFormat="1" w:uiPriority="20" w:name="Emphasis"/>
+    <w:lsdException w:semiHidden="1" w:unhideWhenUsed="1" w:name="Document Map"/>
+    <w:lsdException w:semiHidden="1" w:unhideWhenUsed="1" w:name="Plain Text"/>
+    <w:lsdException w:semiHidden="1" w:unhideWhenUsed="1" w:name="E-mail Signature"/>
+    <w:lsdException w:semiHidden="1" w:unhideWhenUsed="1" w:name="HTML Top of Form"/>
+    <w:lsdException w:semiHidden="1" w:unhideWhenUsed="1" w:name="HTML Bottom of Form"/>
+    <w:lsdException w:semiHidden="1" w:unhideWhenUsed="1" w:name="Normal (Web)"/>
+    <w:lsdException w:semiHidden="1" w:unhideWhenUsed="1" w:name="HTML Acronym"/>
+    <w:lsdException w:semiHidden="1" w:unhideWhenUsed="1" w:name="HTML Address"/>
+    <w:lsdException w:semiHidden="1" w:unhideWhenUsed="1" w:name="HTML Cite"/>
+    <w:lsdException w:semiHidden="1" w:unhideWhenUsed="1" w:name="HTML Code"/>
+    <w:lsdException w:semiHidden="1" w:unhideWhenUsed="1" w:name="HTML Definition"/>
+    <w:lsdException w:semiHidden="1" w:unhideWhenUsed="1" w:name="HTML Keyboard"/>
+    <w:lsdException w:semiHidden="1" w:unhideWhenUsed="1" w:name="HTML Preformatted"/>
+    <w:lsdException w:semiHidden="1" w:unhideWhenUsed="1" w:name="HTML Sample"/>
+    <w:lsdException w:semiHidden="1" w:unhideWhenUsed="1" w:name="HTML Typewriter"/>
+    <w:lsdException w:semiHidden="1" w:unhideWhenUsed="1" w:name="HTML Variable"/>
+    <w:lsdException w:semiHidden="1" w:unhideWhenUsed="1" w:name="Normal Table"/>
+    <w:lsdException w:semiHidden="1" w:unhideWhenUsed="1" w:name="annotation subject"/>
+    <w:lsdException w:semiHidden="1" w:unhideWhenUsed="1" w:name="No List"/>
+    <w:lsdException w:semiHidden="1" w:unhideWhenUsed="1" w:name="Outline List 1"/>
+    <w:lsdException w:semiHidden="1" w:unhideWhenUsed="1" w:name="Outline List 2"/>
+    <w:lsdException w:semiHidden="1" w:unhideWhenUsed="1" w:name="Outline List 3"/>
+    <w:lsdException w:semiHidden="1" w:unhideWhenUsed="1" w:name="Table Simple 1"/>
+    <w:lsdException w:semiHidden="1" w:unhideWhenUsed="1" w:name="Table Simple 2"/>
+    <w:lsdException w:semiHidden="1" w:unhideWhenUsed="1" w:name="Table Simple 3"/>
+    <w:lsdException w:semiHidden="1" w:unhideWhenUsed="1" w:name="Table Classic 1"/>
+    <w:lsdException w:semiHidden="1" w:unhideWhenUsed="1" w:name="Table Classic 2"/>
+    <w:lsdException w:semiHidden="1" w:unhideWhenUsed="1" w:name="Table Classic 3"/>
+    <w:lsdException w:semiHidden="1" w:unhideWhenUsed="1" w:name="Table Classic 4"/>
+    <w:lsdException w:semiHidden="1" w:unhideWhenUsed="1" w:name="Table Colorful 1"/>
+    <w:lsdException w:semiHidden="1" w:unhideWhenUsed="1" w:name="Table Colorful 2"/>
+    <w:lsdException w:semiHidden="1" w:unhideWhenUsed="1" w:name="Table Colorful 3"/>
+    <w:lsdException w:semiHidden="1" w:unhideWhenUsed="1" w:name="Table Columns 1"/>
+    <w:lsdException w:semiHidden="1" w:unhideWhenUsed="1" w:name="Table Columns 2"/>
+    <w:lsdException w:semiHidden="1" w:unhideWhenUsed="1" w:name="Table Columns 3"/>
+    <w:lsdException w:semiHidden="1" w:unhideWhenUsed="1" w:name="Table Columns 4"/>
+    <w:lsdException w:semiHidden="1" w:unhideWhenUsed="1" w:name="Table Columns 5"/>
+    <w:lsdException w:semiHidden="1" w:unhideWhenUsed="1" w:name="Table Grid 1"/>
+    <w:lsdException w:semiHidden="1" w:unhideWhenUsed="1" w:name="Table Grid 2"/>
+    <w:lsdException w:semiHidden="1" w:unhideWhenUsed="1" w:name="Table Grid 3"/>
+    <w:lsdException w:semiHidden="1" w:unhideWhenUsed="1" w:name="Table Grid 4"/>
+    <w:lsdException w:semiHidden="1" w:unhideWhenUsed="1" w:name="Table Grid 5"/>
+    <w:lsdException w:semiHidden="1" w:unhideWhenUsed="1" w:name="Table Grid 6"/>
+    <w:lsdException w:semiHidden="1" w:unhideWhenUsed="1" w:name="Table Grid 7"/>
+    <w:lsdException w:semiHidden="1" w:unhideWhenUsed="1" w:name="Table Grid 8"/>
+    <w:lsdException w:semiHidden="1" w:unhideWhenUsed="1" w:name="Table List 1"/>
+    <w:lsdException w:semiHidden="1" w:unhideWhenUsed="1" w:name="Table List 2"/>
+    <w:lsdException w:semiHidden="1" w:unhideWhenUsed="1" w:name="Table List 3"/>
+    <w:lsdException w:semiHidden="1" w:unhideWhenUsed="1" w:name="Table List 4"/>
+    <w:lsdException w:semiHidden="1" w:unhideWhenUsed="1" w:name="Table List 5"/>
+    <w:lsdException w:semiHidden="1" w:unhideWhenUsed="1" w:name="Table List 6"/>
+    <w:lsdException w:semiHidden="1" w:unhideWhenUsed="1" w:name="Table List 7"/>
+    <w:lsdException w:semiHidden="1" w:unhideWhenUsed="1" w:name="Table List 8"/>
+    <w:lsdException w:semiHidden="1" w:unhideWhenUsed="1" w:name="Table 3D effects 1"/>
+    <w:lsdException w:semiHidden="1" w:unhideWhenUsed="1" w:name="Table 3D effects 2"/>
+    <w:lsdException w:semiHidden="1" w:unhideWhenUsed="1" w:name="Table 3D effects 3"/>
+    <w:lsdException w:semiHidden="1" w:unhideWhenUsed="1" w:name="Table Contemporary"/>
+    <w:lsdException w:semiHidden="1" w:unhideWhenUsed="1" w:name="Table Elegant"/>
+    <w:lsdException w:semiHidden="1" w:unhideWhenUsed="1" w:name="Table Professional"/>
+    <w:lsdException w:semiHidden="1" w:unhideWhenUsed="1" w:name="Table Subtle 1"/>
+    <w:lsdException w:semiHidden="1" w:unhideWhenUsed="1" w:name="Table Subtle 2"/>
+    <w:lsdException w:semiHidden="1" w:unhideWhenUsed="1" w:name="Table Web 1"/>
+    <w:lsdException w:semiHidden="1" w:unhideWhenUsed="1" w:name="Table Web 2"/>
+    <w:lsdException w:semiHidden="1" w:unhideWhenUsed="1" w:name="Table Web 3"/>
+    <w:lsdException w:semiHidden="1" w:unhideWhenUsed="1" w:name="Balloon Text"/>
+    <w:lsdException w:uiPriority="39" w:name="Table Grid"/>
+    <w:lsdException w:semiHidden="1" w:unhideWhenUsed="1" w:name="Table Theme"/>
+    <w:lsdException w:semiHidden="1" w:name="Placeholder Text"/>
+    <w:lsdException w:qFormat="1" w:uiPriority="1" w:name="No Spacing"/>
+    <w:lsdException w:uiPriority="60" w:name="Light Shading"/>
+    <w:lsdException w:uiPriority="61" w:name="Light List"/>
+    <w:lsdException w:uiPriority="62" w:name="Light Grid"/>
+    <w:lsdException w:uiPriority="63" w:name="Medium Shading 1"/>
+    <w:lsdException w:uiPriority="64" w:name="Medium Shading 2"/>
+    <w:lsdException w:uiPriority="65" w:name="Medium List 1"/>
+    <w:lsdException w:uiPriority="66" w:name="Medium List 2"/>
+    <w:lsdException w:uiPriority="67" w:name="Medium Grid 1"/>
+    <w:lsdException w:uiPriority="68" w:name="Medium Grid 2"/>
+    <w:lsdException w:uiPriority="69" w:name="Medium Grid 3"/>
+    <w:lsdException w:uiPriority="70" w:name="Dark List"/>
+    <w:lsdException w:uiPriority="71" w:name="Colorful Shading"/>
+    <w:lsdException w:uiPriority="72" w:name="Colorful List"/>
+    <w:lsdException w:uiPriority="73" w:name="Colorful Grid"/>
+    <w:lsdException w:uiPriority="60" w:name="Light Shading Accent 1"/>
+    <w:lsdException w:uiPriority="61" w:name="Light List Accent 1"/>
+    <w:lsdException w:uiPriority="62" w:name="Light Grid Accent 1"/>
+    <w:lsdException w:uiPriority="63" w:name="Medium Shading 1 Accent 1"/>
+    <w:lsdException w:uiPriority="64" w:name="Medium Shading 2 Accent 1"/>
+    <w:lsdException w:uiPriority="65" w:name="Medium List 1 Accent 1"/>
+    <w:lsdException w:semiHidden="1" w:name="Revision"/>
+    <w:lsdException w:qFormat="1" w:uiPriority="34" w:name="List Paragraph"/>
+    <w:lsdException w:qFormat="1" w:uiPriority="29" w:name="Quote"/>
+    <w:lsdException w:qFormat="1" w:uiPriority="30" w:name="Intense Quote"/>
+    <w:lsdException w:uiPriority="66" w:name="Medium List 2 Accent 1"/>
+    <w:lsdException w:uiPriority="67" w:name="Medium Grid 1 Accent 1"/>
+    <w:lsdException w:uiPriority="68" w:name="Medium Grid 2 Accent 1"/>
+    <w:lsdException w:uiPriority="69" w:name="Medium Grid 3 Accent 1"/>
+    <w:lsdException w:uiPriority="70" w:name="Dark List Accent 1"/>
+    <w:lsdException w:uiPriority="71" w:name="Colorful Shading Accent 1"/>
+    <w:lsdException w:uiPriority="72" w:name="Colorful List Accent 1"/>
+    <w:lsdException w:uiPriority="73" w:name="Colorful Grid Accent 1"/>
+    <w:lsdException w:uiPriority="60" w:name="Light Shading Accent 2"/>
+    <w:lsdException w:uiPriority="61" w:name="Light List Accent 2"/>
+    <w:lsdException w:uiPriority="62" w:name="Light Grid Accent 2"/>
+    <w:lsdException w:uiPriority="63" w:name="Medium Shading 1 Accent 2"/>
+    <w:lsdException w:uiPriority="64" w:name="Medium Shading 2 Accent 2"/>
+    <w:lsdException w:uiPriority="65" w:name="Medium List 1 Accent 2"/>
+    <w:lsdException w:uiPriority="66" w:name="Medium List 2 Accent 2"/>
+    <w:lsdException w:uiPriority="67" w:name="Medium Grid 1 Accent 2"/>
+    <w:lsdException w:uiPriority="68" w:name="Medium Grid 2 Accent 2"/>
+    <w:lsdException w:uiPriority="69" w:name="Medium Grid 3 Accent 2"/>
+    <w:lsdException w:uiPriority="70" w:name="Dark List Accent 2"/>
+    <w:lsdException w:uiPriority="71" w:name="Colorful Shading Accent 2"/>
+    <w:lsdException w:uiPriority="72" w:name="Colorful List Accent 2"/>
+    <w:lsdException w:uiPriority="73" w:name="Colorful Grid Accent 2"/>
+    <w:lsdException w:uiPriority="60" w:name="Light Shading Accent 3"/>
+    <w:lsdException w:uiPriority="61" w:name="Light List Accent 3"/>
+    <w:lsdException w:uiPriority="62" w:name="Light Grid Accent 3"/>
+    <w:lsdException w:uiPriority="63" w:name="Medium Shading 1 Accent 3"/>
+    <w:lsdException w:uiPriority="64" w:name="Medium Shading 2 Accent 3"/>
+    <w:lsdException w:uiPriority="65" w:name="Medium List 1 Accent 3"/>
+    <w:lsdException w:uiPriority="66" w:name="Medium List 2 Accent 3"/>
+    <w:lsdException w:uiPriority="67" w:name="Medium Grid 1 Accent 3"/>
+    <w:lsdException w:uiPriority="68" w:name="Medium Grid 2 Accent 3"/>
+    <w:lsdException w:uiPriority="69" w:name="Medium Grid 3 Accent 3"/>
+    <w:lsdException w:uiPriority="70" w:name="Dark List Accent 3"/>
+    <w:lsdException w:uiPriority="71" w:name="Colorful Shading Accent 3"/>
+    <w:lsdException w:uiPriority="72" w:name="Colorful List Accent 3"/>
+    <w:lsdException w:uiPriority="73" w:name="Colorful Grid Accent 3"/>
+    <w:lsdException w:uiPriority="60" w:name="Light Shading Accent 4"/>
+    <w:lsdException w:uiPriority="61" w:name="Light List Accent 4"/>
+    <w:lsdException w:uiPriority="62" w:name="Light Grid Accent 4"/>
+    <w:lsdException w:uiPriority="63" w:name="Medium Shading 1 Accent 4"/>
+    <w:lsdException w:uiPriority="64" w:name="Medium Shading 2 Accent 4"/>
+    <w:lsdException w:uiPriority="65" w:name="Medium List 1 Accent 4"/>
+    <w:lsdException w:uiPriority="66" w:name="Medium List 2 Accent 4"/>
+    <w:lsdException w:uiPriority="67" w:name="Medium Grid 1 Accent 4"/>
+    <w:lsdException w:uiPriority="68" w:name="Medium Grid 2 Accent 4"/>
+    <w:lsdException w:uiPriority="69" w:name="Medium Grid 3 Accent 4"/>
+    <w:lsdException w:uiPriority="70" w:name="Dark List Accent 4"/>
+    <w:lsdException w:uiPriority="71" w:name="Colorful Shading Accent 4"/>
+    <w:lsdException w:uiPriority="72" w:name="Colorful List Accent 4"/>
+    <w:lsdException w:uiPriority="73" w:name="Colorful Grid Accent 4"/>
+    <w:lsdException w:uiPriority="60" w:name="Light Shading Accent 5"/>
+    <w:lsdException w:uiPriority="61" w:name="Light List Accent 5"/>
+    <w:lsdException w:uiPriority="62" w:name="Light Grid Accent 5"/>
+    <w:lsdException w:uiPriority="63" w:name="Medium Shading 1 Accent 5"/>
+    <w:lsdException w:uiPriority="64" w:name="Medium Shading 2 Accent 5"/>
+    <w:lsdException w:uiPriority="65" w:name="Medium List 1 Accent 5"/>
+    <w:lsdException w:uiPriority="66" w:name="Medium List 2 Accent 5"/>
+    <w:lsdException w:uiPriority="67" w:name="Medium Grid 1 Accent 5"/>
+    <w:lsdException w:uiPriority="68" w:name="Medium Grid 2 Accent 5"/>
+    <w:lsdException w:uiPriority="69" w:name="Medium Grid 3 Accent 5"/>
+    <w:lsdException w:uiPriority="70" w:name="Dark List Accent 5"/>
+    <w:lsdException w:uiPriority="71" w:name="Colorful Shading Accent 5"/>
+    <w:lsdException w:uiPriority="72" w:name="Colorful List Accent 5"/>
+    <w:lsdException w:uiPriority="73" w:name="Colorful Grid Accent 5"/>
+    <w:lsdException w:uiPriority="60" w:name="Light Shading Accent 6"/>
+    <w:lsdException w:uiPriority="61" w:name="Light List Accent 6"/>
+    <w:lsdException w:uiPriority="62" w:name="Light Grid Accent 6"/>
+    <w:lsdException w:uiPriority="63" w:name="Medium Shading 1 Accent 6"/>
+    <w:lsdException w:uiPriority="64" w:name="Medium Shading 2 Accent 6"/>
+    <w:lsdException w:uiPriority="65" w:name="Medium List 1 Accent 6"/>
+    <w:lsdException w:uiPriority="66" w:name="Medium List 2 Accent 6"/>
+    <w:lsdException w:uiPriority="67" w:name="Medium Grid 1 Accent 6"/>
+    <w:lsdException w:uiPriority="68" w:name="Medium Grid 2 Accent 6"/>
+    <w:lsdException w:uiPriority="69" w:name="Medium Grid 3 Accent 6"/>
+    <w:lsdException w:uiPriority="70" w:name="Dark List Accent 6"/>
+    <w:lsdException w:uiPriority="71" w:name="Colorful Shading Accent 6"/>
+    <w:lsdException w:uiPriority="72" w:name="Colorful List Accent 6"/>
+    <w:lsdException w:uiPriority="73" w:name="Colorful Grid Accent 6"/>
+    <w:lsdException w:qFormat="1" w:uiPriority="19" w:name="Subtle Emphasis"/>
+    <w:lsdException w:qFormat="1" w:uiPriority="21" w:name="Intense Emphasis"/>
+    <w:lsdException w:qFormat="1" w:uiPriority="31" w:name="Subtle Reference"/>
+    <w:lsdException w:qFormat="1" w:uiPriority="32" w:name="Intense Reference"/>
+    <w:lsdException w:qFormat="1" w:uiPriority="33" w:name="Book Title"/>
+    <w:lsdException w:semiHidden="1" w:uiPriority="37" w:unhideWhenUsed="1" w:name="Bibliography"/>
+    <w:lsdException w:qFormat="1" w:semiHidden="1" w:uiPriority="39" w:unhideWhenUsed="1" w:name="TOC Heading"/>
+    <w:lsdException w:uiPriority="41" w:name="Plain Table 1"/>
+    <w:lsdException w:uiPriority="42" w:name="Plain Table 2"/>
+    <w:lsdException w:uiPriority="43" w:name="Plain Table 3"/>
+    <w:lsdException w:uiPriority="44" w:name="Plain Table 4"/>
+    <w:lsdException w:uiPriority="45" w:name="Plain Table 5"/>
+    <w:lsdException w:uiPriority="40" w:name="Grid Table Light"/>
+    <w:lsdException w:uiPriority="46" w:name="Grid Table 1 Light"/>
+    <w:lsdException w:uiPriority="47" w:name="Grid Table 2"/>
+    <w:lsdException w:uiPriority="48" w:name="Grid Table 3"/>
+    <w:lsdException w:uiPriority="49" w:name="Grid Table 4"/>
+    <w:lsdException w:uiPriority="50" w:name="Grid Table 5 Dark"/>
+    <w:lsdException w:uiPriority="51" w:name="Grid Table 6 Colorful"/>
+    <w:lsdException w:uiPriority="52" w:name="Grid Table 7 Colorful"/>
+    <w:lsdException w:uiPriority="46" w:name="Grid Table 1 Light Accent 1"/>
+    <w:lsdException w:uiPriority="47" w:name="Grid Table 2 Accent 1"/>
+    <w:lsdException w:uiPriority="48" w:name="Grid Table 3 Accent 1"/>
+    <w:lsdException w:uiPriority="49" w:name="Grid Table 4 Accent 1"/>
+    <w:lsdException w:uiPriority="50" w:name="Grid Table 5 Dark Accent 1"/>
+    <w:lsdException w:uiPriority="51" w:name="Grid Table 6 Colorful Accent 1"/>
+    <w:lsdException w:uiPriority="52" w:name="Grid Table 7 Colorful Accent 1"/>
+    <w:lsdException w:uiPriority="46" w:name="Grid Table 1 Light Accent 2"/>
+    <w:lsdException w:uiPriority="47" w:name="Grid Table 2 Accent 2"/>
+    <w:lsdException w:uiPriority="48" w:name="Grid Table 3 Accent 2"/>
+    <w:lsdException w:uiPriority="49" w:name="Grid Table 4 Accent 2"/>
+    <w:lsdException w:uiPriority="50" w:name="Grid Table 5 Dark Accent 2"/>
+    <w:lsdException w:uiPriority="51" w:name="Grid Table 6 Colorful Accent 2"/>
+    <w:lsdException w:uiPriority="52" w:name="Grid Table 7 Colorful Accent 2"/>
+    <w:lsdException w:uiPriority="46" w:name="Grid Table 1 Light Accent 3"/>
+    <w:lsdException w:uiPriority="47" w:name="Grid Table 2 Accent 3"/>
+    <w:lsdException w:uiPriority="48" w:name="Grid Table 3 Accent 3"/>
+    <w:lsdException w:uiPriority="49" w:name="Grid Table 4 Accent 3"/>
+    <w:lsdException w:uiPriority="50" w:name="Grid Table 5 Dark Accent 3"/>
+    <w:lsdException w:uiPriority="51" w:name="Grid Table 6 Colorful Accent 3"/>
+    <w:lsdException w:uiPriority="52" w:name="Grid Table 7 Colorful Accent 3"/>
+    <w:lsdException w:uiPriority="46" w:name="Grid Table 1 Light Accent 4"/>
+    <w:lsdException w:uiPriority="47" w:name="Grid Table 2 Accent 4"/>
+    <w:lsdException w:uiPriority="48" w:name="Grid Table 3 Accent 4"/>
+    <w:lsdException w:uiPriority="49" w:name="Grid Table 4 Accent 4"/>
+    <w:lsdException w:uiPriority="50" w:name="Grid Table 5 Dark Accent 4"/>
+    <w:lsdException w:uiPriority="51" w:name="Grid Table 6 Colorful Accent 4"/>
+    <w:lsdException w:uiPriority="52" w:name="Grid Table 7 Colorful Accent 4"/>
+    <w:lsdException w:uiPriority="46" w:name="Grid Table 1 Light Accent 5"/>
+    <w:lsdException w:uiPriority="47" w:name="Grid Table 2 Accent 5"/>
+    <w:lsdException w:uiPriority="48" w:name="Grid Table 3 Accent 5"/>
+    <w:lsdException w:uiPriority="49" w:name="Grid Table 4 Accent 5"/>
+    <w:lsdException w:uiPriority="50" w:name="Grid Table 5 Dark Accent 5"/>
+    <w:lsdException w:uiPriority="51" w:name="Grid Table 6 Colorful Accent 5"/>
+    <w:lsdException w:uiPriority="52" w:name="Grid Table 7 Colorful Accent 5"/>
+    <w:lsdException w:uiPriority="46" w:name="Grid Table 1 Light Accent 6"/>
+    <w:lsdException w:uiPriority="47" w:name="Grid Table 2 Accent 6"/>
+    <w:lsdException w:uiPriority="48" w:name="Grid Table 3 Accent 6"/>
+    <w:lsdException w:uiPriority="49" w:name="Grid Table 4 Accent 6"/>
+    <w:lsdException w:uiPriority="50" w:name="Grid Table 5 Dark Accent 6"/>
+    <w:lsdException w:uiPriority="51" w:name="Grid Table 6 Colorful Accent 6"/>
+    <w:lsdException w:uiPriority="52" w:name="Grid Table 7 Colorful Accent 6"/>
+    <w:lsdException w:uiPriority="46" w:name="List Table 1 Light"/>
+    <w:lsdException w:uiPriority="47" w:name="List Table 2"/>
+    <w:lsdException w:uiPriority="48" w:name="List Table 3"/>
+    <w:lsdException w:uiPriority="49" w:name="List Table 4"/>
+    <w:lsdException w:uiPriority="50" w:name="List Table 5 Dark"/>
+    <w:lsdException w:uiPriority="51" w:name="List Table 6 Colorful"/>
+    <w:lsdException w:uiPriority="52" w:name="List Table 7 Colorful"/>
+    <w:lsdException w:uiPriority="46" w:name="List Table 1 Light Accent 1"/>
+    <w:lsdException w:uiPriority="47" w:name="List Table 2 Accent 1"/>
+    <w:lsdException w:uiPriority="48" w:name="List Table 3 Accent 1"/>
+    <w:lsdException w:uiPriority="49" w:name="List Table 4 Accent 1"/>
+    <w:lsdException w:uiPriority="50" w:name="List Table 5 Dark Accent 1"/>
+    <w:lsdException w:uiPriority="51" w:name="List Table 6 Colorful Accent 1"/>
+    <w:lsdException w:uiPriority="52" w:name="List Table 7 Colorful Accent 1"/>
+    <w:lsdException w:uiPriority="46" w:name="List Table 1 Light Accent 2"/>
+    <w:lsdException w:uiPriority="47" w:name="List Table 2 Accent 2"/>
+    <w:lsdException w:uiPriority="48" w:name="List Table 3 Accent 2"/>
+    <w:lsdException w:uiPriority="49" w:name="List Table 4 Accent 2"/>
+    <w:lsdException w:uiPriority="50" w:name="List Table 5 Dark Accent 2"/>
+    <w:lsdException w:uiPriority="51" w:name="List Table 6 Colorful Accent 2"/>
+    <w:lsdException w:uiPriority="52" w:name="List Table 7 Colorful Accent 2"/>
+    <w:lsdException w:uiPriority="46" w:name="List Table 1 Light Accent 3"/>
+    <w:lsdException w:uiPriority="47" w:name="List Table 2 Accent 3"/>
+    <w:lsdException w:uiPriority="48" w:name="List Table 3 Accent 3"/>
+    <w:lsdException w:uiPriority="49" w:name="List Table 4 Accent 3"/>
+    <w:lsdException w:uiPriority="50" w:name="List Table 5 Dark Accent 3"/>
+    <w:lsdException w:uiPriority="51" w:name="List Table 6 Colorful Accent 3"/>
+    <w:lsdException w:uiPriority="52" w:name="List Table 7 Colorful Accent 3"/>
+    <w:lsdException w:uiPriority="46" w:name="List Table 1 Light Accent 4"/>
+    <w:lsdException w:uiPriority="47" w:name="List Table 2 Accent 4"/>
+    <w:lsdException w:uiPriority="48" w:name="List Table 3 Accent 4"/>
+    <w:lsdException w:uiPriority="49" w:name="List Table 4 Accent 4"/>
+    <w:lsdException w:uiPriority="50" w:name="List Table 5 Dark Accent 4"/>
+    <w:lsdException w:uiPriority="51" w:name="List Table 6 Colorful Accent 4"/>
+    <w:lsdException w:uiPriority="52" w:name="List Table 7 Colorful Accent 4"/>
+    <w:lsdException w:uiPriority="46" w:name="List Table 1 Light Accent 5"/>
+    <w:lsdException w:uiPriority="47" w:name="List Table 2 Accent 5"/>
+    <w:lsdException w:uiPriority="48" w:name="List Table 3 Accent 5"/>
+    <w:lsdException w:uiPriority="49" w:name="List Table 4 Accent 5"/>
+    <w:lsdException w:uiPriority="50" w:name="List Table 5 Dark Accent 5"/>
+    <w:lsdException w:uiPriority="51" w:name="List Table 6 Colorful Accent 5"/>
+    <w:lsdException w:uiPriority="52" w:name="List Table 7 Colorful Accent 5"/>
+    <w:lsdException w:uiPriority="46" w:name="List Table 1 Light Accent 6"/>
+    <w:lsdException w:uiPriority="47" w:name="List Table 2 Accent 6"/>
+    <w:lsdException w:uiPriority="48" w:name="List Table 3 Accent 6"/>
+    <w:lsdException w:uiPriority="49" w:name="List Table 4 Accent 6"/>
+    <w:lsdException w:uiPriority="50" w:name="List Table 5 Dark Accent 6"/>
+    <w:lsdException w:uiPriority="51" w:name="List Table 6 Colorful Accent 6"/>
+    <w:lsdException w:uiPriority="52" w:name="List Table 7 Colorful Accent 6"/>
   </w:latentStyles>
-  <w:style w:type="paragraph" w:default="1" w:styleId="Normal">
+  <w:style w:type="paragraph" w:styleId="Normal" w:default="1">
     <w:name w:val="Normal"/>
     <w:qFormat/>
     <w:pPr>
-      <w:suppressAutoHyphens/>
-      <w:spacing w:after="160"/>
+      <w:widowControl/>
+      <w:suppressAutoHyphens w:val="true"/>
+      <w:bidi w:val="0"/>
+      <w:spacing w:before="0" w:after="160" w:lineRule="auto" w:line="259"/>
+      <w:jc w:val="left"/>
     </w:pPr>
+    <w:rPr>
+      <w:rFonts w:ascii="Calibri" w:hAnsi="Calibri" w:eastAsia="Droid Sans Fallback" w:cs="Times New Roman"/>
+      <w:color w:val="auto"/>
+      <w:sz w:val="22"/>
+      <w:szCs w:val="22"/>
+      <w:lang w:val="en-US" w:eastAsia="zh-TW" w:bidi="ar-SA"/>
+    </w:rPr>
   </w:style>
-  <w:style w:type="character" w:default="1" w:styleId="DefaultParagraphFont">
+  <w:style w:type="character" w:styleId="DefaultParagraphFont" w:default="1">
     <w:name w:val="Default Paragraph Font"/>
     <w:uiPriority w:val="1"/>
     <w:semiHidden/>
     <w:unhideWhenUsed/>
+    <w:rPr/>
   </w:style>
-  <w:style w:type="table" w:default="1" w:styleId="TableNormal">
-    <w:name w:val="Normal Table"/>
-    <w:uiPriority w:val="99"/>
-    <w:semiHidden/>
-    <w:unhideWhenUsed/>
-    <w:tblPr>
-      <w:tblInd w:w="0" w:type="dxa"/>
-      <w:tblCellMar>
-        <w:top w:w="0" w:type="dxa"/>
-        <w:left w:w="108" w:type="dxa"/>
-        <w:bottom w:w="0" w:type="dxa"/>
-        <w:right w:w="108" w:type="dxa"/>
-      </w:tblCellMar>
-    </w:tblPr>
-  </w:style>
-  <w:style w:type="numbering" w:default="1" w:styleId="NoList">
-    <w:name w:val="No List"/>
-    <w:uiPriority w:val="99"/>
-    <w:semiHidden/>
-    <w:unhideWhenUsed/>
-  </w:style>
-  <w:style w:type="character" w:customStyle="1" w:styleId="ListLabel1">
+  <w:style w:type="character" w:styleId="ListLabel1" w:customStyle="1">
     <w:name w:val="ListLabel 1"/>
     <w:rPr>
       <w:rFonts w:cs="Courier New"/>
     </w:rPr>
   </w:style>
-  <w:style w:type="paragraph" w:customStyle="1" w:styleId="Heading">
+  <w:style w:type="character" w:styleId="InternetLink">
+    <w:name w:val="Internet Link"/>
+    <w:uiPriority w:val="99"/>
+    <w:unhideWhenUsed/>
+    <w:rsid w:val="007631e9"/>
+    <w:basedOn w:val="DefaultParagraphFont"/>
+    <w:rPr>
+      <w:color w:val="0563C1"/>
+      <w:u w:val="single"/>
+      <w:lang w:val="zxx" w:eastAsia="zxx" w:bidi="zxx"/>
+    </w:rPr>
+  </w:style>
+  <w:style w:type="character" w:styleId="ListLabel2">
+    <w:name w:val="ListLabel 2"/>
+    <w:rPr>
+      <w:rFonts w:cs="Symbol"/>
+    </w:rPr>
+  </w:style>
+  <w:style w:type="character" w:styleId="ListLabel3">
+    <w:name w:val="ListLabel 3"/>
+    <w:rPr>
+      <w:rFonts w:cs="Courier New"/>
+    </w:rPr>
+  </w:style>
+  <w:style w:type="character" w:styleId="ListLabel4">
+    <w:name w:val="ListLabel 4"/>
+    <w:rPr>
+      <w:rFonts w:cs="Wingdings"/>
+    </w:rPr>
+  </w:style>
+  <w:style w:type="character" w:styleId="VisitedInternetLink">
+    <w:name w:val="Visited Internet Link"/>
+    <w:rPr>
+      <w:color w:val="800000"/>
+      <w:u w:val="single"/>
+      <w:lang w:val="zxx" w:eastAsia="zxx" w:bidi="zxx"/>
+    </w:rPr>
+  </w:style>
+  <w:style w:type="paragraph" w:styleId="Heading" w:customStyle="1">
     <w:name w:val="Heading"/>
     <w:basedOn w:val="Normal"/>
     <w:next w:val="TextBody"/>
@@ -1946,26 +1903,53 @@
       <w:spacing w:before="240" w:after="120"/>
     </w:pPr>
     <w:rPr>
-      <w:rFonts w:ascii="Liberation Sans" w:hAnsi="Liberation Sans" w:cs="FreeSans"/>
+      <w:rFonts w:ascii="Liberation Sans" w:hAnsi="Liberation Sans" w:eastAsia="Droid Sans Fallback" w:cs="FreeSans"/>
       <w:sz w:val="28"/>
       <w:szCs w:val="28"/>
     </w:rPr>
   </w:style>
-  <w:style w:type="paragraph" w:customStyle="1" w:styleId="TextBody">
+  <w:style w:type="paragraph" w:styleId="TextBody" w:customStyle="1">
     <w:name w:val="Text Body"/>
     <w:basedOn w:val="Normal"/>
     <w:pPr>
-      <w:spacing w:after="140" w:line="288" w:lineRule="auto"/>
+      <w:spacing w:lineRule="auto" w:line="288" w:before="0" w:after="140"/>
     </w:pPr>
+    <w:rPr/>
   </w:style>
   <w:style w:type="paragraph" w:styleId="List">
     <w:name w:val="List"/>
     <w:basedOn w:val="TextBody"/>
+    <w:pPr/>
     <w:rPr>
       <w:rFonts w:cs="FreeSans"/>
     </w:rPr>
   </w:style>
   <w:style w:type="paragraph" w:styleId="Caption">
+    <w:name w:val="Caption"/>
+    <w:basedOn w:val="Normal"/>
+    <w:pPr>
+      <w:suppressLineNumbers/>
+      <w:spacing w:before="120" w:after="120"/>
+    </w:pPr>
+    <w:rPr>
+      <w:rFonts w:cs="FreeSans"/>
+      <w:i/>
+      <w:iCs/>
+      <w:sz w:val="24"/>
+      <w:szCs w:val="24"/>
+    </w:rPr>
+  </w:style>
+  <w:style w:type="paragraph" w:styleId="Index" w:customStyle="1">
+    <w:name w:val="Index"/>
+    <w:basedOn w:val="Normal"/>
+    <w:pPr>
+      <w:suppressLineNumbers/>
+    </w:pPr>
+    <w:rPr>
+      <w:rFonts w:cs="FreeSans"/>
+    </w:rPr>
+  </w:style>
+  <w:style w:type="paragraph" w:styleId="Caption1">
     <w:name w:val="caption"/>
     <w:basedOn w:val="Normal"/>
     <w:pPr>
@@ -1980,37 +1964,39 @@
       <w:szCs w:val="24"/>
     </w:rPr>
   </w:style>
-  <w:style w:type="paragraph" w:customStyle="1" w:styleId="Index">
-    <w:name w:val="Index"/>
+  <w:style w:type="paragraph" w:styleId="ListParagraph">
+    <w:name w:val="List Paragraph"/>
+    <w:uiPriority w:val="34"/>
+    <w:qFormat/>
+    <w:rsid w:val="006e17f6"/>
     <w:basedOn w:val="Normal"/>
     <w:pPr>
-      <w:suppressLineNumbers/>
-    </w:pPr>
-    <w:rPr>
-      <w:rFonts w:cs="FreeSans"/>
-    </w:rPr>
-  </w:style>
-  <w:style w:type="paragraph" w:styleId="ListParagraph">
-    <w:name w:val="List Paragraph"/>
-    <w:basedOn w:val="Normal"/>
-    <w:uiPriority w:val="34"/>
-    <w:qFormat/>
-    <w:rsid w:val="006E17F6"/>
-    <w:pPr>
-      <w:ind w:left="720"/>
+      <w:spacing w:before="0" w:after="160"/>
+      <w:ind w:left="720" w:right="0" w:hanging="0"/>
       <w:contextualSpacing/>
     </w:pPr>
+    <w:rPr/>
   </w:style>
-  <w:style w:type="character" w:styleId="Hyperlink">
-    <w:name w:val="Hyperlink"/>
-    <w:basedOn w:val="DefaultParagraphFont"/>
+  <w:style w:type="numbering" w:styleId="NoList" w:default="1">
+    <w:name w:val="No List"/>
     <w:uiPriority w:val="99"/>
+    <w:semiHidden/>
     <w:unhideWhenUsed/>
-    <w:rsid w:val="007631E9"/>
-    <w:rPr>
-      <w:color w:val="0563C1" w:themeColor="hyperlink"/>
-      <w:u w:val="single"/>
-    </w:rPr>
+  </w:style>
+  <w:style w:type="table" w:default="1" w:styleId="TableNormal">
+    <w:name w:val="Normal Table"/>
+    <w:uiPriority w:val="99"/>
+    <w:semiHidden/>
+    <w:unhideWhenUsed/>
+    <w:tblPr>
+      <w:tblInd w:type="dxa" w:w="0"/>
+      <w:tblCellMar>
+        <w:top w:w="0" w:type="dxa"/>
+        <w:left w:w="108" w:type="dxa"/>
+        <w:bottom w:w="0" w:type="dxa"/>
+        <w:right w:w="108" w:type="dxa"/>
+      </w:tblCellMar>
+    </w:tblPr>
   </w:style>
 </w:styles>
 </file>

</xml_diff>

<commit_message>
Created SMS.cpp, a separate application that will send SMS message
</commit_message>
<xml_diff>
--- a/ForecastSend Documentation.docx
+++ b/ForecastSend Documentation.docx
@@ -1094,13 +1094,59 @@
           <w:t>https://www.twilio.com/blog/2010/12/new-c-twilio-api-wrapper-by-laurent-luce.html</w:t>
         </w:r>
       </w:hyperlink>
+      <w:r>
+        <w:rPr>
+          <w:sz w:val="24"/>
+          <w:szCs w:val="24"/>
+        </w:rPr>
+        <w:t xml:space="preserve"> </w:t>
+      </w:r>
+    </w:p>
+    <w:p>
+      <w:pPr>
+        <w:pStyle w:val="ListParagraph"/>
+        <w:numPr>
+          <w:ilvl w:val="1"/>
+          <w:numId w:val="1"/>
+        </w:numPr>
+        <w:rPr>
+          <w:sz w:val="24"/>
+          <w:szCs w:val="24"/>
+        </w:rPr>
+      </w:pPr>
+      <w:r>
+        <w:rPr>
+          <w:sz w:val="24"/>
+          <w:szCs w:val="24"/>
+        </w:rPr>
+        <w:t>TwiML:</w:t>
+      </w:r>
+    </w:p>
+    <w:p>
+      <w:pPr>
+        <w:pStyle w:val="ListParagraph"/>
+        <w:numPr>
+          <w:ilvl w:val="2"/>
+          <w:numId w:val="1"/>
+        </w:numPr>
+        <w:rPr>
+          <w:rStyle w:val="InternetLink"/>
+          <w:b w:val="false"/>
+          <w:bCs w:val="false"/>
+          <w:sz w:val="24"/>
+          <w:szCs w:val="24"/>
+        </w:rPr>
+      </w:pPr>
       <w:hyperlink r:id="rId4">
         <w:r>
           <w:rPr>
+            <w:rStyle w:val="InternetLink"/>
+            <w:b w:val="false"/>
+            <w:bCs w:val="false"/>
             <w:sz w:val="24"/>
             <w:szCs w:val="24"/>
           </w:rPr>
-          <w:t xml:space="preserve"> </w:t>
+          <w:t>https://www.twilio.com/docs/api/twiml</w:t>
         </w:r>
       </w:hyperlink>
     </w:p>
@@ -1832,12 +1878,12 @@
       <w:widowControl/>
       <w:suppressAutoHyphens w:val="true"/>
       <w:bidi w:val="0"/>
-      <w:spacing w:before="0" w:after="160" w:lineRule="auto" w:line="259"/>
+      <w:spacing w:lineRule="auto" w:line="259" w:before="0" w:after="160"/>
       <w:jc w:val="left"/>
     </w:pPr>
     <w:rPr>
       <w:rFonts w:ascii="Calibri" w:hAnsi="Calibri" w:eastAsia="Droid Sans Fallback" w:cs="Times New Roman"/>
-      <w:color w:val="auto"/>
+      <w:color w:val="00000A"/>
       <w:sz w:val="22"/>
       <w:szCs w:val="22"/>
       <w:lang w:val="en-US" w:eastAsia="zh-TW" w:bidi="ar-SA"/>
@@ -1892,6 +1938,24 @@
       <w:color w:val="800000"/>
       <w:u w:val="single"/>
       <w:lang w:val="zxx" w:eastAsia="zxx" w:bidi="zxx"/>
+    </w:rPr>
+  </w:style>
+  <w:style w:type="character" w:styleId="ListLabel5">
+    <w:name w:val="ListLabel 5"/>
+    <w:rPr>
+      <w:rFonts w:cs="Symbol"/>
+    </w:rPr>
+  </w:style>
+  <w:style w:type="character" w:styleId="ListLabel6">
+    <w:name w:val="ListLabel 6"/>
+    <w:rPr>
+      <w:rFonts w:cs="Courier New"/>
+    </w:rPr>
+  </w:style>
+  <w:style w:type="character" w:styleId="ListLabel7">
+    <w:name w:val="ListLabel 7"/>
+    <w:rPr>
+      <w:rFonts w:cs="Wingdings"/>
     </w:rPr>
   </w:style>
   <w:style w:type="paragraph" w:styleId="Heading" w:customStyle="1">

</xml_diff>

<commit_message>
Starting on the TwiML part
</commit_message>
<xml_diff>
--- a/ForecastSend Documentation.docx
+++ b/ForecastSend Documentation.docx
@@ -1149,6 +1149,154 @@
           <w:t>https://www.twilio.com/docs/api/twiml</w:t>
         </w:r>
       </w:hyperlink>
+    </w:p>
+    <w:p>
+      <w:pPr>
+        <w:pStyle w:val="ListParagraph"/>
+        <w:numPr>
+          <w:ilvl w:val="1"/>
+          <w:numId w:val="1"/>
+        </w:numPr>
+        <w:rPr>
+          <w:rStyle w:val="InternetLink"/>
+          <w:b w:val="false"/>
+          <w:bCs w:val="false"/>
+          <w:color w:val="000000"/>
+          <w:sz w:val="24"/>
+          <w:szCs w:val="24"/>
+          <w:u w:val="none"/>
+        </w:rPr>
+      </w:pPr>
+      <w:r>
+        <w:rPr>
+          <w:rStyle w:val="InternetLink"/>
+          <w:b w:val="false"/>
+          <w:bCs w:val="false"/>
+          <w:color w:val="000000"/>
+          <w:sz w:val="24"/>
+          <w:szCs w:val="24"/>
+          <w:u w:val="none"/>
+        </w:rPr>
+        <w:t>Set up server and deploy to external URL:</w:t>
+      </w:r>
+    </w:p>
+    <w:p>
+      <w:pPr>
+        <w:pStyle w:val="ListParagraph"/>
+        <w:numPr>
+          <w:ilvl w:val="2"/>
+          <w:numId w:val="1"/>
+        </w:numPr>
+        <w:rPr>
+          <w:rStyle w:val="InternetLink"/>
+          <w:b w:val="false"/>
+          <w:bCs w:val="false"/>
+          <w:color w:val="000000"/>
+          <w:sz w:val="24"/>
+          <w:szCs w:val="24"/>
+          <w:u w:val="none"/>
+        </w:rPr>
+      </w:pPr>
+      <w:r>
+        <w:rPr>
+          <w:rStyle w:val="InternetLink"/>
+          <w:b w:val="false"/>
+          <w:bCs w:val="false"/>
+          <w:color w:val="000000"/>
+          <w:sz w:val="24"/>
+          <w:szCs w:val="24"/>
+          <w:u w:val="none"/>
+        </w:rPr>
+        <w:t>Web Server:</w:t>
+      </w:r>
+    </w:p>
+    <w:p>
+      <w:pPr>
+        <w:pStyle w:val="ListParagraph"/>
+        <w:numPr>
+          <w:ilvl w:val="3"/>
+          <w:numId w:val="1"/>
+        </w:numPr>
+        <w:rPr>
+          <w:rStyle w:val="InternetLink"/>
+          <w:b w:val="false"/>
+          <w:bCs w:val="false"/>
+          <w:color w:val="000000"/>
+          <w:sz w:val="24"/>
+          <w:szCs w:val="24"/>
+          <w:u w:val="none"/>
+        </w:rPr>
+      </w:pPr>
+      <w:hyperlink r:id="rId5">
+        <w:r>
+          <w:rPr>
+            <w:rStyle w:val="InternetLink"/>
+            <w:b w:val="false"/>
+            <w:bCs w:val="false"/>
+            <w:color w:val="000000"/>
+            <w:sz w:val="24"/>
+            <w:szCs w:val="24"/>
+            <w:u w:val="none"/>
+          </w:rPr>
+          <w:t>https://github.com/eidheim/Simple-Web-Server</w:t>
+        </w:r>
+      </w:hyperlink>
+      <w:r>
+        <w:rPr>
+          <w:rStyle w:val="InternetLink"/>
+          <w:b w:val="false"/>
+          <w:bCs w:val="false"/>
+          <w:color w:val="000000"/>
+          <w:sz w:val="24"/>
+          <w:szCs w:val="24"/>
+          <w:u w:val="none"/>
+        </w:rPr>
+        <w:t xml:space="preserve"> </w:t>
+      </w:r>
+    </w:p>
+    <w:p>
+      <w:pPr>
+        <w:pStyle w:val="ListParagraph"/>
+        <w:numPr>
+          <w:ilvl w:val="2"/>
+          <w:numId w:val="1"/>
+        </w:numPr>
+        <w:rPr>
+          <w:rStyle w:val="InternetLink"/>
+          <w:b w:val="false"/>
+          <w:bCs w:val="false"/>
+          <w:color w:val="000000"/>
+          <w:sz w:val="24"/>
+          <w:szCs w:val="24"/>
+          <w:u w:val="none"/>
+        </w:rPr>
+      </w:pPr>
+      <w:hyperlink r:id="rId6">
+        <w:r>
+          <w:rPr>
+            <w:rStyle w:val="InternetLink"/>
+            <w:b w:val="false"/>
+            <w:bCs w:val="false"/>
+            <w:color w:val="000000"/>
+            <w:sz w:val="24"/>
+            <w:szCs w:val="24"/>
+            <w:u w:val="none"/>
+          </w:rPr>
+          <w:t>https://www.twilio.com/docs/quickstart/php/ios-client/setup</w:t>
+        </w:r>
+      </w:hyperlink>
+      <w:r>
+        <w:rPr>
+          <w:rStyle w:val="InternetLink"/>
+          <w:b w:val="false"/>
+          <w:bCs w:val="false"/>
+          <w:color w:val="000000"/>
+          <w:sz w:val="24"/>
+          <w:szCs w:val="24"/>
+          <w:u w:val="none"/>
+        </w:rPr>
+        <w:t xml:space="preserve"> </w:t>
+      </w:r>
     </w:p>
     <w:p>
       <w:pPr>
@@ -1958,6 +2106,24 @@
       <w:rFonts w:cs="Wingdings"/>
     </w:rPr>
   </w:style>
+  <w:style w:type="character" w:styleId="ListLabel8">
+    <w:name w:val="ListLabel 8"/>
+    <w:rPr>
+      <w:rFonts w:cs="Symbol"/>
+    </w:rPr>
+  </w:style>
+  <w:style w:type="character" w:styleId="ListLabel9">
+    <w:name w:val="ListLabel 9"/>
+    <w:rPr>
+      <w:rFonts w:cs="Courier New"/>
+    </w:rPr>
+  </w:style>
+  <w:style w:type="character" w:styleId="ListLabel10">
+    <w:name w:val="ListLabel 10"/>
+    <w:rPr>
+      <w:rFonts w:cs="Wingdings"/>
+    </w:rPr>
+  </w:style>
   <w:style w:type="paragraph" w:styleId="Heading" w:customStyle="1">
     <w:name w:val="Heading"/>
     <w:basedOn w:val="Normal"/>

</xml_diff>

<commit_message>
Added some stuff about servers to the Documentation
</commit_message>
<xml_diff>
--- a/ForecastSend Documentation.docx
+++ b/ForecastSend Documentation.docx
@@ -1297,6 +1297,82 @@
         </w:rPr>
         <w:t xml:space="preserve"> </w:t>
       </w:r>
+    </w:p>
+    <w:p>
+      <w:pPr>
+        <w:pStyle w:val="ListParagraph"/>
+        <w:numPr>
+          <w:ilvl w:val="1"/>
+          <w:numId w:val="1"/>
+        </w:numPr>
+        <w:rPr>
+          <w:rStyle w:val="InternetLink"/>
+          <w:b w:val="false"/>
+          <w:bCs w:val="false"/>
+          <w:color w:val="000000"/>
+          <w:sz w:val="24"/>
+          <w:szCs w:val="24"/>
+          <w:u w:val="none"/>
+        </w:rPr>
+      </w:pPr>
+      <w:r>
+        <w:rPr>
+          <w:rStyle w:val="InternetLink"/>
+          <w:b w:val="false"/>
+          <w:bCs w:val="false"/>
+          <w:color w:val="000000"/>
+          <w:sz w:val="24"/>
+          <w:szCs w:val="24"/>
+          <w:u w:val="none"/>
+        </w:rPr>
+        <w:t>Building a Web Server</w:t>
+      </w:r>
+    </w:p>
+    <w:p>
+      <w:pPr>
+        <w:pStyle w:val="ListParagraph"/>
+        <w:numPr>
+          <w:ilvl w:val="2"/>
+          <w:numId w:val="1"/>
+        </w:numPr>
+        <w:rPr>
+          <w:rStyle w:val="InternetLink"/>
+          <w:b w:val="false"/>
+          <w:bCs w:val="false"/>
+          <w:color w:val="000000"/>
+          <w:sz w:val="24"/>
+          <w:szCs w:val="24"/>
+          <w:u w:val="none"/>
+        </w:rPr>
+      </w:pPr>
+      <w:hyperlink r:id="rId7">
+        <w:r>
+          <w:rPr>
+            <w:rStyle w:val="InternetLink"/>
+            <w:b w:val="false"/>
+            <w:bCs w:val="false"/>
+            <w:color w:val="000000"/>
+            <w:sz w:val="24"/>
+            <w:szCs w:val="24"/>
+            <w:u w:val="none"/>
+          </w:rPr>
+          <w:t>https://ruslanspivak.com/lsbaws-part1/</w:t>
+        </w:r>
+      </w:hyperlink>
+      <w:hyperlink r:id="rId8">
+        <w:r>
+          <w:rPr>
+            <w:rStyle w:val="InternetLink"/>
+            <w:b w:val="false"/>
+            <w:bCs w:val="false"/>
+            <w:color w:val="000000"/>
+            <w:sz w:val="24"/>
+            <w:szCs w:val="24"/>
+            <w:u w:val="none"/>
+          </w:rPr>
+          <w:t xml:space="preserve"> </w:t>
+        </w:r>
+      </w:hyperlink>
     </w:p>
     <w:p>
       <w:pPr>
@@ -2124,6 +2200,24 @@
       <w:rFonts w:cs="Wingdings"/>
     </w:rPr>
   </w:style>
+  <w:style w:type="character" w:styleId="ListLabel11">
+    <w:name w:val="ListLabel 11"/>
+    <w:rPr>
+      <w:rFonts w:cs="Symbol"/>
+    </w:rPr>
+  </w:style>
+  <w:style w:type="character" w:styleId="ListLabel12">
+    <w:name w:val="ListLabel 12"/>
+    <w:rPr>
+      <w:rFonts w:cs="Courier New"/>
+    </w:rPr>
+  </w:style>
+  <w:style w:type="character" w:styleId="ListLabel13">
+    <w:name w:val="ListLabel 13"/>
+    <w:rPr>
+      <w:rFonts w:cs="Wingdings"/>
+    </w:rPr>
+  </w:style>
   <w:style w:type="paragraph" w:styleId="Heading" w:customStyle="1">
     <w:name w:val="Heading"/>
     <w:basedOn w:val="Normal"/>

</xml_diff>

<commit_message>
Added some server information to the documentation
</commit_message>
<xml_diff>
--- a/ForecastSend Documentation.docx
+++ b/ForecastSend Documentation.docx
@@ -1282,10 +1282,31 @@
             <w:szCs w:val="24"/>
             <w:u w:val="none"/>
           </w:rPr>
-          <w:t>https://www.twilio.com/docs/quickstart/php/ios-client/setup</w:t>
+          <w:t>https://www.twilio.com/docs/quickstart/python/devenvironment</w:t>
         </w:r>
       </w:hyperlink>
-      <w:r>
+      <w:hyperlink r:id="rId7">
+        <w:r>
+          <w:rPr>
+            <w:rStyle w:val="InternetLink"/>
+            <w:b w:val="false"/>
+            <w:bCs w:val="false"/>
+            <w:color w:val="000000"/>
+            <w:sz w:val="24"/>
+            <w:szCs w:val="24"/>
+            <w:u w:val="none"/>
+          </w:rPr>
+          <w:t xml:space="preserve"> </w:t>
+        </w:r>
+      </w:hyperlink>
+    </w:p>
+    <w:p>
+      <w:pPr>
+        <w:pStyle w:val="ListParagraph"/>
+        <w:numPr>
+          <w:ilvl w:val="2"/>
+          <w:numId w:val="1"/>
+        </w:numPr>
         <w:rPr>
           <w:rStyle w:val="InternetLink"/>
           <w:b w:val="false"/>
@@ -1295,16 +1316,22 @@
           <w:szCs w:val="24"/>
           <w:u w:val="none"/>
         </w:rPr>
-        <w:t xml:space="preserve"> </w:t>
-      </w:r>
-    </w:p>
-    <w:p>
-      <w:pPr>
-        <w:pStyle w:val="ListParagraph"/>
-        <w:numPr>
-          <w:ilvl w:val="1"/>
-          <w:numId w:val="1"/>
-        </w:numPr>
+      </w:pPr>
+      <w:hyperlink r:id="rId8">
+        <w:r>
+          <w:rPr>
+            <w:rStyle w:val="InternetLink"/>
+            <w:b w:val="false"/>
+            <w:bCs w:val="false"/>
+            <w:color w:val="000000"/>
+            <w:sz w:val="24"/>
+            <w:szCs w:val="24"/>
+            <w:u w:val="none"/>
+          </w:rPr>
+          <w:t>https://www.twilio.com/docs/quickstart/php/android-client/setup</w:t>
+        </w:r>
+      </w:hyperlink>
+      <w:r>
         <w:rPr>
           <w:rStyle w:val="InternetLink"/>
           <w:b w:val="false"/>
@@ -1314,8 +1341,16 @@
           <w:szCs w:val="24"/>
           <w:u w:val="none"/>
         </w:rPr>
-      </w:pPr>
-      <w:r>
+        <w:t xml:space="preserve"> </w:t>
+      </w:r>
+    </w:p>
+    <w:p>
+      <w:pPr>
+        <w:pStyle w:val="ListParagraph"/>
+        <w:numPr>
+          <w:ilvl w:val="1"/>
+          <w:numId w:val="1"/>
+        </w:numPr>
         <w:rPr>
           <w:rStyle w:val="InternetLink"/>
           <w:b w:val="false"/>
@@ -1325,16 +1360,8 @@
           <w:szCs w:val="24"/>
           <w:u w:val="none"/>
         </w:rPr>
-        <w:t>Building a Web Server</w:t>
-      </w:r>
-    </w:p>
-    <w:p>
-      <w:pPr>
-        <w:pStyle w:val="ListParagraph"/>
-        <w:numPr>
-          <w:ilvl w:val="2"/>
-          <w:numId w:val="1"/>
-        </w:numPr>
+      </w:pPr>
+      <w:r>
         <w:rPr>
           <w:rStyle w:val="InternetLink"/>
           <w:b w:val="false"/>
@@ -1344,8 +1371,27 @@
           <w:szCs w:val="24"/>
           <w:u w:val="none"/>
         </w:rPr>
-      </w:pPr>
-      <w:hyperlink r:id="rId7">
+        <w:t>Building a Web Server</w:t>
+      </w:r>
+    </w:p>
+    <w:p>
+      <w:pPr>
+        <w:pStyle w:val="ListParagraph"/>
+        <w:numPr>
+          <w:ilvl w:val="2"/>
+          <w:numId w:val="1"/>
+        </w:numPr>
+        <w:rPr>
+          <w:rStyle w:val="InternetLink"/>
+          <w:b w:val="false"/>
+          <w:bCs w:val="false"/>
+          <w:color w:val="000000"/>
+          <w:sz w:val="24"/>
+          <w:szCs w:val="24"/>
+          <w:u w:val="none"/>
+        </w:rPr>
+      </w:pPr>
+      <w:hyperlink r:id="rId9">
         <w:r>
           <w:rPr>
             <w:rStyle w:val="InternetLink"/>
@@ -1359,20 +1405,138 @@
           <w:t>https://ruslanspivak.com/lsbaws-part1/</w:t>
         </w:r>
       </w:hyperlink>
-      <w:hyperlink r:id="rId8">
-        <w:r>
-          <w:rPr>
-            <w:rStyle w:val="InternetLink"/>
-            <w:b w:val="false"/>
-            <w:bCs w:val="false"/>
-            <w:color w:val="000000"/>
-            <w:sz w:val="24"/>
-            <w:szCs w:val="24"/>
-            <w:u w:val="none"/>
-          </w:rPr>
-          <w:t xml:space="preserve"> </w:t>
-        </w:r>
-      </w:hyperlink>
+      <w:r>
+        <w:rPr>
+          <w:rStyle w:val="InternetLink"/>
+          <w:b w:val="false"/>
+          <w:bCs w:val="false"/>
+          <w:color w:val="000000"/>
+          <w:sz w:val="24"/>
+          <w:szCs w:val="24"/>
+          <w:u w:val="none"/>
+        </w:rPr>
+        <w:t xml:space="preserve"> </w:t>
+      </w:r>
+    </w:p>
+    <w:p>
+      <w:pPr>
+        <w:pStyle w:val="ListParagraph"/>
+        <w:numPr>
+          <w:ilvl w:val="1"/>
+          <w:numId w:val="1"/>
+        </w:numPr>
+        <w:rPr>
+          <w:rStyle w:val="InternetLink"/>
+          <w:b w:val="false"/>
+          <w:bCs w:val="false"/>
+          <w:color w:val="000000"/>
+          <w:sz w:val="24"/>
+          <w:szCs w:val="24"/>
+          <w:u w:val="none"/>
+        </w:rPr>
+      </w:pPr>
+      <w:r>
+        <w:rPr>
+          <w:rStyle w:val="InternetLink"/>
+          <w:b w:val="false"/>
+          <w:bCs w:val="false"/>
+          <w:color w:val="000000"/>
+          <w:sz w:val="24"/>
+          <w:szCs w:val="24"/>
+          <w:u w:val="none"/>
+        </w:rPr>
+        <w:t>More Info:</w:t>
+      </w:r>
+    </w:p>
+    <w:p>
+      <w:pPr>
+        <w:pStyle w:val="ListParagraph"/>
+        <w:numPr>
+          <w:ilvl w:val="2"/>
+          <w:numId w:val="1"/>
+        </w:numPr>
+        <w:rPr>
+          <w:rStyle w:val="InternetLink"/>
+          <w:b w:val="false"/>
+          <w:bCs w:val="false"/>
+          <w:color w:val="000000"/>
+          <w:sz w:val="24"/>
+          <w:szCs w:val="24"/>
+          <w:u w:val="none"/>
+        </w:rPr>
+      </w:pPr>
+      <w:r>
+        <w:rPr>
+          <w:rStyle w:val="InternetLink"/>
+          <w:b w:val="false"/>
+          <w:bCs w:val="false"/>
+          <w:color w:val="000000"/>
+          <w:sz w:val="24"/>
+          <w:szCs w:val="24"/>
+          <w:u w:val="none"/>
+        </w:rPr>
+        <w:t>Basically create a web server and deploy it to an external URL</w:t>
+      </w:r>
+    </w:p>
+    <w:p>
+      <w:pPr>
+        <w:pStyle w:val="ListParagraph"/>
+        <w:numPr>
+          <w:ilvl w:val="2"/>
+          <w:numId w:val="1"/>
+        </w:numPr>
+        <w:rPr>
+          <w:rStyle w:val="InternetLink"/>
+          <w:b w:val="false"/>
+          <w:bCs w:val="false"/>
+          <w:color w:val="000000"/>
+          <w:sz w:val="24"/>
+          <w:szCs w:val="24"/>
+          <w:u w:val="none"/>
+        </w:rPr>
+      </w:pPr>
+      <w:r>
+        <w:rPr>
+          <w:rStyle w:val="InternetLink"/>
+          <w:b w:val="false"/>
+          <w:bCs w:val="false"/>
+          <w:color w:val="000000"/>
+          <w:sz w:val="24"/>
+          <w:szCs w:val="24"/>
+          <w:u w:val="none"/>
+        </w:rPr>
+        <w:t>On the web server you write the TwiML instructions</w:t>
+      </w:r>
+    </w:p>
+    <w:p>
+      <w:pPr>
+        <w:pStyle w:val="ListParagraph"/>
+        <w:numPr>
+          <w:ilvl w:val="2"/>
+          <w:numId w:val="1"/>
+        </w:numPr>
+        <w:rPr>
+          <w:rStyle w:val="InternetLink"/>
+          <w:b w:val="false"/>
+          <w:bCs w:val="false"/>
+          <w:color w:val="000000"/>
+          <w:sz w:val="24"/>
+          <w:szCs w:val="24"/>
+          <w:u w:val="none"/>
+        </w:rPr>
+      </w:pPr>
+      <w:r>
+        <w:rPr>
+          <w:rStyle w:val="InternetLink"/>
+          <w:b w:val="false"/>
+          <w:bCs w:val="false"/>
+          <w:color w:val="000000"/>
+          <w:sz w:val="24"/>
+          <w:szCs w:val="24"/>
+          <w:u w:val="none"/>
+        </w:rPr>
+        <w:t>Once that's done simply input the URL under "ForecastSend" on Twilio's website</w:t>
+      </w:r>
     </w:p>
     <w:p>
       <w:pPr>
@@ -2218,6 +2382,24 @@
       <w:rFonts w:cs="Wingdings"/>
     </w:rPr>
   </w:style>
+  <w:style w:type="character" w:styleId="ListLabel14">
+    <w:name w:val="ListLabel 14"/>
+    <w:rPr>
+      <w:rFonts w:cs="Symbol"/>
+    </w:rPr>
+  </w:style>
+  <w:style w:type="character" w:styleId="ListLabel15">
+    <w:name w:val="ListLabel 15"/>
+    <w:rPr>
+      <w:rFonts w:cs="Courier New"/>
+    </w:rPr>
+  </w:style>
+  <w:style w:type="character" w:styleId="ListLabel16">
+    <w:name w:val="ListLabel 16"/>
+    <w:rPr>
+      <w:rFonts w:cs="Wingdings"/>
+    </w:rPr>
+  </w:style>
   <w:style w:type="paragraph" w:styleId="Heading" w:customStyle="1">
     <w:name w:val="Heading"/>
     <w:basedOn w:val="Normal"/>

</xml_diff>

<commit_message>
Added data.txt and changes that will read text files to SMS.cpp
</commit_message>
<xml_diff>
--- a/ForecastSend Documentation.docx
+++ b/ForecastSend Documentation.docx
@@ -1285,7 +1285,319 @@
           <w:t>https://www.twilio.com/docs/quickstart/python/devenvironment</w:t>
         </w:r>
       </w:hyperlink>
+      <w:r>
+        <w:rPr>
+          <w:rStyle w:val="InternetLink"/>
+          <w:b w:val="false"/>
+          <w:bCs w:val="false"/>
+          <w:color w:val="000000"/>
+          <w:sz w:val="24"/>
+          <w:szCs w:val="24"/>
+          <w:u w:val="none"/>
+        </w:rPr>
+        <w:t xml:space="preserve"> </w:t>
+      </w:r>
+    </w:p>
+    <w:p>
+      <w:pPr>
+        <w:pStyle w:val="ListParagraph"/>
+        <w:numPr>
+          <w:ilvl w:val="2"/>
+          <w:numId w:val="1"/>
+        </w:numPr>
+        <w:rPr>
+          <w:rStyle w:val="InternetLink"/>
+          <w:b w:val="false"/>
+          <w:bCs w:val="false"/>
+          <w:color w:val="000000"/>
+          <w:sz w:val="24"/>
+          <w:szCs w:val="24"/>
+          <w:u w:val="none"/>
+        </w:rPr>
+      </w:pPr>
       <w:hyperlink r:id="rId7">
+        <w:r>
+          <w:rPr>
+            <w:rStyle w:val="InternetLink"/>
+            <w:b w:val="false"/>
+            <w:bCs w:val="false"/>
+            <w:color w:val="000000"/>
+            <w:sz w:val="24"/>
+            <w:szCs w:val="24"/>
+            <w:u w:val="none"/>
+          </w:rPr>
+          <w:t>https://www.twilio.com/docs/quickstart/php/android-client/setup</w:t>
+        </w:r>
+      </w:hyperlink>
+      <w:r>
+        <w:rPr>
+          <w:rStyle w:val="InternetLink"/>
+          <w:b w:val="false"/>
+          <w:bCs w:val="false"/>
+          <w:color w:val="000000"/>
+          <w:sz w:val="24"/>
+          <w:szCs w:val="24"/>
+          <w:u w:val="none"/>
+        </w:rPr>
+        <w:t xml:space="preserve"> </w:t>
+      </w:r>
+    </w:p>
+    <w:p>
+      <w:pPr>
+        <w:pStyle w:val="ListParagraph"/>
+        <w:numPr>
+          <w:ilvl w:val="1"/>
+          <w:numId w:val="1"/>
+        </w:numPr>
+        <w:rPr>
+          <w:rStyle w:val="InternetLink"/>
+          <w:b w:val="false"/>
+          <w:bCs w:val="false"/>
+          <w:color w:val="000000"/>
+          <w:sz w:val="24"/>
+          <w:szCs w:val="24"/>
+          <w:u w:val="none"/>
+        </w:rPr>
+      </w:pPr>
+      <w:r>
+        <w:rPr>
+          <w:rStyle w:val="InternetLink"/>
+          <w:b w:val="false"/>
+          <w:bCs w:val="false"/>
+          <w:color w:val="000000"/>
+          <w:sz w:val="24"/>
+          <w:szCs w:val="24"/>
+          <w:u w:val="none"/>
+        </w:rPr>
+        <w:t>Building a Web Server</w:t>
+      </w:r>
+    </w:p>
+    <w:p>
+      <w:pPr>
+        <w:pStyle w:val="ListParagraph"/>
+        <w:numPr>
+          <w:ilvl w:val="2"/>
+          <w:numId w:val="1"/>
+        </w:numPr>
+        <w:rPr>
+          <w:rStyle w:val="InternetLink"/>
+          <w:b w:val="false"/>
+          <w:bCs w:val="false"/>
+          <w:color w:val="000000"/>
+          <w:sz w:val="24"/>
+          <w:szCs w:val="24"/>
+          <w:u w:val="none"/>
+        </w:rPr>
+      </w:pPr>
+      <w:hyperlink r:id="rId8">
+        <w:r>
+          <w:rPr>
+            <w:rStyle w:val="InternetLink"/>
+            <w:b w:val="false"/>
+            <w:bCs w:val="false"/>
+            <w:color w:val="000000"/>
+            <w:sz w:val="24"/>
+            <w:szCs w:val="24"/>
+            <w:u w:val="none"/>
+          </w:rPr>
+          <w:t>https://ruslanspivak.com/lsbaws-part1/</w:t>
+        </w:r>
+      </w:hyperlink>
+      <w:r>
+        <w:rPr>
+          <w:rStyle w:val="InternetLink"/>
+          <w:b w:val="false"/>
+          <w:bCs w:val="false"/>
+          <w:color w:val="000000"/>
+          <w:sz w:val="24"/>
+          <w:szCs w:val="24"/>
+          <w:u w:val="none"/>
+        </w:rPr>
+        <w:t xml:space="preserve"> </w:t>
+      </w:r>
+    </w:p>
+    <w:p>
+      <w:pPr>
+        <w:pStyle w:val="ListParagraph"/>
+        <w:numPr>
+          <w:ilvl w:val="1"/>
+          <w:numId w:val="1"/>
+        </w:numPr>
+        <w:rPr>
+          <w:rStyle w:val="InternetLink"/>
+          <w:b w:val="false"/>
+          <w:bCs w:val="false"/>
+          <w:color w:val="000000"/>
+          <w:sz w:val="24"/>
+          <w:szCs w:val="24"/>
+          <w:u w:val="none"/>
+        </w:rPr>
+      </w:pPr>
+      <w:r>
+        <w:rPr>
+          <w:rStyle w:val="InternetLink"/>
+          <w:b w:val="false"/>
+          <w:bCs w:val="false"/>
+          <w:color w:val="000000"/>
+          <w:sz w:val="24"/>
+          <w:szCs w:val="24"/>
+          <w:u w:val="none"/>
+        </w:rPr>
+        <w:t>More Info:</w:t>
+      </w:r>
+    </w:p>
+    <w:p>
+      <w:pPr>
+        <w:pStyle w:val="ListParagraph"/>
+        <w:numPr>
+          <w:ilvl w:val="2"/>
+          <w:numId w:val="1"/>
+        </w:numPr>
+        <w:rPr>
+          <w:rStyle w:val="InternetLink"/>
+          <w:b w:val="false"/>
+          <w:bCs w:val="false"/>
+          <w:color w:val="000000"/>
+          <w:sz w:val="24"/>
+          <w:szCs w:val="24"/>
+          <w:u w:val="none"/>
+        </w:rPr>
+      </w:pPr>
+      <w:r>
+        <w:rPr>
+          <w:rStyle w:val="InternetLink"/>
+          <w:b w:val="false"/>
+          <w:bCs w:val="false"/>
+          <w:color w:val="000000"/>
+          <w:sz w:val="24"/>
+          <w:szCs w:val="24"/>
+          <w:u w:val="none"/>
+        </w:rPr>
+        <w:t>Basically create a web server and deploy it to an external URL</w:t>
+      </w:r>
+    </w:p>
+    <w:p>
+      <w:pPr>
+        <w:pStyle w:val="ListParagraph"/>
+        <w:numPr>
+          <w:ilvl w:val="2"/>
+          <w:numId w:val="1"/>
+        </w:numPr>
+        <w:rPr>
+          <w:rStyle w:val="InternetLink"/>
+          <w:b w:val="false"/>
+          <w:bCs w:val="false"/>
+          <w:color w:val="000000"/>
+          <w:sz w:val="24"/>
+          <w:szCs w:val="24"/>
+          <w:u w:val="none"/>
+        </w:rPr>
+      </w:pPr>
+      <w:r>
+        <w:rPr>
+          <w:rStyle w:val="InternetLink"/>
+          <w:b w:val="false"/>
+          <w:bCs w:val="false"/>
+          <w:color w:val="000000"/>
+          <w:sz w:val="24"/>
+          <w:szCs w:val="24"/>
+          <w:u w:val="none"/>
+        </w:rPr>
+        <w:t>On the web server you write the TwiML instructions</w:t>
+      </w:r>
+    </w:p>
+    <w:p>
+      <w:pPr>
+        <w:pStyle w:val="ListParagraph"/>
+        <w:numPr>
+          <w:ilvl w:val="2"/>
+          <w:numId w:val="1"/>
+        </w:numPr>
+        <w:rPr>
+          <w:rStyle w:val="InternetLink"/>
+          <w:b w:val="false"/>
+          <w:bCs w:val="false"/>
+          <w:color w:val="000000"/>
+          <w:sz w:val="24"/>
+          <w:szCs w:val="24"/>
+          <w:u w:val="none"/>
+        </w:rPr>
+      </w:pPr>
+      <w:r>
+        <w:rPr>
+          <w:rStyle w:val="InternetLink"/>
+          <w:b w:val="false"/>
+          <w:bCs w:val="false"/>
+          <w:color w:val="000000"/>
+          <w:sz w:val="24"/>
+          <w:szCs w:val="24"/>
+          <w:u w:val="none"/>
+        </w:rPr>
+        <w:t>Once that's done simply input the URL under "ForecastSend" on Twilio's website</w:t>
+      </w:r>
+    </w:p>
+    <w:p>
+      <w:pPr>
+        <w:pStyle w:val="ListParagraph"/>
+        <w:numPr>
+          <w:ilvl w:val="1"/>
+          <w:numId w:val="1"/>
+        </w:numPr>
+        <w:rPr>
+          <w:rStyle w:val="InternetLink"/>
+          <w:b w:val="false"/>
+          <w:bCs w:val="false"/>
+          <w:color w:val="000000"/>
+          <w:sz w:val="24"/>
+          <w:szCs w:val="24"/>
+          <w:u w:val="none"/>
+        </w:rPr>
+      </w:pPr>
+      <w:r>
+        <w:rPr>
+          <w:rStyle w:val="InternetLink"/>
+          <w:b w:val="false"/>
+          <w:bCs w:val="false"/>
+          <w:color w:val="000000"/>
+          <w:sz w:val="24"/>
+          <w:szCs w:val="24"/>
+          <w:u w:val="none"/>
+        </w:rPr>
+        <w:t>For searching text files</w:t>
+      </w:r>
+    </w:p>
+    <w:p>
+      <w:pPr>
+        <w:pStyle w:val="ListParagraph"/>
+        <w:numPr>
+          <w:ilvl w:val="2"/>
+          <w:numId w:val="1"/>
+        </w:numPr>
+        <w:rPr>
+          <w:rStyle w:val="InternetLink"/>
+          <w:b w:val="false"/>
+          <w:bCs w:val="false"/>
+          <w:color w:val="000000"/>
+          <w:sz w:val="24"/>
+          <w:szCs w:val="24"/>
+          <w:u w:val="none"/>
+        </w:rPr>
+      </w:pPr>
+      <w:hyperlink r:id="rId9">
+        <w:r>
+          <w:rPr>
+            <w:rStyle w:val="InternetLink"/>
+            <w:b w:val="false"/>
+            <w:bCs w:val="false"/>
+            <w:color w:val="000000"/>
+            <w:sz w:val="24"/>
+            <w:szCs w:val="24"/>
+            <w:u w:val="none"/>
+          </w:rPr>
+          <w:t>http://stackoverflow.com/questions/12463750/c-searching-text-file-for-a-particular-string-and-returning-the-line-number-wh</w:t>
+        </w:r>
+      </w:hyperlink>
+      <w:hyperlink r:id="rId10">
         <w:r>
           <w:rPr>
             <w:rStyle w:val="InternetLink"/>
@@ -1317,7 +1629,7 @@
           <w:u w:val="none"/>
         </w:rPr>
       </w:pPr>
-      <w:hyperlink r:id="rId8">
+      <w:hyperlink r:id="rId11">
         <w:r>
           <w:rPr>
             <w:rStyle w:val="InternetLink"/>
@@ -1328,70 +1640,10 @@
             <w:szCs w:val="24"/>
             <w:u w:val="none"/>
           </w:rPr>
-          <w:t>https://www.twilio.com/docs/quickstart/php/android-client/setup</w:t>
+          <w:t>http://stackoverflow.com/questions/4940032/search-for-string-in-txt-file-python</w:t>
         </w:r>
       </w:hyperlink>
-      <w:r>
-        <w:rPr>
-          <w:rStyle w:val="InternetLink"/>
-          <w:b w:val="false"/>
-          <w:bCs w:val="false"/>
-          <w:color w:val="000000"/>
-          <w:sz w:val="24"/>
-          <w:szCs w:val="24"/>
-          <w:u w:val="none"/>
-        </w:rPr>
-        <w:t xml:space="preserve"> </w:t>
-      </w:r>
-    </w:p>
-    <w:p>
-      <w:pPr>
-        <w:pStyle w:val="ListParagraph"/>
-        <w:numPr>
-          <w:ilvl w:val="1"/>
-          <w:numId w:val="1"/>
-        </w:numPr>
-        <w:rPr>
-          <w:rStyle w:val="InternetLink"/>
-          <w:b w:val="false"/>
-          <w:bCs w:val="false"/>
-          <w:color w:val="000000"/>
-          <w:sz w:val="24"/>
-          <w:szCs w:val="24"/>
-          <w:u w:val="none"/>
-        </w:rPr>
-      </w:pPr>
-      <w:r>
-        <w:rPr>
-          <w:rStyle w:val="InternetLink"/>
-          <w:b w:val="false"/>
-          <w:bCs w:val="false"/>
-          <w:color w:val="000000"/>
-          <w:sz w:val="24"/>
-          <w:szCs w:val="24"/>
-          <w:u w:val="none"/>
-        </w:rPr>
-        <w:t>Building a Web Server</w:t>
-      </w:r>
-    </w:p>
-    <w:p>
-      <w:pPr>
-        <w:pStyle w:val="ListParagraph"/>
-        <w:numPr>
-          <w:ilvl w:val="2"/>
-          <w:numId w:val="1"/>
-        </w:numPr>
-        <w:rPr>
-          <w:rStyle w:val="InternetLink"/>
-          <w:b w:val="false"/>
-          <w:bCs w:val="false"/>
-          <w:color w:val="000000"/>
-          <w:sz w:val="24"/>
-          <w:szCs w:val="24"/>
-          <w:u w:val="none"/>
-        </w:rPr>
-      </w:pPr>
-      <w:hyperlink r:id="rId9">
+      <w:hyperlink r:id="rId12">
         <w:r>
           <w:rPr>
             <w:rStyle w:val="InternetLink"/>
@@ -1402,10 +1654,17 @@
             <w:szCs w:val="24"/>
             <w:u w:val="none"/>
           </w:rPr>
-          <w:t>https://ruslanspivak.com/lsbaws-part1/</w:t>
+          <w:t xml:space="preserve"> </w:t>
         </w:r>
       </w:hyperlink>
-      <w:r>
+    </w:p>
+    <w:p>
+      <w:pPr>
+        <w:pStyle w:val="ListParagraph"/>
+        <w:numPr>
+          <w:ilvl w:val="2"/>
+          <w:numId w:val="1"/>
+        </w:numPr>
         <w:rPr>
           <w:rStyle w:val="InternetLink"/>
           <w:b w:val="false"/>
@@ -1415,16 +1674,8 @@
           <w:szCs w:val="24"/>
           <w:u w:val="none"/>
         </w:rPr>
-        <w:t xml:space="preserve"> </w:t>
-      </w:r>
-    </w:p>
-    <w:p>
-      <w:pPr>
-        <w:pStyle w:val="ListParagraph"/>
-        <w:numPr>
-          <w:ilvl w:val="1"/>
-          <w:numId w:val="1"/>
-        </w:numPr>
+      </w:pPr>
+      <w:r>
         <w:rPr>
           <w:rStyle w:val="InternetLink"/>
           <w:b w:val="false"/>
@@ -1434,8 +1685,16 @@
           <w:szCs w:val="24"/>
           <w:u w:val="none"/>
         </w:rPr>
-      </w:pPr>
-      <w:r>
+        <w:t>Parsing strings</w:t>
+      </w:r>
+    </w:p>
+    <w:p>
+      <w:pPr>
+        <w:pStyle w:val="ListParagraph"/>
+        <w:numPr>
+          <w:ilvl w:val="3"/>
+          <w:numId w:val="1"/>
+        </w:numPr>
         <w:rPr>
           <w:rStyle w:val="InternetLink"/>
           <w:b w:val="false"/>
@@ -1445,98 +1704,35 @@
           <w:szCs w:val="24"/>
           <w:u w:val="none"/>
         </w:rPr>
-        <w:t>More Info:</w:t>
-      </w:r>
-    </w:p>
-    <w:p>
-      <w:pPr>
-        <w:pStyle w:val="ListParagraph"/>
-        <w:numPr>
-          <w:ilvl w:val="2"/>
-          <w:numId w:val="1"/>
-        </w:numPr>
-        <w:rPr>
-          <w:rStyle w:val="InternetLink"/>
-          <w:b w:val="false"/>
-          <w:bCs w:val="false"/>
-          <w:color w:val="000000"/>
-          <w:sz w:val="24"/>
-          <w:szCs w:val="24"/>
-          <w:u w:val="none"/>
-        </w:rPr>
-      </w:pPr>
-      <w:r>
-        <w:rPr>
-          <w:rStyle w:val="InternetLink"/>
-          <w:b w:val="false"/>
-          <w:bCs w:val="false"/>
-          <w:color w:val="000000"/>
-          <w:sz w:val="24"/>
-          <w:szCs w:val="24"/>
-          <w:u w:val="none"/>
-        </w:rPr>
-        <w:t>Basically create a web server and deploy it to an external URL</w:t>
-      </w:r>
-    </w:p>
-    <w:p>
-      <w:pPr>
-        <w:pStyle w:val="ListParagraph"/>
-        <w:numPr>
-          <w:ilvl w:val="2"/>
-          <w:numId w:val="1"/>
-        </w:numPr>
-        <w:rPr>
-          <w:rStyle w:val="InternetLink"/>
-          <w:b w:val="false"/>
-          <w:bCs w:val="false"/>
-          <w:color w:val="000000"/>
-          <w:sz w:val="24"/>
-          <w:szCs w:val="24"/>
-          <w:u w:val="none"/>
-        </w:rPr>
-      </w:pPr>
-      <w:r>
-        <w:rPr>
-          <w:rStyle w:val="InternetLink"/>
-          <w:b w:val="false"/>
-          <w:bCs w:val="false"/>
-          <w:color w:val="000000"/>
-          <w:sz w:val="24"/>
-          <w:szCs w:val="24"/>
-          <w:u w:val="none"/>
-        </w:rPr>
-        <w:t>On the web server you write the TwiML instructions</w:t>
-      </w:r>
-    </w:p>
-    <w:p>
-      <w:pPr>
-        <w:pStyle w:val="ListParagraph"/>
-        <w:numPr>
-          <w:ilvl w:val="2"/>
-          <w:numId w:val="1"/>
-        </w:numPr>
-        <w:rPr>
-          <w:rStyle w:val="InternetLink"/>
-          <w:b w:val="false"/>
-          <w:bCs w:val="false"/>
-          <w:color w:val="000000"/>
-          <w:sz w:val="24"/>
-          <w:szCs w:val="24"/>
-          <w:u w:val="none"/>
-        </w:rPr>
-      </w:pPr>
-      <w:r>
-        <w:rPr>
-          <w:rStyle w:val="InternetLink"/>
-          <w:b w:val="false"/>
-          <w:bCs w:val="false"/>
-          <w:color w:val="000000"/>
-          <w:sz w:val="24"/>
-          <w:szCs w:val="24"/>
-          <w:u w:val="none"/>
-        </w:rPr>
-        <w:t>Once that's done simply input the URL under "ForecastSend" on Twilio's website</w:t>
-      </w:r>
+      </w:pPr>
+      <w:hyperlink r:id="rId13">
+        <w:r>
+          <w:rPr>
+            <w:rStyle w:val="InternetLink"/>
+            <w:b w:val="false"/>
+            <w:bCs w:val="false"/>
+            <w:color w:val="000000"/>
+            <w:sz w:val="24"/>
+            <w:szCs w:val="24"/>
+            <w:u w:val="none"/>
+          </w:rPr>
+          <w:t>http://stackoverflow.com/questions/14265581/parse-split-a-string-in-c-using-string-delimiter-standard-c</w:t>
+        </w:r>
+      </w:hyperlink>
+      <w:hyperlink r:id="rId14">
+        <w:r>
+          <w:rPr>
+            <w:rStyle w:val="InternetLink"/>
+            <w:b w:val="false"/>
+            <w:bCs w:val="false"/>
+            <w:color w:val="000000"/>
+            <w:sz w:val="24"/>
+            <w:szCs w:val="24"/>
+            <w:u w:val="none"/>
+          </w:rPr>
+          <w:t xml:space="preserve"> </w:t>
+        </w:r>
+      </w:hyperlink>
     </w:p>
     <w:p>
       <w:pPr>
@@ -2400,6 +2596,24 @@
       <w:rFonts w:cs="Wingdings"/>
     </w:rPr>
   </w:style>
+  <w:style w:type="character" w:styleId="ListLabel17">
+    <w:name w:val="ListLabel 17"/>
+    <w:rPr>
+      <w:rFonts w:cs="Symbol"/>
+    </w:rPr>
+  </w:style>
+  <w:style w:type="character" w:styleId="ListLabel18">
+    <w:name w:val="ListLabel 18"/>
+    <w:rPr>
+      <w:rFonts w:cs="Courier New"/>
+    </w:rPr>
+  </w:style>
+  <w:style w:type="character" w:styleId="ListLabel19">
+    <w:name w:val="ListLabel 19"/>
+    <w:rPr>
+      <w:rFonts w:cs="Wingdings"/>
+    </w:rPr>
+  </w:style>
   <w:style w:type="paragraph" w:styleId="Heading" w:customStyle="1">
     <w:name w:val="Heading"/>
     <w:basedOn w:val="Normal"/>

</xml_diff>

<commit_message>
Worked on retrieving info ffrom database on SMS.cpp
</commit_message>
<xml_diff>
--- a/ForecastSend Documentation.docx
+++ b/ForecastSend Documentation.docx
@@ -1597,6 +1597,36 @@
           <w:t>http://stackoverflow.com/questions/12463750/c-searching-text-file-for-a-particular-string-and-returning-the-line-number-wh</w:t>
         </w:r>
       </w:hyperlink>
+      <w:r>
+        <w:rPr>
+          <w:rStyle w:val="InternetLink"/>
+          <w:b w:val="false"/>
+          <w:bCs w:val="false"/>
+          <w:color w:val="000000"/>
+          <w:sz w:val="24"/>
+          <w:szCs w:val="24"/>
+          <w:u w:val="none"/>
+        </w:rPr>
+        <w:t xml:space="preserve"> </w:t>
+      </w:r>
+    </w:p>
+    <w:p>
+      <w:pPr>
+        <w:pStyle w:val="ListParagraph"/>
+        <w:numPr>
+          <w:ilvl w:val="2"/>
+          <w:numId w:val="1"/>
+        </w:numPr>
+        <w:rPr>
+          <w:rStyle w:val="InternetLink"/>
+          <w:b w:val="false"/>
+          <w:bCs w:val="false"/>
+          <w:color w:val="000000"/>
+          <w:sz w:val="24"/>
+          <w:szCs w:val="24"/>
+          <w:u w:val="none"/>
+        </w:rPr>
+      </w:pPr>
       <w:hyperlink r:id="rId10">
         <w:r>
           <w:rPr>
@@ -1608,15 +1638,57 @@
             <w:szCs w:val="24"/>
             <w:u w:val="none"/>
           </w:rPr>
-          <w:t xml:space="preserve"> </w:t>
+          <w:t>http://stackoverflow.com/questions/4940032/search-for-string-in-txt-file-python</w:t>
         </w:r>
       </w:hyperlink>
+      <w:r>
+        <w:rPr>
+          <w:rStyle w:val="InternetLink"/>
+          <w:b w:val="false"/>
+          <w:bCs w:val="false"/>
+          <w:color w:val="000000"/>
+          <w:sz w:val="24"/>
+          <w:szCs w:val="24"/>
+          <w:u w:val="none"/>
+        </w:rPr>
+        <w:t xml:space="preserve"> </w:t>
+      </w:r>
     </w:p>
     <w:p>
       <w:pPr>
         <w:pStyle w:val="ListParagraph"/>
         <w:numPr>
           <w:ilvl w:val="2"/>
+          <w:numId w:val="1"/>
+        </w:numPr>
+        <w:rPr>
+          <w:rStyle w:val="InternetLink"/>
+          <w:b w:val="false"/>
+          <w:bCs w:val="false"/>
+          <w:color w:val="000000"/>
+          <w:sz w:val="24"/>
+          <w:szCs w:val="24"/>
+          <w:u w:val="none"/>
+        </w:rPr>
+      </w:pPr>
+      <w:r>
+        <w:rPr>
+          <w:rStyle w:val="InternetLink"/>
+          <w:b w:val="false"/>
+          <w:bCs w:val="false"/>
+          <w:color w:val="000000"/>
+          <w:sz w:val="24"/>
+          <w:szCs w:val="24"/>
+          <w:u w:val="none"/>
+        </w:rPr>
+        <w:t>Parsing strings</w:t>
+      </w:r>
+    </w:p>
+    <w:p>
+      <w:pPr>
+        <w:pStyle w:val="ListParagraph"/>
+        <w:numPr>
+          <w:ilvl w:val="3"/>
           <w:numId w:val="1"/>
         </w:numPr>
         <w:rPr>
@@ -1640,7 +1712,7 @@
             <w:szCs w:val="24"/>
             <w:u w:val="none"/>
           </w:rPr>
-          <w:t>http://stackoverflow.com/questions/4940032/search-for-string-in-txt-file-python</w:t>
+          <w:t>http://stackoverflow.com/questions/14265581/parse-split-a-string-in-c-using-string-delimiter-standard-c</w:t>
         </w:r>
       </w:hyperlink>
       <w:hyperlink r:id="rId12">
@@ -1685,7 +1757,7 @@
           <w:szCs w:val="24"/>
           <w:u w:val="none"/>
         </w:rPr>
-        <w:t>Parsing strings</w:t>
+        <w:t xml:space="preserve">Array of String </w:t>
       </w:r>
     </w:p>
     <w:p>
@@ -1716,21 +1788,7 @@
             <w:szCs w:val="24"/>
             <w:u w:val="none"/>
           </w:rPr>
-          <w:t>http://stackoverflow.com/questions/14265581/parse-split-a-string-in-c-using-string-delimiter-standard-c</w:t>
-        </w:r>
-      </w:hyperlink>
-      <w:hyperlink r:id="rId14">
-        <w:r>
-          <w:rPr>
-            <w:rStyle w:val="InternetLink"/>
-            <w:b w:val="false"/>
-            <w:bCs w:val="false"/>
-            <w:color w:val="000000"/>
-            <w:sz w:val="24"/>
-            <w:szCs w:val="24"/>
-            <w:u w:val="none"/>
-          </w:rPr>
-          <w:t xml:space="preserve"> </w:t>
+          <w:t>https://www.quora.com/How-can-I-declare-array-of-strings-C++</w:t>
         </w:r>
       </w:hyperlink>
     </w:p>
@@ -2614,6 +2672,24 @@
       <w:rFonts w:cs="Wingdings"/>
     </w:rPr>
   </w:style>
+  <w:style w:type="character" w:styleId="ListLabel20">
+    <w:name w:val="ListLabel 20"/>
+    <w:rPr>
+      <w:rFonts w:cs="Symbol"/>
+    </w:rPr>
+  </w:style>
+  <w:style w:type="character" w:styleId="ListLabel21">
+    <w:name w:val="ListLabel 21"/>
+    <w:rPr>
+      <w:rFonts w:cs="Courier New"/>
+    </w:rPr>
+  </w:style>
+  <w:style w:type="character" w:styleId="ListLabel22">
+    <w:name w:val="ListLabel 22"/>
+    <w:rPr>
+      <w:rFonts w:cs="Wingdings"/>
+    </w:rPr>
+  </w:style>
   <w:style w:type="paragraph" w:styleId="Heading" w:customStyle="1">
     <w:name w:val="Heading"/>
     <w:basedOn w:val="Normal"/>

</xml_diff>